<commit_message>
updated report and added live link
</commit_message>
<xml_diff>
--- a/Documentation/MLG382_CYO_Project_GroupX_Report.docx
+++ b/Documentation/MLG382_CYO_Project_GroupX_Report.docx
@@ -401,7 +401,7 @@
                     <w:docPart w:val="9D97C31089374092914835871EAAC7BF"/>
                   </w:placeholder>
                   <w:dataBinding w:prefixMappings="xmlns:ns0='http://schemas.microsoft.com/office/2006/coverPageProps'" w:xpath="/ns0:CoverPageProperties[1]/ns0:PublishDate[1]" w:storeItemID="{55AF091B-3C7A-41E3-B477-F2FDAA23CFDA}"/>
-                  <w:date w:fullDate="2025-04-14T00:00:00Z">
+                  <w:date w:fullDate="2025-04-23T00:00:00Z">
                     <w:dateFormat w:val="dd/MM/yyyy"/>
                     <w:lid w:val="en-GB"/>
                     <w:storeMappedDataAs w:val="dateTime"/>
@@ -425,9 +425,17 @@
                         <w:rFonts w:ascii="Times New Roman" w:hAnsi="Times New Roman" w:cs="Times New Roman"/>
                         <w:sz w:val="28"/>
                         <w:szCs w:val="28"/>
+                      </w:rPr>
+                      <w:t>23</w:t>
+                    </w:r>
+                    <w:r>
+                      <w:rPr>
+                        <w:rFonts w:ascii="Times New Roman" w:hAnsi="Times New Roman" w:cs="Times New Roman"/>
+                        <w:sz w:val="28"/>
+                        <w:szCs w:val="28"/>
                         <w:lang w:val="en-GB"/>
                       </w:rPr>
-                      <w:t>14/04/2025</w:t>
+                      <w:t>/04/2025</w:t>
                     </w:r>
                   </w:p>
                 </w:sdtContent>
@@ -2033,6 +2041,42 @@
           <w:szCs w:val="32"/>
         </w:rPr>
       </w:pPr>
+      <w:hyperlink r:id="rId13" w:history="1">
+        <w:r>
+          <w:rPr>
+            <w:rStyle w:val="Hyperlink"/>
+            <w:sz w:val="32"/>
+            <w:szCs w:val="32"/>
+          </w:rPr>
+          <w:t>https://mlg382-cyo-pro</w:t>
+        </w:r>
+        <w:r>
+          <w:rPr>
+            <w:rStyle w:val="Hyperlink"/>
+            <w:sz w:val="32"/>
+            <w:szCs w:val="32"/>
+          </w:rPr>
+          <w:t>j</w:t>
+        </w:r>
+        <w:r>
+          <w:rPr>
+            <w:rStyle w:val="Hyperlink"/>
+            <w:sz w:val="32"/>
+            <w:szCs w:val="32"/>
+          </w:rPr>
+          <w:t>-groupx.onrender.com</w:t>
+        </w:r>
+      </w:hyperlink>
+    </w:p>
+    <w:p>
+      <w:pPr>
+        <w:spacing w:line="360" w:lineRule="auto"/>
+        <w:jc w:val="center"/>
+        <w:rPr>
+          <w:sz w:val="32"/>
+          <w:szCs w:val="32"/>
+        </w:rPr>
+      </w:pPr>
     </w:p>
     <w:p>
       <w:pPr>
@@ -2181,20 +2225,11 @@
     </w:p>
     <w:p>
       <w:pPr>
-        <w:spacing w:line="360" w:lineRule="auto"/>
-      </w:pPr>
-      <w:r>
-        <w:br w:type="page"/>
-      </w:r>
-    </w:p>
-    <w:p>
-      <w:pPr>
         <w:pStyle w:val="Heading1"/>
         <w:spacing w:line="360" w:lineRule="auto"/>
       </w:pPr>
       <w:bookmarkStart w:id="1" w:name="_Toc196104210"/>
       <w:r>
-        <w:lastRenderedPageBreak/>
         <w:t>Research Problem</w:t>
       </w:r>
       <w:bookmarkEnd w:id="1"/>
@@ -2346,6 +2381,14 @@
     </w:p>
     <w:p>
       <w:pPr>
+        <w:spacing w:line="360" w:lineRule="auto"/>
+      </w:pPr>
+      <w:r>
+        <w:br w:type="page"/>
+      </w:r>
+    </w:p>
+    <w:p>
+      <w:pPr>
         <w:pStyle w:val="ListParagraph"/>
         <w:numPr>
           <w:ilvl w:val="0"/>
@@ -2354,6 +2397,7 @@
         <w:spacing w:line="360" w:lineRule="auto"/>
       </w:pPr>
       <w:r>
+        <w:lastRenderedPageBreak/>
         <w:t>Low Profitability in Certain Regions or Categories</w:t>
       </w:r>
       <w:r>
@@ -3150,7 +3194,7 @@
       <w:r>
         <w:t xml:space="preserve">The dataset provided by </w:t>
       </w:r>
-      <w:hyperlink r:id="rId13" w:history="1">
+      <w:hyperlink r:id="rId14" w:history="1">
         <w:r>
           <w:rPr>
             <w:rStyle w:val="Hyperlink"/>
@@ -4392,17 +4436,11 @@
       </w:r>
     </w:p>
     <w:p>
-      <w:r>
-        <w:br w:type="page"/>
-      </w:r>
-    </w:p>
-    <w:p>
       <w:pPr>
         <w:pStyle w:val="Heading1"/>
       </w:pPr>
       <w:bookmarkStart w:id="7" w:name="_Toc196104216"/>
       <w:r>
-        <w:lastRenderedPageBreak/>
         <w:t>Correlation Data</w:t>
       </w:r>
       <w:bookmarkEnd w:id="7"/>
@@ -4432,14 +4470,14 @@
         <w:tblLook w:val="04A0" w:firstRow="1" w:lastRow="0" w:firstColumn="1" w:lastColumn="0" w:noHBand="0" w:noVBand="1"/>
       </w:tblPr>
       <w:tblGrid>
-        <w:gridCol w:w="2992"/>
-        <w:gridCol w:w="1310"/>
-        <w:gridCol w:w="4714"/>
+        <w:gridCol w:w="2515"/>
+        <w:gridCol w:w="1350"/>
+        <w:gridCol w:w="5151"/>
       </w:tblGrid>
       <w:tr>
         <w:tc>
           <w:tcPr>
-            <w:tcW w:w="2992" w:type="dxa"/>
+            <w:tcW w:w="2515" w:type="dxa"/>
           </w:tcPr>
           <w:p>
             <w:pPr>
@@ -4452,7 +4490,7 @@
         </w:tc>
         <w:tc>
           <w:tcPr>
-            <w:tcW w:w="1310" w:type="dxa"/>
+            <w:tcW w:w="1350" w:type="dxa"/>
           </w:tcPr>
           <w:p>
             <w:pPr>
@@ -4465,7 +4503,7 @@
         </w:tc>
         <w:tc>
           <w:tcPr>
-            <w:tcW w:w="4714" w:type="dxa"/>
+            <w:tcW w:w="5151" w:type="dxa"/>
           </w:tcPr>
           <w:p>
             <w:pPr>
@@ -4480,7 +4518,7 @@
       <w:tr>
         <w:tc>
           <w:tcPr>
-            <w:tcW w:w="2992" w:type="dxa"/>
+            <w:tcW w:w="2515" w:type="dxa"/>
           </w:tcPr>
           <w:p>
             <w:pPr>
@@ -4493,7 +4531,7 @@
         </w:tc>
         <w:tc>
           <w:tcPr>
-            <w:tcW w:w="1310" w:type="dxa"/>
+            <w:tcW w:w="1350" w:type="dxa"/>
           </w:tcPr>
           <w:p>
             <w:pPr>
@@ -4506,7 +4544,7 @@
         </w:tc>
         <w:tc>
           <w:tcPr>
-            <w:tcW w:w="4714" w:type="dxa"/>
+            <w:tcW w:w="5151" w:type="dxa"/>
           </w:tcPr>
           <w:p>
             <w:pPr>
@@ -4521,7 +4559,7 @@
       <w:tr>
         <w:tc>
           <w:tcPr>
-            <w:tcW w:w="2992" w:type="dxa"/>
+            <w:tcW w:w="2515" w:type="dxa"/>
           </w:tcPr>
           <w:p>
             <w:pPr>
@@ -4534,7 +4572,7 @@
         </w:tc>
         <w:tc>
           <w:tcPr>
-            <w:tcW w:w="1310" w:type="dxa"/>
+            <w:tcW w:w="1350" w:type="dxa"/>
           </w:tcPr>
           <w:p>
             <w:pPr>
@@ -4547,7 +4585,7 @@
         </w:tc>
         <w:tc>
           <w:tcPr>
-            <w:tcW w:w="4714" w:type="dxa"/>
+            <w:tcW w:w="5151" w:type="dxa"/>
           </w:tcPr>
           <w:p>
             <w:pPr>
@@ -4562,7 +4600,7 @@
       <w:tr>
         <w:tc>
           <w:tcPr>
-            <w:tcW w:w="2992" w:type="dxa"/>
+            <w:tcW w:w="2515" w:type="dxa"/>
           </w:tcPr>
           <w:p>
             <w:pPr>
@@ -4575,7 +4613,7 @@
         </w:tc>
         <w:tc>
           <w:tcPr>
-            <w:tcW w:w="1310" w:type="dxa"/>
+            <w:tcW w:w="1350" w:type="dxa"/>
           </w:tcPr>
           <w:p>
             <w:pPr>
@@ -4588,7 +4626,7 @@
         </w:tc>
         <w:tc>
           <w:tcPr>
-            <w:tcW w:w="4714" w:type="dxa"/>
+            <w:tcW w:w="5151" w:type="dxa"/>
           </w:tcPr>
           <w:p>
             <w:pPr>
@@ -4603,7 +4641,7 @@
       <w:tr>
         <w:tc>
           <w:tcPr>
-            <w:tcW w:w="2992" w:type="dxa"/>
+            <w:tcW w:w="2515" w:type="dxa"/>
           </w:tcPr>
           <w:p>
             <w:pPr>
@@ -4616,7 +4654,7 @@
         </w:tc>
         <w:tc>
           <w:tcPr>
-            <w:tcW w:w="1310" w:type="dxa"/>
+            <w:tcW w:w="1350" w:type="dxa"/>
           </w:tcPr>
           <w:p>
             <w:pPr>
@@ -4629,7 +4667,7 @@
         </w:tc>
         <w:tc>
           <w:tcPr>
-            <w:tcW w:w="4714" w:type="dxa"/>
+            <w:tcW w:w="5151" w:type="dxa"/>
           </w:tcPr>
           <w:p>
             <w:pPr>
@@ -4644,7 +4682,7 @@
       <w:tr>
         <w:tc>
           <w:tcPr>
-            <w:tcW w:w="2992" w:type="dxa"/>
+            <w:tcW w:w="2515" w:type="dxa"/>
           </w:tcPr>
           <w:p>
             <w:pPr>
@@ -4662,7 +4700,7 @@
         </w:tc>
         <w:tc>
           <w:tcPr>
-            <w:tcW w:w="1310" w:type="dxa"/>
+            <w:tcW w:w="1350" w:type="dxa"/>
           </w:tcPr>
           <w:p>
             <w:pPr>
@@ -4675,7 +4713,7 @@
         </w:tc>
         <w:tc>
           <w:tcPr>
-            <w:tcW w:w="4714" w:type="dxa"/>
+            <w:tcW w:w="5151" w:type="dxa"/>
           </w:tcPr>
           <w:p>
             <w:pPr>
@@ -4718,14 +4756,14 @@
         <w:tblLook w:val="04A0" w:firstRow="1" w:lastRow="0" w:firstColumn="1" w:lastColumn="0" w:noHBand="0" w:noVBand="1"/>
       </w:tblPr>
       <w:tblGrid>
-        <w:gridCol w:w="3005"/>
-        <w:gridCol w:w="1526"/>
-        <w:gridCol w:w="4485"/>
+        <w:gridCol w:w="1277"/>
+        <w:gridCol w:w="1508"/>
+        <w:gridCol w:w="6231"/>
       </w:tblGrid>
       <w:tr>
         <w:tc>
           <w:tcPr>
-            <w:tcW w:w="3005" w:type="dxa"/>
+            <w:tcW w:w="1277" w:type="dxa"/>
           </w:tcPr>
           <w:p>
             <w:pPr>
@@ -4738,7 +4776,7 @@
         </w:tc>
         <w:tc>
           <w:tcPr>
-            <w:tcW w:w="1526" w:type="dxa"/>
+            <w:tcW w:w="1508" w:type="dxa"/>
           </w:tcPr>
           <w:p>
             <w:pPr>
@@ -4751,7 +4789,7 @@
         </w:tc>
         <w:tc>
           <w:tcPr>
-            <w:tcW w:w="4485" w:type="dxa"/>
+            <w:tcW w:w="6231" w:type="dxa"/>
           </w:tcPr>
           <w:p>
             <w:pPr>
@@ -4766,7 +4804,7 @@
       <w:tr>
         <w:tc>
           <w:tcPr>
-            <w:tcW w:w="3005" w:type="dxa"/>
+            <w:tcW w:w="1277" w:type="dxa"/>
           </w:tcPr>
           <w:p>
             <w:pPr>
@@ -4779,7 +4817,7 @@
         </w:tc>
         <w:tc>
           <w:tcPr>
-            <w:tcW w:w="1526" w:type="dxa"/>
+            <w:tcW w:w="1508" w:type="dxa"/>
           </w:tcPr>
           <w:p>
             <w:pPr>
@@ -4792,7 +4830,7 @@
         </w:tc>
         <w:tc>
           <w:tcPr>
-            <w:tcW w:w="4485" w:type="dxa"/>
+            <w:tcW w:w="6231" w:type="dxa"/>
           </w:tcPr>
           <w:p>
             <w:pPr>
@@ -4807,7 +4845,7 @@
       <w:tr>
         <w:tc>
           <w:tcPr>
-            <w:tcW w:w="3005" w:type="dxa"/>
+            <w:tcW w:w="1277" w:type="dxa"/>
           </w:tcPr>
           <w:p>
             <w:pPr>
@@ -4820,7 +4858,7 @@
         </w:tc>
         <w:tc>
           <w:tcPr>
-            <w:tcW w:w="1526" w:type="dxa"/>
+            <w:tcW w:w="1508" w:type="dxa"/>
           </w:tcPr>
           <w:p>
             <w:pPr>
@@ -4833,7 +4871,7 @@
         </w:tc>
         <w:tc>
           <w:tcPr>
-            <w:tcW w:w="4485" w:type="dxa"/>
+            <w:tcW w:w="6231" w:type="dxa"/>
           </w:tcPr>
           <w:p>
             <w:pPr>
@@ -4848,7 +4886,7 @@
       <w:tr>
         <w:tc>
           <w:tcPr>
-            <w:tcW w:w="3005" w:type="dxa"/>
+            <w:tcW w:w="1277" w:type="dxa"/>
           </w:tcPr>
           <w:p>
             <w:pPr>
@@ -4861,7 +4899,7 @@
         </w:tc>
         <w:tc>
           <w:tcPr>
-            <w:tcW w:w="1526" w:type="dxa"/>
+            <w:tcW w:w="1508" w:type="dxa"/>
           </w:tcPr>
           <w:p>
             <w:pPr>
@@ -4874,7 +4912,7 @@
         </w:tc>
         <w:tc>
           <w:tcPr>
-            <w:tcW w:w="4485" w:type="dxa"/>
+            <w:tcW w:w="6231" w:type="dxa"/>
           </w:tcPr>
           <w:p>
             <w:pPr>
@@ -5089,11 +5127,17 @@
       </w:r>
     </w:p>
     <w:p>
+      <w:r>
+        <w:br w:type="page"/>
+      </w:r>
+    </w:p>
+    <w:p>
       <w:pPr>
         <w:pStyle w:val="Heading2"/>
       </w:pPr>
       <w:bookmarkStart w:id="13" w:name="_Toc196104222"/>
       <w:r>
+        <w:lastRenderedPageBreak/>
         <w:t>Model Evaluation</w:t>
       </w:r>
       <w:r>
@@ -5184,7 +5228,6 @@
         </w:numPr>
       </w:pPr>
       <w:r>
-        <w:lastRenderedPageBreak/>
         <w:t>Measures the average squared difference, penalizing larger errors to a greater extent.</w:t>
       </w:r>
     </w:p>
@@ -5859,7 +5902,7 @@
       </w:pPr>
     </w:p>
     <w:sectPr>
-      <w:footerReference w:type="default" r:id="rId14"/>
+      <w:footerReference w:type="default" r:id="rId15"/>
       <w:pgSz w:w="11906" w:h="16838"/>
       <w:pgMar w:top="1440" w:right="1440" w:bottom="1440" w:left="1440" w:header="708" w:footer="708" w:gutter="0"/>
       <w:pgNumType w:start="0"/>
@@ -7726,8 +7769,10 @@
     <w:rsid w:val="00193335"/>
     <w:rsid w:val="002206DD"/>
     <w:rsid w:val="003B4DAB"/>
+    <w:rsid w:val="00406794"/>
     <w:rsid w:val="004D5161"/>
     <w:rsid w:val="0079481C"/>
+    <w:rsid w:val="008C43A6"/>
     <w:rsid w:val="00945D08"/>
     <w:rsid w:val="009643BA"/>
     <w:rsid w:val="0099013A"/>
@@ -8503,7 +8548,7 @@
 
 <file path=customXml/item1.xml><?xml version="1.0" encoding="utf-8"?>
 <CoverPageProperties xmlns="http://schemas.microsoft.com/office/2006/coverPageProps">
-  <PublishDate>2025-04-14T00:00:00</PublishDate>
+  <PublishDate>2025-04-23T00:00:00</PublishDate>
   <Abstract/>
   <CompanyAddress/>
   <CompanyPhone/>
@@ -8521,113 +8566,12 @@
 </file>
 
 <file path=customXml/item3.xml><?xml version="1.0" encoding="utf-8"?>
-<b:Sources xmlns:b="http://schemas.openxmlformats.org/officeDocument/2006/bibliography" xmlns="http://schemas.openxmlformats.org/officeDocument/2006/bibliography" SelectedStyle="\CTRHarvard_.xsl" StyleName="Harvard - UHI CTR" Version="1">
-  <b:Source>
-    <b:Tag>Pra20</b:Tag>
-    <b:SourceType>JournalArticle</b:SourceType>
-    <b:Guid>{F012743C-3FCD-4A1C-BE88-B27A84C5289B}</b:Guid>
-    <b:Title>Inventory Management using Machine Learning</b:Title>
-    <b:Year>2020</b:Year>
-    <b:JournalName>International Journal of Engineering Research &amp; Technology (IJERT)</b:JournalName>
-    <b:Author>
-      <b:Author>
-        <b:NameList>
-          <b:Person>
-            <b:Last>Praveen</b:Last>
-            <b:First>K B</b:First>
-          </b:Person>
-          <b:Person>
-            <b:Last>Prateek </b:Last>
-            <b:First>J</b:First>
-          </b:Person>
-          <b:Person>
-            <b:Last>Pradyumna </b:Last>
-            <b:First>Kumar</b:First>
-          </b:Person>
-          <b:Person>
-            <b:Last>Pragathi</b:Last>
-            <b:First>G</b:First>
-          </b:Person>
-          <b:Person>
-            <b:Last>Madhuri</b:Last>
-            <b:First>J</b:First>
-          </b:Person>
-        </b:NameList>
-      </b:Author>
-    </b:Author>
-    <b:Pages>866-869</b:Pages>
-    <b:Volume>9</b:Volume>
-    <b:Issue>06</b:Issue>
-    <b:RefOrder>1</b:RefOrder>
-  </b:Source>
-  <b:Source>
-    <b:Tag>Cha23</b:Tag>
-    <b:SourceType>JournalArticle</b:SourceType>
-    <b:Guid>{C4DD687A-1D52-4619-A5B8-7F6FED24EC96}</b:Guid>
-    <b:Title>Exploring the Use of Machine Learning in Inventory Management for Increased Profitability</b:Title>
-    <b:JournalName>New Zealand Herpetology</b:JournalName>
-    <b:Year>2023</b:Year>
-    <b:Pages>658-666</b:Pages>
-    <b:Volume>12</b:Volume>
-    <b:Issue>1</b:Issue>
-    <b:Author>
-      <b:Author>
-        <b:NameList>
-          <b:Person>
-            <b:Last>Chaudhary</b:Last>
-            <b:First>Vijesh</b:First>
-          </b:Person>
-          <b:Person>
-            <b:Last>Bharadwaja</b:Last>
-            <b:First>Kundurthi</b:First>
-          </b:Person>
-          <b:Person>
-            <b:Last>Meena</b:Last>
-            <b:Middle>Shyam</b:Middle>
-            <b:First>Radhey</b:First>
-          </b:Person>
-          <b:Person>
-            <b:Last>Acharjee</b:Last>
-            <b:Middle>Bikash</b:Middle>
-            <b:First>Purnendu</b:First>
-          </b:Person>
-          <b:Person>
-            <b:Last>Chaudhari</b:Last>
-            <b:Middle>C</b:Middle>
-            <b:First>Niraj</b:First>
-          </b:Person>
-          <b:Person>
-            <b:Last>Gopinathan</b:Last>
-            <b:First>R</b:First>
-          </b:Person>
-        </b:NameList>
-      </b:Author>
-    </b:Author>
-    <b:RefOrder>2</b:RefOrder>
-  </b:Source>
-  <b:Source>
-    <b:Tag>Fra23</b:Tag>
-    <b:SourceType>JournalArticle</b:SourceType>
-    <b:Guid>{CE9C6148-F2EC-4D48-B005-EB58A327595B}</b:Guid>
-    <b:Author>
-      <b:Author>
-        <b:NameList>
-          <b:Person>
-            <b:Last>Sudirjo</b:Last>
-            <b:First>Frans</b:First>
-          </b:Person>
-        </b:NameList>
-      </b:Author>
-    </b:Author>
-    <b:Title>Marketing Strategy in Improving Product Competitiveness in the Global Market</b:Title>
-    <b:JournalName>Journal of Contemporary Administration and Management (ADMAN)</b:JournalName>
-    <b:Year>2023</b:Year>
-    <b:Pages>63-69</b:Pages>
-    <b:Volume>1</b:Volume>
-    <b:Issue>2</b:Issue>
-    <b:RefOrder>3</b:RefOrder>
-  </b:Source>
-</b:Sources>
+<?mso-contentType ?>
+<FormTemplates xmlns="http://schemas.microsoft.com/sharepoint/v3/contenttype/forms">
+  <Display>DocumentLibraryForm</Display>
+  <Edit>DocumentLibraryForm</Edit>
+  <New>DocumentLibraryForm</New>
+</FormTemplates>
 </file>
 
 <file path=customXml/item4.xml><?xml version="1.0" encoding="utf-8"?>
@@ -8864,12 +8808,113 @@
 </file>
 
 <file path=customXml/item5.xml><?xml version="1.0" encoding="utf-8"?>
-<?mso-contentType ?>
-<FormTemplates xmlns="http://schemas.microsoft.com/sharepoint/v3/contenttype/forms">
-  <Display>DocumentLibraryForm</Display>
-  <Edit>DocumentLibraryForm</Edit>
-  <New>DocumentLibraryForm</New>
-</FormTemplates>
+<b:Sources xmlns:b="http://schemas.openxmlformats.org/officeDocument/2006/bibliography" xmlns="http://schemas.openxmlformats.org/officeDocument/2006/bibliography" SelectedStyle="\CTRHarvard_.xsl" StyleName="Harvard - UHI CTR" Version="1">
+  <b:Source>
+    <b:Tag>Pra20</b:Tag>
+    <b:SourceType>JournalArticle</b:SourceType>
+    <b:Guid>{F012743C-3FCD-4A1C-BE88-B27A84C5289B}</b:Guid>
+    <b:Title>Inventory Management using Machine Learning</b:Title>
+    <b:Year>2020</b:Year>
+    <b:JournalName>International Journal of Engineering Research &amp; Technology (IJERT)</b:JournalName>
+    <b:Author>
+      <b:Author>
+        <b:NameList>
+          <b:Person>
+            <b:Last>Praveen</b:Last>
+            <b:First>K B</b:First>
+          </b:Person>
+          <b:Person>
+            <b:Last>Prateek </b:Last>
+            <b:First>J</b:First>
+          </b:Person>
+          <b:Person>
+            <b:Last>Pradyumna </b:Last>
+            <b:First>Kumar</b:First>
+          </b:Person>
+          <b:Person>
+            <b:Last>Pragathi</b:Last>
+            <b:First>G</b:First>
+          </b:Person>
+          <b:Person>
+            <b:Last>Madhuri</b:Last>
+            <b:First>J</b:First>
+          </b:Person>
+        </b:NameList>
+      </b:Author>
+    </b:Author>
+    <b:Pages>866-869</b:Pages>
+    <b:Volume>9</b:Volume>
+    <b:Issue>06</b:Issue>
+    <b:RefOrder>1</b:RefOrder>
+  </b:Source>
+  <b:Source>
+    <b:Tag>Cha23</b:Tag>
+    <b:SourceType>JournalArticle</b:SourceType>
+    <b:Guid>{C4DD687A-1D52-4619-A5B8-7F6FED24EC96}</b:Guid>
+    <b:Title>Exploring the Use of Machine Learning in Inventory Management for Increased Profitability</b:Title>
+    <b:JournalName>New Zealand Herpetology</b:JournalName>
+    <b:Year>2023</b:Year>
+    <b:Pages>658-666</b:Pages>
+    <b:Volume>12</b:Volume>
+    <b:Issue>1</b:Issue>
+    <b:Author>
+      <b:Author>
+        <b:NameList>
+          <b:Person>
+            <b:Last>Chaudhary</b:Last>
+            <b:First>Vijesh</b:First>
+          </b:Person>
+          <b:Person>
+            <b:Last>Bharadwaja</b:Last>
+            <b:First>Kundurthi</b:First>
+          </b:Person>
+          <b:Person>
+            <b:Last>Meena</b:Last>
+            <b:Middle>Shyam</b:Middle>
+            <b:First>Radhey</b:First>
+          </b:Person>
+          <b:Person>
+            <b:Last>Acharjee</b:Last>
+            <b:Middle>Bikash</b:Middle>
+            <b:First>Purnendu</b:First>
+          </b:Person>
+          <b:Person>
+            <b:Last>Chaudhari</b:Last>
+            <b:Middle>C</b:Middle>
+            <b:First>Niraj</b:First>
+          </b:Person>
+          <b:Person>
+            <b:Last>Gopinathan</b:Last>
+            <b:First>R</b:First>
+          </b:Person>
+        </b:NameList>
+      </b:Author>
+    </b:Author>
+    <b:RefOrder>2</b:RefOrder>
+  </b:Source>
+  <b:Source>
+    <b:Tag>Fra23</b:Tag>
+    <b:SourceType>JournalArticle</b:SourceType>
+    <b:Guid>{CE9C6148-F2EC-4D48-B005-EB58A327595B}</b:Guid>
+    <b:Author>
+      <b:Author>
+        <b:NameList>
+          <b:Person>
+            <b:Last>Sudirjo</b:Last>
+            <b:First>Frans</b:First>
+          </b:Person>
+        </b:NameList>
+      </b:Author>
+    </b:Author>
+    <b:Title>Marketing Strategy in Improving Product Competitiveness in the Global Market</b:Title>
+    <b:JournalName>Journal of Contemporary Administration and Management (ADMAN)</b:JournalName>
+    <b:Year>2023</b:Year>
+    <b:Pages>63-69</b:Pages>
+    <b:Volume>1</b:Volume>
+    <b:Issue>2</b:Issue>
+    <b:RefOrder>3</b:RefOrder>
+  </b:Source>
+</b:Sources>
 </file>
 
 <file path=customXml/itemProps1.xml><?xml version="1.0" encoding="utf-8"?>
@@ -8891,9 +8936,9 @@
 </file>
 
 <file path=customXml/itemProps3.xml><?xml version="1.0" encoding="utf-8"?>
-<ds:datastoreItem xmlns:ds="http://schemas.openxmlformats.org/officeDocument/2006/customXml" ds:itemID="{DFFBF2A3-106E-48D1-B097-0938C7AC349F}">
+<ds:datastoreItem xmlns:ds="http://schemas.openxmlformats.org/officeDocument/2006/customXml" ds:itemID="{1A8DAC6C-0A93-45AF-868B-EFF448287E3A}">
   <ds:schemaRefs>
-    <ds:schemaRef ds:uri="http://schemas.openxmlformats.org/officeDocument/2006/bibliography"/>
+    <ds:schemaRef ds:uri="http://schemas.microsoft.com/sharepoint/v3/contenttype/forms"/>
   </ds:schemaRefs>
 </ds:datastoreItem>
 </file>
@@ -8918,9 +8963,9 @@
 </file>
 
 <file path=customXml/itemProps5.xml><?xml version="1.0" encoding="utf-8"?>
-<ds:datastoreItem xmlns:ds="http://schemas.openxmlformats.org/officeDocument/2006/customXml" ds:itemID="{1A8DAC6C-0A93-45AF-868B-EFF448287E3A}">
+<ds:datastoreItem xmlns:ds="http://schemas.openxmlformats.org/officeDocument/2006/customXml" ds:itemID="{DFFBF2A3-106E-48D1-B097-0938C7AC349F}">
   <ds:schemaRefs>
-    <ds:schemaRef ds:uri="http://schemas.microsoft.com/sharepoint/v3/contenttype/forms"/>
+    <ds:schemaRef ds:uri="http://schemas.openxmlformats.org/officeDocument/2006/bibliography"/>
   </ds:schemaRefs>
 </ds:datastoreItem>
 </file>
</xml_diff>

<commit_message>
Added website and dev steps to documention
</commit_message>
<xml_diff>
--- a/Documentation/MLG382_CYO_Project_GroupX_Report.docx
+++ b/Documentation/MLG382_CYO_Project_GroupX_Report.docx
@@ -1,6 +1,6 @@
 
 <file path=word/document.xml><?xml version="1.0" encoding="utf-8"?>
-<w:document xmlns:wpc="http://schemas.microsoft.com/office/word/2010/wordprocessingCanvas" xmlns:cx="http://schemas.microsoft.com/office/drawing/2014/chartex" xmlns:cx1="http://schemas.microsoft.com/office/drawing/2015/9/8/chartex" xmlns:cx2="http://schemas.microsoft.com/office/drawing/2015/10/21/chartex" xmlns:cx3="http://schemas.microsoft.com/office/drawing/2016/5/9/chartex" xmlns:cx4="http://schemas.microsoft.com/office/drawing/2016/5/10/chartex" xmlns:cx5="http://schemas.microsoft.com/office/drawing/2016/5/11/chartex" xmlns:cx6="http://schemas.microsoft.com/office/drawing/2016/5/12/chartex" xmlns:cx7="http://schemas.microsoft.com/office/drawing/2016/5/13/chartex" xmlns:cx8="http://schemas.microsoft.com/office/drawing/2016/5/14/chartex" xmlns:mc="http://schemas.openxmlformats.org/markup-compatibility/2006" xmlns:aink="http://schemas.microsoft.com/office/drawing/2016/ink" xmlns:am3d="http://schemas.microsoft.com/office/drawing/2017/model3d" xmlns:o="urn:schemas-microsoft-com:office:office" xmlns:oel="http://schemas.microsoft.com/office/2019/extlst" xmlns:r="http://schemas.openxmlformats.org/officeDocument/2006/relationships" xmlns:m="http://schemas.openxmlformats.org/officeDocument/2006/math" xmlns:v="urn:schemas-microsoft-com:vml" xmlns:wp14="http://schemas.microsoft.com/office/word/2010/wordprocessingDrawing" xmlns:wp="http://schemas.openxmlformats.org/drawingml/2006/wordprocessingDrawing" xmlns:w10="urn:schemas-microsoft-com:office:word" xmlns:w="http://schemas.openxmlformats.org/wordprocessingml/2006/main" xmlns:w14="http://schemas.microsoft.com/office/word/2010/wordml" xmlns:w15="http://schemas.microsoft.com/office/word/2012/wordml" xmlns:w16cex="http://schemas.microsoft.com/office/word/2018/wordml/cex" xmlns:w16cid="http://schemas.microsoft.com/office/word/2016/wordml/cid" xmlns:w16="http://schemas.microsoft.com/office/word/2018/wordml" xmlns:w16du="http://schemas.microsoft.com/office/word/2023/wordml/word16du" xmlns:w16sdtdh="http://schemas.microsoft.com/office/word/2020/wordml/sdtdatahash" xmlns:w16sdtfl="http://schemas.microsoft.com/office/word/2024/wordml/sdtformatlock" xmlns:w16se="http://schemas.microsoft.com/office/word/2015/wordml/symex" xmlns:wpg="http://schemas.microsoft.com/office/word/2010/wordprocessingGroup" xmlns:wpi="http://schemas.microsoft.com/office/word/2010/wordprocessingInk" xmlns:wne="http://schemas.microsoft.com/office/word/2006/wordml" xmlns:wps="http://schemas.microsoft.com/office/word/2010/wordprocessingShape" mc:Ignorable="w14 w15 w16se w16cid w16 w16cex w16sdtdh w16sdtfl w16du wp14">
+<w:document xmlns:wpc="http://schemas.microsoft.com/office/word/2010/wordprocessingCanvas" xmlns:cx="http://schemas.microsoft.com/office/drawing/2014/chartex" xmlns:cx1="http://schemas.microsoft.com/office/drawing/2015/9/8/chartex" xmlns:cx2="http://schemas.microsoft.com/office/drawing/2015/10/21/chartex" xmlns:cx3="http://schemas.microsoft.com/office/drawing/2016/5/9/chartex" xmlns:cx4="http://schemas.microsoft.com/office/drawing/2016/5/10/chartex" xmlns:cx5="http://schemas.microsoft.com/office/drawing/2016/5/11/chartex" xmlns:cx6="http://schemas.microsoft.com/office/drawing/2016/5/12/chartex" xmlns:cx7="http://schemas.microsoft.com/office/drawing/2016/5/13/chartex" xmlns:cx8="http://schemas.microsoft.com/office/drawing/2016/5/14/chartex" xmlns:mc="http://schemas.openxmlformats.org/markup-compatibility/2006" xmlns:aink="http://schemas.microsoft.com/office/drawing/2016/ink" xmlns:am3d="http://schemas.microsoft.com/office/drawing/2017/model3d" xmlns:o="urn:schemas-microsoft-com:office:office" xmlns:r="http://schemas.openxmlformats.org/officeDocument/2006/relationships" xmlns:m="http://schemas.openxmlformats.org/officeDocument/2006/math" xmlns:v="urn:schemas-microsoft-com:vml" xmlns:wp14="http://schemas.microsoft.com/office/word/2010/wordprocessingDrawing" xmlns:wp="http://schemas.openxmlformats.org/drawingml/2006/wordprocessingDrawing" xmlns:w10="urn:schemas-microsoft-com:office:word" xmlns:w="http://schemas.openxmlformats.org/wordprocessingml/2006/main" xmlns:w14="http://schemas.microsoft.com/office/word/2010/wordml" xmlns:w15="http://schemas.microsoft.com/office/word/2012/wordml" xmlns:w16cex="http://schemas.microsoft.com/office/word/2018/wordml/cex" xmlns:w16cid="http://schemas.microsoft.com/office/word/2016/wordml/cid" xmlns:w16="http://schemas.microsoft.com/office/word/2018/wordml" xmlns:w16sdtdh="http://schemas.microsoft.com/office/word/2020/wordml/sdtdatahash" xmlns:w16se="http://schemas.microsoft.com/office/word/2015/wordml/symex" xmlns:wpg="http://schemas.microsoft.com/office/word/2010/wordprocessingGroup" xmlns:wpi="http://schemas.microsoft.com/office/word/2010/wordprocessingInk" xmlns:wne="http://schemas.microsoft.com/office/word/2006/wordml" xmlns:wps="http://schemas.microsoft.com/office/word/2010/wordprocessingShape" mc:Ignorable="w14 w15 w16se w16cid w16 w16cex w16sdtdh wp14">
   <w:body>
     <w:sdt>
       <w:sdtPr>
@@ -10,6 +10,7 @@
           <w:docPartUnique/>
         </w:docPartObj>
       </w:sdtPr>
+      <w:sdtEndPr/>
       <w:sdtContent>
         <w:p>
           <w:pPr>
@@ -48,6 +49,7 @@
                 <w:dataBinding w:prefixMappings="xmlns:ns0='http://schemas.openxmlformats.org/officeDocument/2006/extended-properties'" w:xpath="/ns0:Properties[1]/ns0:Company[1]" w:storeItemID="{6668398D-A668-4E3E-A5EB-62B293D839F1}"/>
                 <w:text/>
               </w:sdtPr>
+              <w:sdtEndPr/>
               <w:sdtContent>
                 <w:tc>
                   <w:tcPr>
@@ -101,6 +103,7 @@
                   <w:dataBinding w:prefixMappings="xmlns:ns0='http://schemas.openxmlformats.org/package/2006/metadata/core-properties' xmlns:ns1='http://purl.org/dc/elements/1.1/'" w:xpath="/ns0:coreProperties[1]/ns1:title[1]" w:storeItemID="{6C3C8BC8-F283-45AE-878A-BAB7291924A1}"/>
                   <w:text/>
                 </w:sdtPr>
+                <w:sdtEndPr/>
                 <w:sdtContent>
                   <w:p>
                     <w:pPr>
@@ -408,6 +411,7 @@
                     <w:calendar w:val="gregorian"/>
                   </w:date>
                 </w:sdtPr>
+                <w:sdtEndPr/>
                 <w:sdtContent>
                   <w:p>
                     <w:pPr>
@@ -2048,23 +2052,7 @@
             <w:sz w:val="32"/>
             <w:szCs w:val="32"/>
           </w:rPr>
-          <w:t>https://mlg382-cyo-pro</w:t>
-        </w:r>
-        <w:r>
-          <w:rPr>
-            <w:rStyle w:val="Hyperlink"/>
-            <w:sz w:val="32"/>
-            <w:szCs w:val="32"/>
-          </w:rPr>
-          <w:t>j</w:t>
-        </w:r>
-        <w:r>
-          <w:rPr>
-            <w:rStyle w:val="Hyperlink"/>
-            <w:sz w:val="32"/>
-            <w:szCs w:val="32"/>
-          </w:rPr>
-          <w:t>-groupx.onrender.com</w:t>
+          <w:t>https://mlg382-cyo-proj-groupx.onrender.com</w:t>
         </w:r>
       </w:hyperlink>
     </w:p>
@@ -2110,6 +2098,7 @@
           <w:id w:val="-476764699"/>
           <w:citation/>
         </w:sdtPr>
+        <w:sdtEndPr/>
         <w:sdtContent>
           <w:r>
             <w:fldChar w:fldCharType="begin"/>
@@ -2151,6 +2140,7 @@
           <w:id w:val="-434985546"/>
           <w:citation/>
         </w:sdtPr>
+        <w:sdtEndPr/>
         <w:sdtContent>
           <w:r>
             <w:fldChar w:fldCharType="begin"/>
@@ -2198,6 +2188,7 @@
           <w:id w:val="1764649430"/>
           <w:citation/>
         </w:sdtPr>
+        <w:sdtEndPr/>
         <w:sdtContent>
           <w:r>
             <w:fldChar w:fldCharType="begin"/>
@@ -2293,6 +2284,7 @@
           <w:id w:val="2120491871"/>
           <w:citation/>
         </w:sdtPr>
+        <w:sdtEndPr/>
         <w:sdtContent>
           <w:r>
             <w:fldChar w:fldCharType="begin"/>
@@ -2354,6 +2346,7 @@
           <w:id w:val="1590886279"/>
           <w:citation/>
         </w:sdtPr>
+        <w:sdtEndPr/>
         <w:sdtContent>
           <w:r>
             <w:fldChar w:fldCharType="begin"/>
@@ -2421,6 +2414,7 @@
           <w:id w:val="-1066950693"/>
           <w:citation/>
         </w:sdtPr>
+        <w:sdtEndPr/>
         <w:sdtContent>
           <w:r>
             <w:fldChar w:fldCharType="begin"/>
@@ -2513,6 +2507,7 @@
           <w:id w:val="484058451"/>
           <w:citation/>
         </w:sdtPr>
+        <w:sdtEndPr/>
         <w:sdtContent>
           <w:r>
             <w:fldChar w:fldCharType="begin"/>
@@ -5592,6 +5587,243 @@
         <w:t>Deployment Steps</w:t>
       </w:r>
       <w:bookmarkEnd w:id="16"/>
+    </w:p>
+    <w:p>
+      <w:pPr>
+        <w:pStyle w:val="ListParagraph"/>
+        <w:numPr>
+          <w:ilvl w:val="0"/>
+          <w:numId w:val="5"/>
+        </w:numPr>
+        <w:spacing w:before="100" w:beforeAutospacing="1" w:after="100" w:afterAutospacing="1" w:line="240" w:lineRule="auto"/>
+        <w:rPr>
+          <w:rFonts w:eastAsia="Times New Roman" w:cs="Times New Roman"/>
+          <w:kern w:val="0"/>
+          <w:lang w:val="en-US"/>
+          <w14:ligatures w14:val="none"/>
+        </w:rPr>
+      </w:pPr>
+      <w:r>
+        <w:rPr>
+          <w:rFonts w:eastAsia="Times New Roman" w:cs="Times New Roman"/>
+          <w:kern w:val="0"/>
+          <w:lang w:val="en-US"/>
+          <w14:ligatures w14:val="none"/>
+        </w:rPr>
+        <w:t>Set up project structure with modular code components.</w:t>
+      </w:r>
+    </w:p>
+    <w:p>
+      <w:pPr>
+        <w:pStyle w:val="ListParagraph"/>
+        <w:numPr>
+          <w:ilvl w:val="0"/>
+          <w:numId w:val="5"/>
+        </w:numPr>
+        <w:spacing w:before="100" w:beforeAutospacing="1" w:after="100" w:afterAutospacing="1" w:line="240" w:lineRule="auto"/>
+        <w:rPr>
+          <w:rFonts w:eastAsia="Times New Roman" w:cs="Times New Roman"/>
+          <w:kern w:val="0"/>
+          <w:lang w:val="en-US"/>
+          <w14:ligatures w14:val="none"/>
+        </w:rPr>
+      </w:pPr>
+      <w:r>
+        <w:rPr>
+          <w:rFonts w:eastAsia="Times New Roman" w:cs="Times New Roman"/>
+          <w:kern w:val="0"/>
+          <w:lang w:val="en-US"/>
+          <w14:ligatures w14:val="none"/>
+        </w:rPr>
+        <w:t xml:space="preserve">Train and store models in the </w:t>
+      </w:r>
+      <w:proofErr w:type="gramStart"/>
+      <w:r>
+        <w:rPr>
+          <w:rFonts w:ascii="Courier New" w:eastAsia="Times New Roman" w:hAnsi="Courier New" w:cs="Courier New"/>
+          <w:kern w:val="0"/>
+          <w:sz w:val="20"/>
+          <w:szCs w:val="20"/>
+          <w:lang w:val="en-US"/>
+          <w14:ligatures w14:val="none"/>
+        </w:rPr>
+        <w:t>artifacts</w:t>
+      </w:r>
+      <w:proofErr w:type="gramEnd"/>
+      <w:r>
+        <w:rPr>
+          <w:rFonts w:eastAsia="Times New Roman" w:cs="Times New Roman"/>
+          <w:kern w:val="0"/>
+          <w:lang w:val="en-US"/>
+          <w14:ligatures w14:val="none"/>
+        </w:rPr>
+        <w:t xml:space="preserve"> directory.</w:t>
+      </w:r>
+    </w:p>
+    <w:p>
+      <w:pPr>
+        <w:pStyle w:val="ListParagraph"/>
+        <w:numPr>
+          <w:ilvl w:val="0"/>
+          <w:numId w:val="5"/>
+        </w:numPr>
+        <w:spacing w:before="100" w:beforeAutospacing="1" w:after="100" w:afterAutospacing="1" w:line="240" w:lineRule="auto"/>
+        <w:rPr>
+          <w:rFonts w:eastAsia="Times New Roman" w:cs="Times New Roman"/>
+          <w:kern w:val="0"/>
+          <w:lang w:val="en-US"/>
+          <w14:ligatures w14:val="none"/>
+        </w:rPr>
+      </w:pPr>
+      <w:r>
+        <w:rPr>
+          <w:rFonts w:eastAsia="Times New Roman" w:cs="Times New Roman"/>
+          <w:kern w:val="0"/>
+          <w:lang w:val="en-US"/>
+          <w14:ligatures w14:val="none"/>
+        </w:rPr>
+        <w:t>Build the interactive Dash web app and test locally.</w:t>
+      </w:r>
+    </w:p>
+    <w:p>
+      <w:pPr>
+        <w:pStyle w:val="ListParagraph"/>
+        <w:numPr>
+          <w:ilvl w:val="0"/>
+          <w:numId w:val="5"/>
+        </w:numPr>
+        <w:spacing w:before="100" w:beforeAutospacing="1" w:after="100" w:afterAutospacing="1" w:line="240" w:lineRule="auto"/>
+        <w:rPr>
+          <w:rFonts w:eastAsia="Times New Roman" w:cs="Times New Roman"/>
+          <w:kern w:val="0"/>
+          <w:lang w:val="en-US"/>
+          <w14:ligatures w14:val="none"/>
+        </w:rPr>
+      </w:pPr>
+      <w:r>
+        <w:rPr>
+          <w:rFonts w:eastAsia="Times New Roman" w:cs="Times New Roman"/>
+          <w:kern w:val="0"/>
+          <w:lang w:val="en-US"/>
+          <w14:ligatures w14:val="none"/>
+        </w:rPr>
+        <w:t xml:space="preserve">Generate </w:t>
+      </w:r>
+      <w:r>
+        <w:rPr>
+          <w:rFonts w:ascii="Courier New" w:eastAsia="Times New Roman" w:hAnsi="Courier New" w:cs="Courier New"/>
+          <w:kern w:val="0"/>
+          <w:sz w:val="20"/>
+          <w:szCs w:val="20"/>
+          <w:lang w:val="en-US"/>
+          <w14:ligatures w14:val="none"/>
+        </w:rPr>
+        <w:t>requirements.txt</w:t>
+      </w:r>
+      <w:r>
+        <w:rPr>
+          <w:rFonts w:eastAsia="Times New Roman" w:cs="Times New Roman"/>
+          <w:kern w:val="0"/>
+          <w:lang w:val="en-US"/>
+          <w14:ligatures w14:val="none"/>
+        </w:rPr>
+        <w:t xml:space="preserve"> using </w:t>
+      </w:r>
+      <w:r>
+        <w:rPr>
+          <w:rFonts w:ascii="Courier New" w:eastAsia="Times New Roman" w:hAnsi="Courier New" w:cs="Courier New"/>
+          <w:kern w:val="0"/>
+          <w:sz w:val="20"/>
+          <w:szCs w:val="20"/>
+          <w:lang w:val="en-US"/>
+          <w14:ligatures w14:val="none"/>
+        </w:rPr>
+        <w:t>pip freeze &gt; requirements.txt</w:t>
+      </w:r>
+      <w:r>
+        <w:rPr>
+          <w:rFonts w:eastAsia="Times New Roman" w:cs="Times New Roman"/>
+          <w:kern w:val="0"/>
+          <w:lang w:val="en-US"/>
+          <w14:ligatures w14:val="none"/>
+        </w:rPr>
+        <w:t>.</w:t>
+      </w:r>
+    </w:p>
+    <w:p>
+      <w:pPr>
+        <w:pStyle w:val="ListParagraph"/>
+        <w:numPr>
+          <w:ilvl w:val="0"/>
+          <w:numId w:val="5"/>
+        </w:numPr>
+        <w:spacing w:before="100" w:beforeAutospacing="1" w:after="100" w:afterAutospacing="1" w:line="240" w:lineRule="auto"/>
+        <w:rPr>
+          <w:rFonts w:eastAsia="Times New Roman" w:cs="Times New Roman"/>
+          <w:kern w:val="0"/>
+          <w:lang w:val="en-US"/>
+          <w14:ligatures w14:val="none"/>
+        </w:rPr>
+      </w:pPr>
+      <w:r>
+        <w:rPr>
+          <w:rFonts w:eastAsia="Times New Roman" w:cs="Times New Roman"/>
+          <w:kern w:val="0"/>
+          <w:lang w:val="en-US"/>
+          <w14:ligatures w14:val="none"/>
+        </w:rPr>
+        <w:t>Push project repository to GitHub.</w:t>
+      </w:r>
+    </w:p>
+    <w:p>
+      <w:pPr>
+        <w:pStyle w:val="ListParagraph"/>
+        <w:numPr>
+          <w:ilvl w:val="0"/>
+          <w:numId w:val="5"/>
+        </w:numPr>
+        <w:spacing w:before="100" w:beforeAutospacing="1" w:after="100" w:afterAutospacing="1" w:line="240" w:lineRule="auto"/>
+        <w:rPr>
+          <w:rFonts w:eastAsia="Times New Roman" w:cs="Times New Roman"/>
+          <w:kern w:val="0"/>
+          <w:lang w:val="en-US"/>
+          <w14:ligatures w14:val="none"/>
+        </w:rPr>
+      </w:pPr>
+      <w:r>
+        <w:rPr>
+          <w:rFonts w:eastAsia="Times New Roman" w:cs="Times New Roman"/>
+          <w:kern w:val="0"/>
+          <w:lang w:val="en-US"/>
+          <w14:ligatures w14:val="none"/>
+        </w:rPr>
+        <w:t>Create and configure a web service on Render.</w:t>
+      </w:r>
+    </w:p>
+    <w:p>
+      <w:pPr>
+        <w:pStyle w:val="ListParagraph"/>
+        <w:numPr>
+          <w:ilvl w:val="0"/>
+          <w:numId w:val="5"/>
+        </w:numPr>
+        <w:spacing w:before="100" w:beforeAutospacing="1" w:after="100" w:afterAutospacing="1" w:line="240" w:lineRule="auto"/>
+        <w:rPr>
+          <w:rFonts w:eastAsia="Times New Roman" w:cs="Times New Roman"/>
+          <w:kern w:val="0"/>
+          <w:lang w:val="en-US"/>
+          <w14:ligatures w14:val="none"/>
+        </w:rPr>
+      </w:pPr>
+      <w:r>
+        <w:rPr>
+          <w:rFonts w:eastAsia="Times New Roman" w:cs="Times New Roman"/>
+          <w:kern w:val="0"/>
+          <w:lang w:val="en-US"/>
+          <w14:ligatures w14:val="none"/>
+        </w:rPr>
+        <w:t>Deploy the application with environment paths and scaling configurations.</w:t>
+      </w:r>
     </w:p>
     <w:p>
       <w:pPr>
@@ -5784,6 +6016,7 @@
             <w:id w:val="-573587230"/>
             <w:bibliography/>
           </w:sdtPr>
+          <w:sdtEndPr/>
           <w:sdtContent>
             <w:p>
               <w:pPr>
@@ -5915,7 +6148,7 @@
 </file>
 
 <file path=word/endnotes.xml><?xml version="1.0" encoding="utf-8"?>
-<w:endnotes xmlns:wpc="http://schemas.microsoft.com/office/word/2010/wordprocessingCanvas" xmlns:cx="http://schemas.microsoft.com/office/drawing/2014/chartex" xmlns:cx1="http://schemas.microsoft.com/office/drawing/2015/9/8/chartex" xmlns:cx2="http://schemas.microsoft.com/office/drawing/2015/10/21/chartex" xmlns:cx3="http://schemas.microsoft.com/office/drawing/2016/5/9/chartex" xmlns:cx4="http://schemas.microsoft.com/office/drawing/2016/5/10/chartex" xmlns:cx5="http://schemas.microsoft.com/office/drawing/2016/5/11/chartex" xmlns:cx6="http://schemas.microsoft.com/office/drawing/2016/5/12/chartex" xmlns:cx7="http://schemas.microsoft.com/office/drawing/2016/5/13/chartex" xmlns:cx8="http://schemas.microsoft.com/office/drawing/2016/5/14/chartex" xmlns:mc="http://schemas.openxmlformats.org/markup-compatibility/2006" xmlns:aink="http://schemas.microsoft.com/office/drawing/2016/ink" xmlns:am3d="http://schemas.microsoft.com/office/drawing/2017/model3d" xmlns:o="urn:schemas-microsoft-com:office:office" xmlns:oel="http://schemas.microsoft.com/office/2019/extlst" xmlns:r="http://schemas.openxmlformats.org/officeDocument/2006/relationships" xmlns:m="http://schemas.openxmlformats.org/officeDocument/2006/math" xmlns:v="urn:schemas-microsoft-com:vml" xmlns:wp14="http://schemas.microsoft.com/office/word/2010/wordprocessingDrawing" xmlns:wp="http://schemas.openxmlformats.org/drawingml/2006/wordprocessingDrawing" xmlns:w10="urn:schemas-microsoft-com:office:word" xmlns:w="http://schemas.openxmlformats.org/wordprocessingml/2006/main" xmlns:w14="http://schemas.microsoft.com/office/word/2010/wordml" xmlns:w15="http://schemas.microsoft.com/office/word/2012/wordml" xmlns:w16cex="http://schemas.microsoft.com/office/word/2018/wordml/cex" xmlns:w16cid="http://schemas.microsoft.com/office/word/2016/wordml/cid" xmlns:w16="http://schemas.microsoft.com/office/word/2018/wordml" xmlns:w16du="http://schemas.microsoft.com/office/word/2023/wordml/word16du" xmlns:w16sdtdh="http://schemas.microsoft.com/office/word/2020/wordml/sdtdatahash" xmlns:w16sdtfl="http://schemas.microsoft.com/office/word/2024/wordml/sdtformatlock" xmlns:w16se="http://schemas.microsoft.com/office/word/2015/wordml/symex" xmlns:wpg="http://schemas.microsoft.com/office/word/2010/wordprocessingGroup" xmlns:wpi="http://schemas.microsoft.com/office/word/2010/wordprocessingInk" xmlns:wne="http://schemas.microsoft.com/office/word/2006/wordml" xmlns:wps="http://schemas.microsoft.com/office/word/2010/wordprocessingShape" mc:Ignorable="w14 w15 w16se w16cid w16 w16cex w16sdtdh w16sdtfl w16du wp14">
+<w:endnotes xmlns:wpc="http://schemas.microsoft.com/office/word/2010/wordprocessingCanvas" xmlns:cx="http://schemas.microsoft.com/office/drawing/2014/chartex" xmlns:cx1="http://schemas.microsoft.com/office/drawing/2015/9/8/chartex" xmlns:cx2="http://schemas.microsoft.com/office/drawing/2015/10/21/chartex" xmlns:cx3="http://schemas.microsoft.com/office/drawing/2016/5/9/chartex" xmlns:cx4="http://schemas.microsoft.com/office/drawing/2016/5/10/chartex" xmlns:cx5="http://schemas.microsoft.com/office/drawing/2016/5/11/chartex" xmlns:cx6="http://schemas.microsoft.com/office/drawing/2016/5/12/chartex" xmlns:cx7="http://schemas.microsoft.com/office/drawing/2016/5/13/chartex" xmlns:cx8="http://schemas.microsoft.com/office/drawing/2016/5/14/chartex" xmlns:mc="http://schemas.openxmlformats.org/markup-compatibility/2006" xmlns:aink="http://schemas.microsoft.com/office/drawing/2016/ink" xmlns:am3d="http://schemas.microsoft.com/office/drawing/2017/model3d" xmlns:o="urn:schemas-microsoft-com:office:office" xmlns:r="http://schemas.openxmlformats.org/officeDocument/2006/relationships" xmlns:m="http://schemas.openxmlformats.org/officeDocument/2006/math" xmlns:v="urn:schemas-microsoft-com:vml" xmlns:wp14="http://schemas.microsoft.com/office/word/2010/wordprocessingDrawing" xmlns:wp="http://schemas.openxmlformats.org/drawingml/2006/wordprocessingDrawing" xmlns:w10="urn:schemas-microsoft-com:office:word" xmlns:w="http://schemas.openxmlformats.org/wordprocessingml/2006/main" xmlns:w14="http://schemas.microsoft.com/office/word/2010/wordml" xmlns:w15="http://schemas.microsoft.com/office/word/2012/wordml" xmlns:w16cex="http://schemas.microsoft.com/office/word/2018/wordml/cex" xmlns:w16cid="http://schemas.microsoft.com/office/word/2016/wordml/cid" xmlns:w16="http://schemas.microsoft.com/office/word/2018/wordml" xmlns:w16sdtdh="http://schemas.microsoft.com/office/word/2020/wordml/sdtdatahash" xmlns:w16se="http://schemas.microsoft.com/office/word/2015/wordml/symex" xmlns:wpg="http://schemas.microsoft.com/office/word/2010/wordprocessingGroup" xmlns:wpi="http://schemas.microsoft.com/office/word/2010/wordprocessingInk" xmlns:wne="http://schemas.microsoft.com/office/word/2006/wordml" xmlns:wps="http://schemas.microsoft.com/office/word/2010/wordprocessingShape" mc:Ignorable="w14 w15 w16se w16cid w16 w16cex w16sdtdh wp14">
   <w:endnote w:type="separator" w:id="-1">
     <w:p>
       <w:pPr>
@@ -5940,7 +6173,7 @@
 </file>
 
 <file path=word/footer1.xml><?xml version="1.0" encoding="utf-8"?>
-<w:ftr xmlns:wpc="http://schemas.microsoft.com/office/word/2010/wordprocessingCanvas" xmlns:cx="http://schemas.microsoft.com/office/drawing/2014/chartex" xmlns:cx1="http://schemas.microsoft.com/office/drawing/2015/9/8/chartex" xmlns:cx2="http://schemas.microsoft.com/office/drawing/2015/10/21/chartex" xmlns:cx3="http://schemas.microsoft.com/office/drawing/2016/5/9/chartex" xmlns:cx4="http://schemas.microsoft.com/office/drawing/2016/5/10/chartex" xmlns:cx5="http://schemas.microsoft.com/office/drawing/2016/5/11/chartex" xmlns:cx6="http://schemas.microsoft.com/office/drawing/2016/5/12/chartex" xmlns:cx7="http://schemas.microsoft.com/office/drawing/2016/5/13/chartex" xmlns:cx8="http://schemas.microsoft.com/office/drawing/2016/5/14/chartex" xmlns:mc="http://schemas.openxmlformats.org/markup-compatibility/2006" xmlns:aink="http://schemas.microsoft.com/office/drawing/2016/ink" xmlns:am3d="http://schemas.microsoft.com/office/drawing/2017/model3d" xmlns:o="urn:schemas-microsoft-com:office:office" xmlns:oel="http://schemas.microsoft.com/office/2019/extlst" xmlns:r="http://schemas.openxmlformats.org/officeDocument/2006/relationships" xmlns:m="http://schemas.openxmlformats.org/officeDocument/2006/math" xmlns:v="urn:schemas-microsoft-com:vml" xmlns:wp14="http://schemas.microsoft.com/office/word/2010/wordprocessingDrawing" xmlns:wp="http://schemas.openxmlformats.org/drawingml/2006/wordprocessingDrawing" xmlns:w10="urn:schemas-microsoft-com:office:word" xmlns:w="http://schemas.openxmlformats.org/wordprocessingml/2006/main" xmlns:w14="http://schemas.microsoft.com/office/word/2010/wordml" xmlns:w15="http://schemas.microsoft.com/office/word/2012/wordml" xmlns:w16cex="http://schemas.microsoft.com/office/word/2018/wordml/cex" xmlns:w16cid="http://schemas.microsoft.com/office/word/2016/wordml/cid" xmlns:w16="http://schemas.microsoft.com/office/word/2018/wordml" xmlns:w16du="http://schemas.microsoft.com/office/word/2023/wordml/word16du" xmlns:w16sdtdh="http://schemas.microsoft.com/office/word/2020/wordml/sdtdatahash" xmlns:w16sdtfl="http://schemas.microsoft.com/office/word/2024/wordml/sdtformatlock" xmlns:w16se="http://schemas.microsoft.com/office/word/2015/wordml/symex" xmlns:wpg="http://schemas.microsoft.com/office/word/2010/wordprocessingGroup" xmlns:wpi="http://schemas.microsoft.com/office/word/2010/wordprocessingInk" xmlns:wne="http://schemas.microsoft.com/office/word/2006/wordml" xmlns:wps="http://schemas.microsoft.com/office/word/2010/wordprocessingShape" mc:Ignorable="w14 w15 w16se w16cid w16 w16cex w16sdtdh w16sdtfl w16du wp14">
+<w:ftr xmlns:wpc="http://schemas.microsoft.com/office/word/2010/wordprocessingCanvas" xmlns:cx="http://schemas.microsoft.com/office/drawing/2014/chartex" xmlns:cx1="http://schemas.microsoft.com/office/drawing/2015/9/8/chartex" xmlns:cx2="http://schemas.microsoft.com/office/drawing/2015/10/21/chartex" xmlns:cx3="http://schemas.microsoft.com/office/drawing/2016/5/9/chartex" xmlns:cx4="http://schemas.microsoft.com/office/drawing/2016/5/10/chartex" xmlns:cx5="http://schemas.microsoft.com/office/drawing/2016/5/11/chartex" xmlns:cx6="http://schemas.microsoft.com/office/drawing/2016/5/12/chartex" xmlns:cx7="http://schemas.microsoft.com/office/drawing/2016/5/13/chartex" xmlns:cx8="http://schemas.microsoft.com/office/drawing/2016/5/14/chartex" xmlns:mc="http://schemas.openxmlformats.org/markup-compatibility/2006" xmlns:aink="http://schemas.microsoft.com/office/drawing/2016/ink" xmlns:am3d="http://schemas.microsoft.com/office/drawing/2017/model3d" xmlns:o="urn:schemas-microsoft-com:office:office" xmlns:r="http://schemas.openxmlformats.org/officeDocument/2006/relationships" xmlns:m="http://schemas.openxmlformats.org/officeDocument/2006/math" xmlns:v="urn:schemas-microsoft-com:vml" xmlns:wp14="http://schemas.microsoft.com/office/word/2010/wordprocessingDrawing" xmlns:wp="http://schemas.openxmlformats.org/drawingml/2006/wordprocessingDrawing" xmlns:w10="urn:schemas-microsoft-com:office:word" xmlns:w="http://schemas.openxmlformats.org/wordprocessingml/2006/main" xmlns:w14="http://schemas.microsoft.com/office/word/2010/wordml" xmlns:w15="http://schemas.microsoft.com/office/word/2012/wordml" xmlns:w16cex="http://schemas.microsoft.com/office/word/2018/wordml/cex" xmlns:w16cid="http://schemas.microsoft.com/office/word/2016/wordml/cid" xmlns:w16="http://schemas.microsoft.com/office/word/2018/wordml" xmlns:w16sdtdh="http://schemas.microsoft.com/office/word/2020/wordml/sdtdatahash" xmlns:w16se="http://schemas.microsoft.com/office/word/2015/wordml/symex" xmlns:wpg="http://schemas.microsoft.com/office/word/2010/wordprocessingGroup" xmlns:wpi="http://schemas.microsoft.com/office/word/2010/wordprocessingInk" xmlns:wne="http://schemas.microsoft.com/office/word/2006/wordml" xmlns:wps="http://schemas.microsoft.com/office/word/2010/wordprocessingShape" mc:Ignorable="w14 w15 w16se w16cid w16 w16cex w16sdtdh wp14">
   <w:sdt>
     <w:sdtPr>
       <w:rPr>
@@ -5952,6 +6185,7 @@
         <w:docPartUnique/>
       </w:docPartObj>
     </w:sdtPr>
+    <w:sdtEndPr/>
     <w:sdtContent>
       <w:p>
         <w:pPr>
@@ -6000,7 +6234,7 @@
 </file>
 
 <file path=word/footnotes.xml><?xml version="1.0" encoding="utf-8"?>
-<w:footnotes xmlns:wpc="http://schemas.microsoft.com/office/word/2010/wordprocessingCanvas" xmlns:cx="http://schemas.microsoft.com/office/drawing/2014/chartex" xmlns:cx1="http://schemas.microsoft.com/office/drawing/2015/9/8/chartex" xmlns:cx2="http://schemas.microsoft.com/office/drawing/2015/10/21/chartex" xmlns:cx3="http://schemas.microsoft.com/office/drawing/2016/5/9/chartex" xmlns:cx4="http://schemas.microsoft.com/office/drawing/2016/5/10/chartex" xmlns:cx5="http://schemas.microsoft.com/office/drawing/2016/5/11/chartex" xmlns:cx6="http://schemas.microsoft.com/office/drawing/2016/5/12/chartex" xmlns:cx7="http://schemas.microsoft.com/office/drawing/2016/5/13/chartex" xmlns:cx8="http://schemas.microsoft.com/office/drawing/2016/5/14/chartex" xmlns:mc="http://schemas.openxmlformats.org/markup-compatibility/2006" xmlns:aink="http://schemas.microsoft.com/office/drawing/2016/ink" xmlns:am3d="http://schemas.microsoft.com/office/drawing/2017/model3d" xmlns:o="urn:schemas-microsoft-com:office:office" xmlns:oel="http://schemas.microsoft.com/office/2019/extlst" xmlns:r="http://schemas.openxmlformats.org/officeDocument/2006/relationships" xmlns:m="http://schemas.openxmlformats.org/officeDocument/2006/math" xmlns:v="urn:schemas-microsoft-com:vml" xmlns:wp14="http://schemas.microsoft.com/office/word/2010/wordprocessingDrawing" xmlns:wp="http://schemas.openxmlformats.org/drawingml/2006/wordprocessingDrawing" xmlns:w10="urn:schemas-microsoft-com:office:word" xmlns:w="http://schemas.openxmlformats.org/wordprocessingml/2006/main" xmlns:w14="http://schemas.microsoft.com/office/word/2010/wordml" xmlns:w15="http://schemas.microsoft.com/office/word/2012/wordml" xmlns:w16cex="http://schemas.microsoft.com/office/word/2018/wordml/cex" xmlns:w16cid="http://schemas.microsoft.com/office/word/2016/wordml/cid" xmlns:w16="http://schemas.microsoft.com/office/word/2018/wordml" xmlns:w16du="http://schemas.microsoft.com/office/word/2023/wordml/word16du" xmlns:w16sdtdh="http://schemas.microsoft.com/office/word/2020/wordml/sdtdatahash" xmlns:w16sdtfl="http://schemas.microsoft.com/office/word/2024/wordml/sdtformatlock" xmlns:w16se="http://schemas.microsoft.com/office/word/2015/wordml/symex" xmlns:wpg="http://schemas.microsoft.com/office/word/2010/wordprocessingGroup" xmlns:wpi="http://schemas.microsoft.com/office/word/2010/wordprocessingInk" xmlns:wne="http://schemas.microsoft.com/office/word/2006/wordml" xmlns:wps="http://schemas.microsoft.com/office/word/2010/wordprocessingShape" mc:Ignorable="w14 w15 w16se w16cid w16 w16cex w16sdtdh w16sdtfl w16du wp14">
+<w:footnotes xmlns:wpc="http://schemas.microsoft.com/office/word/2010/wordprocessingCanvas" xmlns:cx="http://schemas.microsoft.com/office/drawing/2014/chartex" xmlns:cx1="http://schemas.microsoft.com/office/drawing/2015/9/8/chartex" xmlns:cx2="http://schemas.microsoft.com/office/drawing/2015/10/21/chartex" xmlns:cx3="http://schemas.microsoft.com/office/drawing/2016/5/9/chartex" xmlns:cx4="http://schemas.microsoft.com/office/drawing/2016/5/10/chartex" xmlns:cx5="http://schemas.microsoft.com/office/drawing/2016/5/11/chartex" xmlns:cx6="http://schemas.microsoft.com/office/drawing/2016/5/12/chartex" xmlns:cx7="http://schemas.microsoft.com/office/drawing/2016/5/13/chartex" xmlns:cx8="http://schemas.microsoft.com/office/drawing/2016/5/14/chartex" xmlns:mc="http://schemas.openxmlformats.org/markup-compatibility/2006" xmlns:aink="http://schemas.microsoft.com/office/drawing/2016/ink" xmlns:am3d="http://schemas.microsoft.com/office/drawing/2017/model3d" xmlns:o="urn:schemas-microsoft-com:office:office" xmlns:r="http://schemas.openxmlformats.org/officeDocument/2006/relationships" xmlns:m="http://schemas.openxmlformats.org/officeDocument/2006/math" xmlns:v="urn:schemas-microsoft-com:vml" xmlns:wp14="http://schemas.microsoft.com/office/word/2010/wordprocessingDrawing" xmlns:wp="http://schemas.openxmlformats.org/drawingml/2006/wordprocessingDrawing" xmlns:w10="urn:schemas-microsoft-com:office:word" xmlns:w="http://schemas.openxmlformats.org/wordprocessingml/2006/main" xmlns:w14="http://schemas.microsoft.com/office/word/2010/wordml" xmlns:w15="http://schemas.microsoft.com/office/word/2012/wordml" xmlns:w16cex="http://schemas.microsoft.com/office/word/2018/wordml/cex" xmlns:w16cid="http://schemas.microsoft.com/office/word/2016/wordml/cid" xmlns:w16="http://schemas.microsoft.com/office/word/2018/wordml" xmlns:w16sdtdh="http://schemas.microsoft.com/office/word/2020/wordml/sdtdatahash" xmlns:w16se="http://schemas.microsoft.com/office/word/2015/wordml/symex" xmlns:wpg="http://schemas.microsoft.com/office/word/2010/wordprocessingGroup" xmlns:wpi="http://schemas.microsoft.com/office/word/2010/wordprocessingInk" xmlns:wne="http://schemas.microsoft.com/office/word/2006/wordml" xmlns:wps="http://schemas.microsoft.com/office/word/2010/wordprocessingShape" mc:Ignorable="w14 w15 w16se w16cid w16 w16cex w16sdtdh wp14">
   <w:footnote w:type="separator" w:id="-1">
     <w:p>
       <w:pPr>
@@ -6025,8 +6259,94 @@
 </file>
 
 <file path=word/numbering.xml><?xml version="1.0" encoding="utf-8"?>
-<w:numbering xmlns:wpc="http://schemas.microsoft.com/office/word/2010/wordprocessingCanvas" xmlns:cx="http://schemas.microsoft.com/office/drawing/2014/chartex" xmlns:cx1="http://schemas.microsoft.com/office/drawing/2015/9/8/chartex" xmlns:cx2="http://schemas.microsoft.com/office/drawing/2015/10/21/chartex" xmlns:cx3="http://schemas.microsoft.com/office/drawing/2016/5/9/chartex" xmlns:cx4="http://schemas.microsoft.com/office/drawing/2016/5/10/chartex" xmlns:cx5="http://schemas.microsoft.com/office/drawing/2016/5/11/chartex" xmlns:cx6="http://schemas.microsoft.com/office/drawing/2016/5/12/chartex" xmlns:cx7="http://schemas.microsoft.com/office/drawing/2016/5/13/chartex" xmlns:cx8="http://schemas.microsoft.com/office/drawing/2016/5/14/chartex" xmlns:mc="http://schemas.openxmlformats.org/markup-compatibility/2006" xmlns:aink="http://schemas.microsoft.com/office/drawing/2016/ink" xmlns:am3d="http://schemas.microsoft.com/office/drawing/2017/model3d" xmlns:o="urn:schemas-microsoft-com:office:office" xmlns:oel="http://schemas.microsoft.com/office/2019/extlst" xmlns:r="http://schemas.openxmlformats.org/officeDocument/2006/relationships" xmlns:m="http://schemas.openxmlformats.org/officeDocument/2006/math" xmlns:v="urn:schemas-microsoft-com:vml" xmlns:wp14="http://schemas.microsoft.com/office/word/2010/wordprocessingDrawing" xmlns:wp="http://schemas.openxmlformats.org/drawingml/2006/wordprocessingDrawing" xmlns:w10="urn:schemas-microsoft-com:office:word" xmlns:w="http://schemas.openxmlformats.org/wordprocessingml/2006/main" xmlns:w14="http://schemas.microsoft.com/office/word/2010/wordml" xmlns:w15="http://schemas.microsoft.com/office/word/2012/wordml" xmlns:w16cex="http://schemas.microsoft.com/office/word/2018/wordml/cex" xmlns:w16cid="http://schemas.microsoft.com/office/word/2016/wordml/cid" xmlns:w16="http://schemas.microsoft.com/office/word/2018/wordml" xmlns:w16du="http://schemas.microsoft.com/office/word/2023/wordml/word16du" xmlns:w16sdtdh="http://schemas.microsoft.com/office/word/2020/wordml/sdtdatahash" xmlns:w16sdtfl="http://schemas.microsoft.com/office/word/2024/wordml/sdtformatlock" xmlns:w16se="http://schemas.microsoft.com/office/word/2015/wordml/symex" xmlns:wpg="http://schemas.microsoft.com/office/word/2010/wordprocessingGroup" xmlns:wpi="http://schemas.microsoft.com/office/word/2010/wordprocessingInk" xmlns:wne="http://schemas.microsoft.com/office/word/2006/wordml" xmlns:wps="http://schemas.microsoft.com/office/word/2010/wordprocessingShape" mc:Ignorable="w14 w15 w16se w16cid w16 w16cex w16sdtdh w16sdtfl w16du wp14">
+<w:numbering xmlns:wpc="http://schemas.microsoft.com/office/word/2010/wordprocessingCanvas" xmlns:cx="http://schemas.microsoft.com/office/drawing/2014/chartex" xmlns:cx1="http://schemas.microsoft.com/office/drawing/2015/9/8/chartex" xmlns:cx2="http://schemas.microsoft.com/office/drawing/2015/10/21/chartex" xmlns:cx3="http://schemas.microsoft.com/office/drawing/2016/5/9/chartex" xmlns:cx4="http://schemas.microsoft.com/office/drawing/2016/5/10/chartex" xmlns:cx5="http://schemas.microsoft.com/office/drawing/2016/5/11/chartex" xmlns:cx6="http://schemas.microsoft.com/office/drawing/2016/5/12/chartex" xmlns:cx7="http://schemas.microsoft.com/office/drawing/2016/5/13/chartex" xmlns:cx8="http://schemas.microsoft.com/office/drawing/2016/5/14/chartex" xmlns:mc="http://schemas.openxmlformats.org/markup-compatibility/2006" xmlns:aink="http://schemas.microsoft.com/office/drawing/2016/ink" xmlns:am3d="http://schemas.microsoft.com/office/drawing/2017/model3d" xmlns:o="urn:schemas-microsoft-com:office:office" xmlns:r="http://schemas.openxmlformats.org/officeDocument/2006/relationships" xmlns:m="http://schemas.openxmlformats.org/officeDocument/2006/math" xmlns:v="urn:schemas-microsoft-com:vml" xmlns:wp14="http://schemas.microsoft.com/office/word/2010/wordprocessingDrawing" xmlns:wp="http://schemas.openxmlformats.org/drawingml/2006/wordprocessingDrawing" xmlns:w10="urn:schemas-microsoft-com:office:word" xmlns:w="http://schemas.openxmlformats.org/wordprocessingml/2006/main" xmlns:w14="http://schemas.microsoft.com/office/word/2010/wordml" xmlns:w15="http://schemas.microsoft.com/office/word/2012/wordml" xmlns:w16cex="http://schemas.microsoft.com/office/word/2018/wordml/cex" xmlns:w16cid="http://schemas.microsoft.com/office/word/2016/wordml/cid" xmlns:w16="http://schemas.microsoft.com/office/word/2018/wordml" xmlns:w16sdtdh="http://schemas.microsoft.com/office/word/2020/wordml/sdtdatahash" xmlns:w16se="http://schemas.microsoft.com/office/word/2015/wordml/symex" xmlns:wpg="http://schemas.microsoft.com/office/word/2010/wordprocessingGroup" xmlns:wpi="http://schemas.microsoft.com/office/word/2010/wordprocessingInk" xmlns:wne="http://schemas.microsoft.com/office/word/2006/wordml" xmlns:wps="http://schemas.microsoft.com/office/word/2010/wordprocessingShape" mc:Ignorable="w14 w15 w16se w16cid w16 w16cex w16sdtdh wp14">
   <w:abstractNum w:abstractNumId="0" w15:restartNumberingAfterBreak="0">
+    <w:nsid w:val="20AD3881"/>
+    <w:multiLevelType w:val="hybridMultilevel"/>
+    <w:tmpl w:val="DBCEF636"/>
+    <w:lvl w:ilvl="0" w:tplc="0409000F">
+      <w:start w:val="1"/>
+      <w:numFmt w:val="decimal"/>
+      <w:lvlText w:val="%1."/>
+      <w:lvlJc w:val="left"/>
+      <w:pPr>
+        <w:ind w:left="720" w:hanging="360"/>
+      </w:pPr>
+    </w:lvl>
+    <w:lvl w:ilvl="1" w:tplc="04090019" w:tentative="1">
+      <w:start w:val="1"/>
+      <w:numFmt w:val="lowerLetter"/>
+      <w:lvlText w:val="%2."/>
+      <w:lvlJc w:val="left"/>
+      <w:pPr>
+        <w:ind w:left="1440" w:hanging="360"/>
+      </w:pPr>
+    </w:lvl>
+    <w:lvl w:ilvl="2" w:tplc="0409001B" w:tentative="1">
+      <w:start w:val="1"/>
+      <w:numFmt w:val="lowerRoman"/>
+      <w:lvlText w:val="%3."/>
+      <w:lvlJc w:val="right"/>
+      <w:pPr>
+        <w:ind w:left="2160" w:hanging="180"/>
+      </w:pPr>
+    </w:lvl>
+    <w:lvl w:ilvl="3" w:tplc="0409000F" w:tentative="1">
+      <w:start w:val="1"/>
+      <w:numFmt w:val="decimal"/>
+      <w:lvlText w:val="%4."/>
+      <w:lvlJc w:val="left"/>
+      <w:pPr>
+        <w:ind w:left="2880" w:hanging="360"/>
+      </w:pPr>
+    </w:lvl>
+    <w:lvl w:ilvl="4" w:tplc="04090019" w:tentative="1">
+      <w:start w:val="1"/>
+      <w:numFmt w:val="lowerLetter"/>
+      <w:lvlText w:val="%5."/>
+      <w:lvlJc w:val="left"/>
+      <w:pPr>
+        <w:ind w:left="3600" w:hanging="360"/>
+      </w:pPr>
+    </w:lvl>
+    <w:lvl w:ilvl="5" w:tplc="0409001B" w:tentative="1">
+      <w:start w:val="1"/>
+      <w:numFmt w:val="lowerRoman"/>
+      <w:lvlText w:val="%6."/>
+      <w:lvlJc w:val="right"/>
+      <w:pPr>
+        <w:ind w:left="4320" w:hanging="180"/>
+      </w:pPr>
+    </w:lvl>
+    <w:lvl w:ilvl="6" w:tplc="0409000F" w:tentative="1">
+      <w:start w:val="1"/>
+      <w:numFmt w:val="decimal"/>
+      <w:lvlText w:val="%7."/>
+      <w:lvlJc w:val="left"/>
+      <w:pPr>
+        <w:ind w:left="5040" w:hanging="360"/>
+      </w:pPr>
+    </w:lvl>
+    <w:lvl w:ilvl="7" w:tplc="04090019" w:tentative="1">
+      <w:start w:val="1"/>
+      <w:numFmt w:val="lowerLetter"/>
+      <w:lvlText w:val="%8."/>
+      <w:lvlJc w:val="left"/>
+      <w:pPr>
+        <w:ind w:left="5760" w:hanging="360"/>
+      </w:pPr>
+    </w:lvl>
+    <w:lvl w:ilvl="8" w:tplc="0409001B" w:tentative="1">
+      <w:start w:val="1"/>
+      <w:numFmt w:val="lowerRoman"/>
+      <w:lvlText w:val="%9."/>
+      <w:lvlJc w:val="right"/>
+      <w:pPr>
+        <w:ind w:left="6480" w:hanging="180"/>
+      </w:pPr>
+    </w:lvl>
+  </w:abstractNum>
+  <w:abstractNum w:abstractNumId="1" w15:restartNumberingAfterBreak="0">
     <w:nsid w:val="27371679"/>
     <w:multiLevelType w:val="hybridMultilevel"/>
     <w:tmpl w:val="2F26468C"/>
@@ -6139,7 +6459,7 @@
       </w:rPr>
     </w:lvl>
   </w:abstractNum>
-  <w:abstractNum w:abstractNumId="1" w15:restartNumberingAfterBreak="0">
+  <w:abstractNum w:abstractNumId="2" w15:restartNumberingAfterBreak="0">
     <w:nsid w:val="3D79021F"/>
     <w:multiLevelType w:val="hybridMultilevel"/>
     <w:tmpl w:val="755AA0B0"/>
@@ -6252,7 +6572,7 @@
       </w:rPr>
     </w:lvl>
   </w:abstractNum>
-  <w:abstractNum w:abstractNumId="2" w15:restartNumberingAfterBreak="0">
+  <w:abstractNum w:abstractNumId="3" w15:restartNumberingAfterBreak="0">
     <w:nsid w:val="44373E35"/>
     <w:multiLevelType w:val="hybridMultilevel"/>
     <w:tmpl w:val="73562C9E"/>
@@ -6365,7 +6685,7 @@
       </w:rPr>
     </w:lvl>
   </w:abstractNum>
-  <w:abstractNum w:abstractNumId="3" w15:restartNumberingAfterBreak="0">
+  <w:abstractNum w:abstractNumId="4" w15:restartNumberingAfterBreak="0">
     <w:nsid w:val="44DC6622"/>
     <w:multiLevelType w:val="hybridMultilevel"/>
     <w:tmpl w:val="53182244"/>
@@ -6478,23 +6798,26 @@
       </w:rPr>
     </w:lvl>
   </w:abstractNum>
-  <w:num w:numId="1" w16cid:durableId="684400352">
-    <w:abstractNumId w:val="0"/>
+  <w:num w:numId="1">
+    <w:abstractNumId w:val="1"/>
   </w:num>
-  <w:num w:numId="2" w16cid:durableId="145586589">
+  <w:num w:numId="2">
+    <w:abstractNumId w:val="3"/>
+  </w:num>
+  <w:num w:numId="3">
     <w:abstractNumId w:val="2"/>
   </w:num>
-  <w:num w:numId="3" w16cid:durableId="446899463">
-    <w:abstractNumId w:val="1"/>
+  <w:num w:numId="4">
+    <w:abstractNumId w:val="4"/>
   </w:num>
-  <w:num w:numId="4" w16cid:durableId="1659452991">
-    <w:abstractNumId w:val="3"/>
+  <w:num w:numId="5">
+    <w:abstractNumId w:val="0"/>
   </w:num>
 </w:numbering>
 </file>
 
 <file path=word/styles.xml><?xml version="1.0" encoding="utf-8"?>
-<w:styles xmlns:mc="http://schemas.openxmlformats.org/markup-compatibility/2006" xmlns:r="http://schemas.openxmlformats.org/officeDocument/2006/relationships" xmlns:w="http://schemas.openxmlformats.org/wordprocessingml/2006/main" xmlns:w14="http://schemas.microsoft.com/office/word/2010/wordml" xmlns:w15="http://schemas.microsoft.com/office/word/2012/wordml" xmlns:w16cex="http://schemas.microsoft.com/office/word/2018/wordml/cex" xmlns:w16cid="http://schemas.microsoft.com/office/word/2016/wordml/cid" xmlns:w16="http://schemas.microsoft.com/office/word/2018/wordml" xmlns:w16du="http://schemas.microsoft.com/office/word/2023/wordml/word16du" xmlns:w16sdtdh="http://schemas.microsoft.com/office/word/2020/wordml/sdtdatahash" xmlns:w16sdtfl="http://schemas.microsoft.com/office/word/2024/wordml/sdtformatlock" xmlns:w16se="http://schemas.microsoft.com/office/word/2015/wordml/symex" mc:Ignorable="w14 w15 w16se w16cid w16 w16cex w16sdtdh w16sdtfl w16du">
+<w:styles xmlns:mc="http://schemas.openxmlformats.org/markup-compatibility/2006" xmlns:r="http://schemas.openxmlformats.org/officeDocument/2006/relationships" xmlns:w="http://schemas.openxmlformats.org/wordprocessingml/2006/main" xmlns:w14="http://schemas.microsoft.com/office/word/2010/wordml" xmlns:w15="http://schemas.microsoft.com/office/word/2012/wordml" xmlns:w16cex="http://schemas.microsoft.com/office/word/2018/wordml/cex" xmlns:w16cid="http://schemas.microsoft.com/office/word/2016/wordml/cid" xmlns:w16="http://schemas.microsoft.com/office/word/2018/wordml" xmlns:w16sdtdh="http://schemas.microsoft.com/office/word/2020/wordml/sdtdatahash" xmlns:w16se="http://schemas.microsoft.com/office/word/2015/wordml/symex" mc:Ignorable="w14 w15 w16se w16cid w16 w16cex w16sdtdh">
   <w:docDefaults>
     <w:rPrDefault>
       <w:rPr>
@@ -7599,11 +7922,24 @@
       <w:ind w:left="240"/>
     </w:pPr>
   </w:style>
+  <w:style w:type="character" w:styleId="HTMLCode">
+    <w:name w:val="HTML Code"/>
+    <w:basedOn w:val="DefaultParagraphFont"/>
+    <w:uiPriority w:val="99"/>
+    <w:semiHidden/>
+    <w:unhideWhenUsed/>
+    <w:rsid w:val="009F77C3"/>
+    <w:rPr>
+      <w:rFonts w:ascii="Courier New" w:eastAsia="Times New Roman" w:hAnsi="Courier New" w:cs="Courier New"/>
+      <w:sz w:val="20"/>
+      <w:szCs w:val="20"/>
+    </w:rPr>
+  </w:style>
 </w:styles>
 </file>
 
 <file path=word/glossary/document.xml><?xml version="1.0" encoding="utf-8"?>
-<w:glossaryDocument xmlns:wpc="http://schemas.microsoft.com/office/word/2010/wordprocessingCanvas" xmlns:cx="http://schemas.microsoft.com/office/drawing/2014/chartex" xmlns:cx1="http://schemas.microsoft.com/office/drawing/2015/9/8/chartex" xmlns:cx2="http://schemas.microsoft.com/office/drawing/2015/10/21/chartex" xmlns:cx3="http://schemas.microsoft.com/office/drawing/2016/5/9/chartex" xmlns:cx4="http://schemas.microsoft.com/office/drawing/2016/5/10/chartex" xmlns:cx5="http://schemas.microsoft.com/office/drawing/2016/5/11/chartex" xmlns:cx6="http://schemas.microsoft.com/office/drawing/2016/5/12/chartex" xmlns:cx7="http://schemas.microsoft.com/office/drawing/2016/5/13/chartex" xmlns:cx8="http://schemas.microsoft.com/office/drawing/2016/5/14/chartex" xmlns:mc="http://schemas.openxmlformats.org/markup-compatibility/2006" xmlns:aink="http://schemas.microsoft.com/office/drawing/2016/ink" xmlns:am3d="http://schemas.microsoft.com/office/drawing/2017/model3d" xmlns:o="urn:schemas-microsoft-com:office:office" xmlns:oel="http://schemas.microsoft.com/office/2019/extlst" xmlns:r="http://schemas.openxmlformats.org/officeDocument/2006/relationships" xmlns:m="http://schemas.openxmlformats.org/officeDocument/2006/math" xmlns:v="urn:schemas-microsoft-com:vml" xmlns:wp14="http://schemas.microsoft.com/office/word/2010/wordprocessingDrawing" xmlns:wp="http://schemas.openxmlformats.org/drawingml/2006/wordprocessingDrawing" xmlns:w10="urn:schemas-microsoft-com:office:word" xmlns:w="http://schemas.openxmlformats.org/wordprocessingml/2006/main" xmlns:w14="http://schemas.microsoft.com/office/word/2010/wordml" xmlns:w15="http://schemas.microsoft.com/office/word/2012/wordml" xmlns:w16cex="http://schemas.microsoft.com/office/word/2018/wordml/cex" xmlns:w16cid="http://schemas.microsoft.com/office/word/2016/wordml/cid" xmlns:w16="http://schemas.microsoft.com/office/word/2018/wordml" xmlns:w16du="http://schemas.microsoft.com/office/word/2023/wordml/word16du" xmlns:w16sdtdh="http://schemas.microsoft.com/office/word/2020/wordml/sdtdatahash" xmlns:w16sdtfl="http://schemas.microsoft.com/office/word/2024/wordml/sdtformatlock" xmlns:w16se="http://schemas.microsoft.com/office/word/2015/wordml/symex" xmlns:wpg="http://schemas.microsoft.com/office/word/2010/wordprocessingGroup" xmlns:wpi="http://schemas.microsoft.com/office/word/2010/wordprocessingInk" xmlns:wne="http://schemas.microsoft.com/office/word/2006/wordml" xmlns:wps="http://schemas.microsoft.com/office/word/2010/wordprocessingShape" mc:Ignorable="w14 w15 w16se w16cid w16 w16cex w16sdtdh w16sdtfl w16du wp14">
+<w:glossaryDocument xmlns:wpc="http://schemas.microsoft.com/office/word/2010/wordprocessingCanvas" xmlns:cx="http://schemas.microsoft.com/office/drawing/2014/chartex" xmlns:cx1="http://schemas.microsoft.com/office/drawing/2015/9/8/chartex" xmlns:cx2="http://schemas.microsoft.com/office/drawing/2015/10/21/chartex" xmlns:cx3="http://schemas.microsoft.com/office/drawing/2016/5/9/chartex" xmlns:cx4="http://schemas.microsoft.com/office/drawing/2016/5/10/chartex" xmlns:cx5="http://schemas.microsoft.com/office/drawing/2016/5/11/chartex" xmlns:cx6="http://schemas.microsoft.com/office/drawing/2016/5/12/chartex" xmlns:cx7="http://schemas.microsoft.com/office/drawing/2016/5/13/chartex" xmlns:cx8="http://schemas.microsoft.com/office/drawing/2016/5/14/chartex" xmlns:mc="http://schemas.openxmlformats.org/markup-compatibility/2006" xmlns:aink="http://schemas.microsoft.com/office/drawing/2016/ink" xmlns:am3d="http://schemas.microsoft.com/office/drawing/2017/model3d" xmlns:o="urn:schemas-microsoft-com:office:office" xmlns:r="http://schemas.openxmlformats.org/officeDocument/2006/relationships" xmlns:m="http://schemas.openxmlformats.org/officeDocument/2006/math" xmlns:v="urn:schemas-microsoft-com:vml" xmlns:wp14="http://schemas.microsoft.com/office/word/2010/wordprocessingDrawing" xmlns:wp="http://schemas.openxmlformats.org/drawingml/2006/wordprocessingDrawing" xmlns:w10="urn:schemas-microsoft-com:office:word" xmlns:w="http://schemas.openxmlformats.org/wordprocessingml/2006/main" xmlns:w14="http://schemas.microsoft.com/office/word/2010/wordml" xmlns:w15="http://schemas.microsoft.com/office/word/2012/wordml" xmlns:w16cex="http://schemas.microsoft.com/office/word/2018/wordml/cex" xmlns:w16cid="http://schemas.microsoft.com/office/word/2016/wordml/cid" xmlns:w16="http://schemas.microsoft.com/office/word/2018/wordml" xmlns:w16sdtdh="http://schemas.microsoft.com/office/word/2020/wordml/sdtdatahash" xmlns:w16se="http://schemas.microsoft.com/office/word/2015/wordml/symex" xmlns:wpg="http://schemas.microsoft.com/office/word/2010/wordprocessingGroup" xmlns:wpi="http://schemas.microsoft.com/office/word/2010/wordprocessingInk" xmlns:wne="http://schemas.microsoft.com/office/word/2006/wordml" xmlns:wps="http://schemas.microsoft.com/office/word/2010/wordprocessingShape" mc:Ignorable="w14 w15 w16se w16cid w16 w16cex w16sdtdh wp14">
   <w:docParts>
     <w:docPart>
       <w:docPartPr>
@@ -7627,7 +7963,7 @@
           </w:pPr>
           <w:r>
             <w:rPr>
-              <w:color w:val="0F4761" w:themeColor="accent1" w:themeShade="BF"/>
+              <w:color w:val="2F5496" w:themeColor="accent1" w:themeShade="BF"/>
               <w:lang w:val="en-GB"/>
             </w:rPr>
             <w:t>[Company name]</w:t>
@@ -7658,7 +7994,7 @@
           <w:r>
             <w:rPr>
               <w:rFonts w:asciiTheme="majorHAnsi" w:eastAsiaTheme="majorEastAsia" w:hAnsiTheme="majorHAnsi" w:cstheme="majorBidi"/>
-              <w:color w:val="156082" w:themeColor="accent1"/>
+              <w:color w:val="4472C4" w:themeColor="accent1"/>
               <w:sz w:val="88"/>
               <w:szCs w:val="88"/>
               <w:lang w:val="en-GB"/>
@@ -7690,7 +8026,7 @@
           </w:pPr>
           <w:r>
             <w:rPr>
-              <w:color w:val="156082" w:themeColor="accent1"/>
+              <w:color w:val="4472C4" w:themeColor="accent1"/>
               <w:sz w:val="28"/>
               <w:szCs w:val="28"/>
               <w:lang w:val="en-GB"/>
@@ -7705,20 +8041,20 @@
 </file>
 
 <file path=word/glossary/fontTable.xml><?xml version="1.0" encoding="utf-8"?>
-<w:fonts xmlns:mc="http://schemas.openxmlformats.org/markup-compatibility/2006" xmlns:r="http://schemas.openxmlformats.org/officeDocument/2006/relationships" xmlns:w="http://schemas.openxmlformats.org/wordprocessingml/2006/main" xmlns:w14="http://schemas.microsoft.com/office/word/2010/wordml" xmlns:w15="http://schemas.microsoft.com/office/word/2012/wordml" xmlns:w16cex="http://schemas.microsoft.com/office/word/2018/wordml/cex" xmlns:w16cid="http://schemas.microsoft.com/office/word/2016/wordml/cid" xmlns:w16="http://schemas.microsoft.com/office/word/2018/wordml" xmlns:w16du="http://schemas.microsoft.com/office/word/2023/wordml/word16du" xmlns:w16sdtdh="http://schemas.microsoft.com/office/word/2020/wordml/sdtdatahash" xmlns:w16sdtfl="http://schemas.microsoft.com/office/word/2024/wordml/sdtformatlock" xmlns:w16se="http://schemas.microsoft.com/office/word/2015/wordml/symex" mc:Ignorable="w14 w15 w16se w16cid w16 w16cex w16sdtdh w16sdtfl w16du">
+<w:fonts xmlns:mc="http://schemas.openxmlformats.org/markup-compatibility/2006" xmlns:r="http://schemas.openxmlformats.org/officeDocument/2006/relationships" xmlns:w="http://schemas.openxmlformats.org/wordprocessingml/2006/main" xmlns:w14="http://schemas.microsoft.com/office/word/2010/wordml" xmlns:w15="http://schemas.microsoft.com/office/word/2012/wordml" xmlns:w16cex="http://schemas.microsoft.com/office/word/2018/wordml/cex" xmlns:w16cid="http://schemas.microsoft.com/office/word/2016/wordml/cid" xmlns:w16="http://schemas.microsoft.com/office/word/2018/wordml" xmlns:w16sdtdh="http://schemas.microsoft.com/office/word/2020/wordml/sdtdatahash" xmlns:w16se="http://schemas.microsoft.com/office/word/2015/wordml/symex" mc:Ignorable="w14 w15 w16se w16cid w16 w16cex w16sdtdh">
+  <w:font w:name="Times New Roman">
+    <w:panose1 w:val="02020603050405020304"/>
+    <w:charset w:val="00"/>
+    <w:family w:val="roman"/>
+    <w:pitch w:val="variable"/>
+    <w:sig w:usb0="E0002EFF" w:usb1="C000785B" w:usb2="00000009" w:usb3="00000000" w:csb0="000001FF" w:csb1="00000000"/>
+  </w:font>
   <w:font w:name="Symbol">
     <w:panose1 w:val="05050102010706020507"/>
     <w:charset w:val="02"/>
     <w:family w:val="roman"/>
     <w:pitch w:val="variable"/>
     <w:sig w:usb0="00000000" w:usb1="10000000" w:usb2="00000000" w:usb3="00000000" w:csb0="80000000" w:csb1="00000000"/>
-  </w:font>
-  <w:font w:name="Times New Roman">
-    <w:panose1 w:val="02020603050405020304"/>
-    <w:charset w:val="00"/>
-    <w:family w:val="roman"/>
-    <w:pitch w:val="variable"/>
-    <w:sig w:usb0="E0002EFF" w:usb1="C000785B" w:usb2="00000009" w:usb3="00000000" w:csb0="000001FF" w:csb1="00000000"/>
   </w:font>
   <w:font w:name="Wingdings">
     <w:panose1 w:val="05000000000000000000"/>
@@ -7735,22 +8071,38 @@
     <w:sig w:usb0="E0002EFF" w:usb1="C0007843" w:usb2="00000009" w:usb3="00000000" w:csb0="000001FF" w:csb1="00000000"/>
   </w:font>
   <w:font w:name="Aptos">
+    <w:altName w:val="Calibri"/>
     <w:charset w:val="00"/>
     <w:family w:val="swiss"/>
     <w:pitch w:val="variable"/>
     <w:sig w:usb0="20000287" w:usb1="00000003" w:usb2="00000000" w:usb3="00000000" w:csb0="0000019F" w:csb1="00000000"/>
   </w:font>
   <w:font w:name="Aptos Display">
+    <w:altName w:val="Calibri"/>
     <w:charset w:val="00"/>
     <w:family w:val="swiss"/>
     <w:pitch w:val="variable"/>
     <w:sig w:usb0="20000287" w:usb1="00000003" w:usb2="00000000" w:usb3="00000000" w:csb0="0000019F" w:csb1="00000000"/>
   </w:font>
+  <w:font w:name="Calibri">
+    <w:panose1 w:val="020F0502020204030204"/>
+    <w:charset w:val="00"/>
+    <w:family w:val="swiss"/>
+    <w:pitch w:val="variable"/>
+    <w:sig w:usb0="E4002EFF" w:usb1="C000247B" w:usb2="00000009" w:usb3="00000000" w:csb0="000001FF" w:csb1="00000000"/>
+  </w:font>
+  <w:font w:name="Calibri Light">
+    <w:panose1 w:val="020F0302020204030204"/>
+    <w:charset w:val="00"/>
+    <w:family w:val="swiss"/>
+    <w:pitch w:val="variable"/>
+    <w:sig w:usb0="E4002EFF" w:usb1="C000247B" w:usb2="00000009" w:usb3="00000000" w:csb0="000001FF" w:csb1="00000000"/>
+  </w:font>
 </w:fonts>
 </file>
 
 <file path=word/glossary/settings.xml><?xml version="1.0" encoding="utf-8"?>
-<w:settings xmlns:mc="http://schemas.openxmlformats.org/markup-compatibility/2006" xmlns:o="urn:schemas-microsoft-com:office:office" xmlns:r="http://schemas.openxmlformats.org/officeDocument/2006/relationships" xmlns:m="http://schemas.openxmlformats.org/officeDocument/2006/math" xmlns:v="urn:schemas-microsoft-com:vml" xmlns:w10="urn:schemas-microsoft-com:office:word" xmlns:w="http://schemas.openxmlformats.org/wordprocessingml/2006/main" xmlns:w14="http://schemas.microsoft.com/office/word/2010/wordml" xmlns:w15="http://schemas.microsoft.com/office/word/2012/wordml" xmlns:w16cex="http://schemas.microsoft.com/office/word/2018/wordml/cex" xmlns:w16cid="http://schemas.microsoft.com/office/word/2016/wordml/cid" xmlns:w16="http://schemas.microsoft.com/office/word/2018/wordml" xmlns:w16du="http://schemas.microsoft.com/office/word/2023/wordml/word16du" xmlns:w16sdtdh="http://schemas.microsoft.com/office/word/2020/wordml/sdtdatahash" xmlns:w16sdtfl="http://schemas.microsoft.com/office/word/2024/wordml/sdtformatlock" xmlns:w16se="http://schemas.microsoft.com/office/word/2015/wordml/symex" xmlns:sl="http://schemas.openxmlformats.org/schemaLibrary/2006/main" mc:Ignorable="w14 w15 w16se w16cid w16 w16cex w16sdtdh w16sdtfl w16du">
+<w:settings xmlns:mc="http://schemas.openxmlformats.org/markup-compatibility/2006" xmlns:o="urn:schemas-microsoft-com:office:office" xmlns:r="http://schemas.openxmlformats.org/officeDocument/2006/relationships" xmlns:m="http://schemas.openxmlformats.org/officeDocument/2006/math" xmlns:v="urn:schemas-microsoft-com:vml" xmlns:w10="urn:schemas-microsoft-com:office:word" xmlns:w="http://schemas.openxmlformats.org/wordprocessingml/2006/main" xmlns:w14="http://schemas.microsoft.com/office/word/2010/wordml" xmlns:w15="http://schemas.microsoft.com/office/word/2012/wordml" xmlns:w16cex="http://schemas.microsoft.com/office/word/2018/wordml/cex" xmlns:w16cid="http://schemas.microsoft.com/office/word/2016/wordml/cid" xmlns:w16="http://schemas.microsoft.com/office/word/2018/wordml" xmlns:w16sdtdh="http://schemas.microsoft.com/office/word/2020/wordml/sdtdatahash" xmlns:w16se="http://schemas.microsoft.com/office/word/2015/wordml/symex" xmlns:sl="http://schemas.openxmlformats.org/schemaLibrary/2006/main" mc:Ignorable="w14 w15 w16se w16cid w16 w16cex w16sdtdh">
   <w:view w:val="normal"/>
   <w:defaultTabStop w:val="720"/>
   <w:characterSpacingControl w:val="doNotCompress"/>
@@ -7779,6 +8131,7 @@
     <w:rsid w:val="00AF58F3"/>
     <w:rsid w:val="00B61701"/>
     <w:rsid w:val="00B641D7"/>
+    <w:rsid w:val="00FC7CF7"/>
   </w:rsids>
   <m:mathPr>
     <m:mathFont m:val="Cambria Math"/>
@@ -7795,14 +8148,14 @@
   </m:mathPr>
   <w:themeFontLang w:val="en-ZA"/>
   <w:clrSchemeMapping w:bg1="light1" w:t1="dark1" w:bg2="light2" w:t2="dark2" w:accent1="accent1" w:accent2="accent2" w:accent3="accent3" w:accent4="accent4" w:accent5="accent5" w:accent6="accent6" w:hyperlink="hyperlink" w:followedHyperlink="followedHyperlink"/>
-  <w:decimalSymbol w:val=","/>
+  <w:decimalSymbol w:val="."/>
   <w:listSeparator w:val=","/>
   <w15:chartTrackingRefBased/>
 </w:settings>
 </file>
 
 <file path=word/glossary/styles.xml><?xml version="1.0" encoding="utf-8"?>
-<w:styles xmlns:mc="http://schemas.openxmlformats.org/markup-compatibility/2006" xmlns:r="http://schemas.openxmlformats.org/officeDocument/2006/relationships" xmlns:w="http://schemas.openxmlformats.org/wordprocessingml/2006/main" xmlns:w14="http://schemas.microsoft.com/office/word/2010/wordml" xmlns:w15="http://schemas.microsoft.com/office/word/2012/wordml" xmlns:w16cex="http://schemas.microsoft.com/office/word/2018/wordml/cex" xmlns:w16cid="http://schemas.microsoft.com/office/word/2016/wordml/cid" xmlns:w16="http://schemas.microsoft.com/office/word/2018/wordml" xmlns:w16du="http://schemas.microsoft.com/office/word/2023/wordml/word16du" xmlns:w16sdtdh="http://schemas.microsoft.com/office/word/2020/wordml/sdtdatahash" xmlns:w16sdtfl="http://schemas.microsoft.com/office/word/2024/wordml/sdtformatlock" xmlns:w16se="http://schemas.microsoft.com/office/word/2015/wordml/symex" mc:Ignorable="w14 w15 w16se w16cid w16 w16cex w16sdtdh w16sdtfl w16du">
+<w:styles xmlns:mc="http://schemas.openxmlformats.org/markup-compatibility/2006" xmlns:r="http://schemas.openxmlformats.org/officeDocument/2006/relationships" xmlns:w="http://schemas.openxmlformats.org/wordprocessingml/2006/main" xmlns:w14="http://schemas.microsoft.com/office/word/2010/wordml" xmlns:w15="http://schemas.microsoft.com/office/word/2012/wordml" xmlns:w16cex="http://schemas.microsoft.com/office/word/2018/wordml/cex" xmlns:w16cid="http://schemas.microsoft.com/office/word/2016/wordml/cid" xmlns:w16="http://schemas.microsoft.com/office/word/2018/wordml" xmlns:w16sdtdh="http://schemas.microsoft.com/office/word/2020/wordml/sdtdatahash" xmlns:w16se="http://schemas.microsoft.com/office/word/2015/wordml/symex" mc:Ignorable="w14 w15 w16se w16cid w16 w16cex w16sdtdh">
   <w:docDefaults>
     <w:rPrDefault>
       <w:rPr>
@@ -8245,7 +8598,7 @@
 </file>
 
 <file path=word/glossary/webSettings.xml><?xml version="1.0" encoding="utf-8"?>
-<w:webSettings xmlns:mc="http://schemas.openxmlformats.org/markup-compatibility/2006" xmlns:r="http://schemas.openxmlformats.org/officeDocument/2006/relationships" xmlns:w="http://schemas.openxmlformats.org/wordprocessingml/2006/main" xmlns:w14="http://schemas.microsoft.com/office/word/2010/wordml" xmlns:w15="http://schemas.microsoft.com/office/word/2012/wordml" xmlns:w16cex="http://schemas.microsoft.com/office/word/2018/wordml/cex" xmlns:w16cid="http://schemas.microsoft.com/office/word/2016/wordml/cid" xmlns:w16="http://schemas.microsoft.com/office/word/2018/wordml" xmlns:w16du="http://schemas.microsoft.com/office/word/2023/wordml/word16du" xmlns:w16sdtdh="http://schemas.microsoft.com/office/word/2020/wordml/sdtdatahash" xmlns:w16sdtfl="http://schemas.microsoft.com/office/word/2024/wordml/sdtformatlock" xmlns:w16se="http://schemas.microsoft.com/office/word/2015/wordml/symex" mc:Ignorable="w14 w15 w16se w16cid w16 w16cex w16sdtdh w16sdtfl w16du">
+<w:webSettings xmlns:mc="http://schemas.openxmlformats.org/markup-compatibility/2006" xmlns:r="http://schemas.openxmlformats.org/officeDocument/2006/relationships" xmlns:w="http://schemas.openxmlformats.org/wordprocessingml/2006/main" xmlns:w14="http://schemas.microsoft.com/office/word/2010/wordml" xmlns:w15="http://schemas.microsoft.com/office/word/2012/wordml" xmlns:w16cex="http://schemas.microsoft.com/office/word/2018/wordml/cex" xmlns:w16cid="http://schemas.microsoft.com/office/word/2016/wordml/cid" xmlns:w16="http://schemas.microsoft.com/office/word/2018/wordml" xmlns:w16sdtdh="http://schemas.microsoft.com/office/word/2020/wordml/sdtdatahash" xmlns:w16se="http://schemas.microsoft.com/office/word/2015/wordml/symex" mc:Ignorable="w14 w15 w16se w16cid w16 w16cex w16sdtdh">
   <w:optimizeForBrowser/>
   <w:allowPNG/>
 </w:webSettings>
@@ -8566,12 +8919,113 @@
 </file>
 
 <file path=customXml/item3.xml><?xml version="1.0" encoding="utf-8"?>
-<?mso-contentType ?>
-<FormTemplates xmlns="http://schemas.microsoft.com/sharepoint/v3/contenttype/forms">
-  <Display>DocumentLibraryForm</Display>
-  <Edit>DocumentLibraryForm</Edit>
-  <New>DocumentLibraryForm</New>
-</FormTemplates>
+<b:Sources xmlns:b="http://schemas.openxmlformats.org/officeDocument/2006/bibliography" xmlns="http://schemas.openxmlformats.org/officeDocument/2006/bibliography" SelectedStyle="\CTRHarvard_.xsl" StyleName="Harvard - UHI CTR" Version="1">
+  <b:Source>
+    <b:Tag>Pra20</b:Tag>
+    <b:SourceType>JournalArticle</b:SourceType>
+    <b:Guid>{F012743C-3FCD-4A1C-BE88-B27A84C5289B}</b:Guid>
+    <b:Title>Inventory Management using Machine Learning</b:Title>
+    <b:Year>2020</b:Year>
+    <b:JournalName>International Journal of Engineering Research &amp; Technology (IJERT)</b:JournalName>
+    <b:Author>
+      <b:Author>
+        <b:NameList>
+          <b:Person>
+            <b:Last>Praveen</b:Last>
+            <b:First>K B</b:First>
+          </b:Person>
+          <b:Person>
+            <b:Last>Prateek </b:Last>
+            <b:First>J</b:First>
+          </b:Person>
+          <b:Person>
+            <b:Last>Pradyumna </b:Last>
+            <b:First>Kumar</b:First>
+          </b:Person>
+          <b:Person>
+            <b:Last>Pragathi</b:Last>
+            <b:First>G</b:First>
+          </b:Person>
+          <b:Person>
+            <b:Last>Madhuri</b:Last>
+            <b:First>J</b:First>
+          </b:Person>
+        </b:NameList>
+      </b:Author>
+    </b:Author>
+    <b:Pages>866-869</b:Pages>
+    <b:Volume>9</b:Volume>
+    <b:Issue>06</b:Issue>
+    <b:RefOrder>1</b:RefOrder>
+  </b:Source>
+  <b:Source>
+    <b:Tag>Cha23</b:Tag>
+    <b:SourceType>JournalArticle</b:SourceType>
+    <b:Guid>{C4DD687A-1D52-4619-A5B8-7F6FED24EC96}</b:Guid>
+    <b:Title>Exploring the Use of Machine Learning in Inventory Management for Increased Profitability</b:Title>
+    <b:JournalName>New Zealand Herpetology</b:JournalName>
+    <b:Year>2023</b:Year>
+    <b:Pages>658-666</b:Pages>
+    <b:Volume>12</b:Volume>
+    <b:Issue>1</b:Issue>
+    <b:Author>
+      <b:Author>
+        <b:NameList>
+          <b:Person>
+            <b:Last>Chaudhary</b:Last>
+            <b:First>Vijesh</b:First>
+          </b:Person>
+          <b:Person>
+            <b:Last>Bharadwaja</b:Last>
+            <b:First>Kundurthi</b:First>
+          </b:Person>
+          <b:Person>
+            <b:Last>Meena</b:Last>
+            <b:Middle>Shyam</b:Middle>
+            <b:First>Radhey</b:First>
+          </b:Person>
+          <b:Person>
+            <b:Last>Acharjee</b:Last>
+            <b:Middle>Bikash</b:Middle>
+            <b:First>Purnendu</b:First>
+          </b:Person>
+          <b:Person>
+            <b:Last>Chaudhari</b:Last>
+            <b:Middle>C</b:Middle>
+            <b:First>Niraj</b:First>
+          </b:Person>
+          <b:Person>
+            <b:Last>Gopinathan</b:Last>
+            <b:First>R</b:First>
+          </b:Person>
+        </b:NameList>
+      </b:Author>
+    </b:Author>
+    <b:RefOrder>2</b:RefOrder>
+  </b:Source>
+  <b:Source>
+    <b:Tag>Fra23</b:Tag>
+    <b:SourceType>JournalArticle</b:SourceType>
+    <b:Guid>{CE9C6148-F2EC-4D48-B005-EB58A327595B}</b:Guid>
+    <b:Author>
+      <b:Author>
+        <b:NameList>
+          <b:Person>
+            <b:Last>Sudirjo</b:Last>
+            <b:First>Frans</b:First>
+          </b:Person>
+        </b:NameList>
+      </b:Author>
+    </b:Author>
+    <b:Title>Marketing Strategy in Improving Product Competitiveness in the Global Market</b:Title>
+    <b:JournalName>Journal of Contemporary Administration and Management (ADMAN)</b:JournalName>
+    <b:Year>2023</b:Year>
+    <b:Pages>63-69</b:Pages>
+    <b:Volume>1</b:Volume>
+    <b:Issue>2</b:Issue>
+    <b:RefOrder>3</b:RefOrder>
+  </b:Source>
+</b:Sources>
 </file>
 
 <file path=customXml/item4.xml><?xml version="1.0" encoding="utf-8"?>
@@ -8808,113 +9262,12 @@
 </file>
 
 <file path=customXml/item5.xml><?xml version="1.0" encoding="utf-8"?>
-<b:Sources xmlns:b="http://schemas.openxmlformats.org/officeDocument/2006/bibliography" xmlns="http://schemas.openxmlformats.org/officeDocument/2006/bibliography" SelectedStyle="\CTRHarvard_.xsl" StyleName="Harvard - UHI CTR" Version="1">
-  <b:Source>
-    <b:Tag>Pra20</b:Tag>
-    <b:SourceType>JournalArticle</b:SourceType>
-    <b:Guid>{F012743C-3FCD-4A1C-BE88-B27A84C5289B}</b:Guid>
-    <b:Title>Inventory Management using Machine Learning</b:Title>
-    <b:Year>2020</b:Year>
-    <b:JournalName>International Journal of Engineering Research &amp; Technology (IJERT)</b:JournalName>
-    <b:Author>
-      <b:Author>
-        <b:NameList>
-          <b:Person>
-            <b:Last>Praveen</b:Last>
-            <b:First>K B</b:First>
-          </b:Person>
-          <b:Person>
-            <b:Last>Prateek </b:Last>
-            <b:First>J</b:First>
-          </b:Person>
-          <b:Person>
-            <b:Last>Pradyumna </b:Last>
-            <b:First>Kumar</b:First>
-          </b:Person>
-          <b:Person>
-            <b:Last>Pragathi</b:Last>
-            <b:First>G</b:First>
-          </b:Person>
-          <b:Person>
-            <b:Last>Madhuri</b:Last>
-            <b:First>J</b:First>
-          </b:Person>
-        </b:NameList>
-      </b:Author>
-    </b:Author>
-    <b:Pages>866-869</b:Pages>
-    <b:Volume>9</b:Volume>
-    <b:Issue>06</b:Issue>
-    <b:RefOrder>1</b:RefOrder>
-  </b:Source>
-  <b:Source>
-    <b:Tag>Cha23</b:Tag>
-    <b:SourceType>JournalArticle</b:SourceType>
-    <b:Guid>{C4DD687A-1D52-4619-A5B8-7F6FED24EC96}</b:Guid>
-    <b:Title>Exploring the Use of Machine Learning in Inventory Management for Increased Profitability</b:Title>
-    <b:JournalName>New Zealand Herpetology</b:JournalName>
-    <b:Year>2023</b:Year>
-    <b:Pages>658-666</b:Pages>
-    <b:Volume>12</b:Volume>
-    <b:Issue>1</b:Issue>
-    <b:Author>
-      <b:Author>
-        <b:NameList>
-          <b:Person>
-            <b:Last>Chaudhary</b:Last>
-            <b:First>Vijesh</b:First>
-          </b:Person>
-          <b:Person>
-            <b:Last>Bharadwaja</b:Last>
-            <b:First>Kundurthi</b:First>
-          </b:Person>
-          <b:Person>
-            <b:Last>Meena</b:Last>
-            <b:Middle>Shyam</b:Middle>
-            <b:First>Radhey</b:First>
-          </b:Person>
-          <b:Person>
-            <b:Last>Acharjee</b:Last>
-            <b:Middle>Bikash</b:Middle>
-            <b:First>Purnendu</b:First>
-          </b:Person>
-          <b:Person>
-            <b:Last>Chaudhari</b:Last>
-            <b:Middle>C</b:Middle>
-            <b:First>Niraj</b:First>
-          </b:Person>
-          <b:Person>
-            <b:Last>Gopinathan</b:Last>
-            <b:First>R</b:First>
-          </b:Person>
-        </b:NameList>
-      </b:Author>
-    </b:Author>
-    <b:RefOrder>2</b:RefOrder>
-  </b:Source>
-  <b:Source>
-    <b:Tag>Fra23</b:Tag>
-    <b:SourceType>JournalArticle</b:SourceType>
-    <b:Guid>{CE9C6148-F2EC-4D48-B005-EB58A327595B}</b:Guid>
-    <b:Author>
-      <b:Author>
-        <b:NameList>
-          <b:Person>
-            <b:Last>Sudirjo</b:Last>
-            <b:First>Frans</b:First>
-          </b:Person>
-        </b:NameList>
-      </b:Author>
-    </b:Author>
-    <b:Title>Marketing Strategy in Improving Product Competitiveness in the Global Market</b:Title>
-    <b:JournalName>Journal of Contemporary Administration and Management (ADMAN)</b:JournalName>
-    <b:Year>2023</b:Year>
-    <b:Pages>63-69</b:Pages>
-    <b:Volume>1</b:Volume>
-    <b:Issue>2</b:Issue>
-    <b:RefOrder>3</b:RefOrder>
-  </b:Source>
-</b:Sources>
+<?mso-contentType ?>
+<FormTemplates xmlns="http://schemas.microsoft.com/sharepoint/v3/contenttype/forms">
+  <Display>DocumentLibraryForm</Display>
+  <Edit>DocumentLibraryForm</Edit>
+  <New>DocumentLibraryForm</New>
+</FormTemplates>
 </file>
 
 <file path=customXml/itemProps1.xml><?xml version="1.0" encoding="utf-8"?>
@@ -8936,9 +9289,9 @@
 </file>
 
 <file path=customXml/itemProps3.xml><?xml version="1.0" encoding="utf-8"?>
-<ds:datastoreItem xmlns:ds="http://schemas.openxmlformats.org/officeDocument/2006/customXml" ds:itemID="{1A8DAC6C-0A93-45AF-868B-EFF448287E3A}">
+<ds:datastoreItem xmlns:ds="http://schemas.openxmlformats.org/officeDocument/2006/customXml" ds:itemID="{DFFBF2A3-106E-48D1-B097-0938C7AC349F}">
   <ds:schemaRefs>
-    <ds:schemaRef ds:uri="http://schemas.microsoft.com/sharepoint/v3/contenttype/forms"/>
+    <ds:schemaRef ds:uri="http://schemas.openxmlformats.org/officeDocument/2006/bibliography"/>
   </ds:schemaRefs>
 </ds:datastoreItem>
 </file>
@@ -8963,9 +9316,9 @@
 </file>
 
 <file path=customXml/itemProps5.xml><?xml version="1.0" encoding="utf-8"?>
-<ds:datastoreItem xmlns:ds="http://schemas.openxmlformats.org/officeDocument/2006/customXml" ds:itemID="{DFFBF2A3-106E-48D1-B097-0938C7AC349F}">
+<ds:datastoreItem xmlns:ds="http://schemas.openxmlformats.org/officeDocument/2006/customXml" ds:itemID="{1A8DAC6C-0A93-45AF-868B-EFF448287E3A}">
   <ds:schemaRefs>
-    <ds:schemaRef ds:uri="http://schemas.openxmlformats.org/officeDocument/2006/bibliography"/>
+    <ds:schemaRef ds:uri="http://schemas.microsoft.com/sharepoint/v3/contenttype/forms"/>
   </ds:schemaRefs>
 </ds:datastoreItem>
 </file>
</xml_diff>

<commit_message>
Website addition to documentation
</commit_message>
<xml_diff>
--- a/Documentation/MLG382_CYO_Project_GroupX_Report.docx
+++ b/Documentation/MLG382_CYO_Project_GroupX_Report.docx
@@ -5560,6 +5560,428 @@
     </w:p>
     <w:p>
       <w:pPr>
+        <w:pStyle w:val="Heading2"/>
+      </w:pPr>
+      <w:r>
+        <w:t>Purpose</w:t>
+      </w:r>
+    </w:p>
+    <w:p>
+      <w:r>
+        <w:t>The Total Item Quantity Prediction Web App is designed to provide Vertex PC Supply</w:t>
+      </w:r>
+      <w:r>
+        <w:t xml:space="preserve"> with a user-friendly </w:t>
+      </w:r>
+      <w:r>
+        <w:t>interface that allows for the prediction of total order quantities using multiple advanced machine learning models.</w:t>
+      </w:r>
+    </w:p>
+    <w:p>
+      <w:pPr>
+        <w:pStyle w:val="Heading2"/>
+      </w:pPr>
+      <w:r>
+        <w:t>Styling and Layout</w:t>
+      </w:r>
+    </w:p>
+    <w:p>
+      <w:r>
+        <w:t xml:space="preserve">The web application emphasises clarity and simplicity. </w:t>
+      </w:r>
+      <w:r>
+        <w:t>It uses Dash and Dash Bootstrap Components</w:t>
+      </w:r>
+      <w:r>
+        <w:t xml:space="preserve"> for the UI. F</w:t>
+      </w:r>
+      <w:r>
+        <w:t>orm inputs and neatly segmented for different types of input data</w:t>
+      </w:r>
+      <w:r>
+        <w:t xml:space="preserve">. </w:t>
+      </w:r>
+      <w:r>
+        <w:t>Key UI components</w:t>
+      </w:r>
+      <w:r>
+        <w:t xml:space="preserve"> such as drop downs and input fields are</w:t>
+      </w:r>
+      <w:r>
+        <w:t xml:space="preserve"> styled with rounded edges, soft shadows, and intuitive spacing</w:t>
+      </w:r>
+      <w:r>
+        <w:t xml:space="preserve"> </w:t>
+      </w:r>
+      <w:r>
+        <w:t xml:space="preserve">to improve readability and user experience. </w:t>
+      </w:r>
+    </w:p>
+    <w:p>
+      <w:pPr>
+        <w:pStyle w:val="Heading2"/>
+      </w:pPr>
+      <w:r>
+        <w:t>Overview of functionality</w:t>
+      </w:r>
+    </w:p>
+    <w:p>
+      <w:pPr>
+        <w:pStyle w:val="Heading3"/>
+      </w:pPr>
+      <w:r>
+        <w:t>Loading models</w:t>
+      </w:r>
+    </w:p>
+    <w:p>
+      <w:pPr>
+        <w:spacing w:before="100" w:beforeAutospacing="1" w:after="100" w:afterAutospacing="1" w:line="240" w:lineRule="auto"/>
+        <w:rPr>
+          <w:rFonts w:eastAsia="Times New Roman" w:cs="Times New Roman"/>
+          <w:kern w:val="0"/>
+          <w:lang w:val="en-US"/>
+          <w14:ligatures w14:val="none"/>
+        </w:rPr>
+      </w:pPr>
+      <w:r>
+        <w:rPr>
+          <w:rFonts w:eastAsia="Times New Roman" w:cs="Times New Roman"/>
+          <w:kern w:val="0"/>
+          <w:lang w:val="en-US"/>
+          <w14:ligatures w14:val="none"/>
+        </w:rPr>
+        <w:t>The application loads five pre-trained models:</w:t>
+      </w:r>
+    </w:p>
+    <w:p>
+      <w:pPr>
+        <w:numPr>
+          <w:ilvl w:val="0"/>
+          <w:numId w:val="7"/>
+        </w:numPr>
+        <w:spacing w:before="100" w:beforeAutospacing="1" w:after="100" w:afterAutospacing="1" w:line="240" w:lineRule="auto"/>
+        <w:rPr>
+          <w:rFonts w:eastAsia="Times New Roman" w:cs="Times New Roman"/>
+          <w:kern w:val="0"/>
+          <w:lang w:val="en-US"/>
+          <w14:ligatures w14:val="none"/>
+        </w:rPr>
+      </w:pPr>
+      <w:r>
+        <w:rPr>
+          <w:rFonts w:eastAsia="Times New Roman" w:cs="Times New Roman"/>
+          <w:kern w:val="0"/>
+          <w:lang w:val="en-US"/>
+          <w14:ligatures w14:val="none"/>
+        </w:rPr>
+        <w:t>Deep Learning (</w:t>
+      </w:r>
+      <w:proofErr w:type="spellStart"/>
+      <w:r>
+        <w:rPr>
+          <w:rFonts w:eastAsia="Times New Roman" w:cs="Times New Roman"/>
+          <w:kern w:val="0"/>
+          <w:lang w:val="en-US"/>
+          <w14:ligatures w14:val="none"/>
+        </w:rPr>
+        <w:t>Keras</w:t>
+      </w:r>
+      <w:proofErr w:type="spellEnd"/>
+      <w:r>
+        <w:rPr>
+          <w:rFonts w:eastAsia="Times New Roman" w:cs="Times New Roman"/>
+          <w:kern w:val="0"/>
+          <w:lang w:val="en-US"/>
+          <w14:ligatures w14:val="none"/>
+        </w:rPr>
+        <w:t>-based Neural Network)</w:t>
+      </w:r>
+    </w:p>
+    <w:p>
+      <w:pPr>
+        <w:numPr>
+          <w:ilvl w:val="0"/>
+          <w:numId w:val="7"/>
+        </w:numPr>
+        <w:spacing w:before="100" w:beforeAutospacing="1" w:after="100" w:afterAutospacing="1" w:line="240" w:lineRule="auto"/>
+        <w:rPr>
+          <w:rFonts w:eastAsia="Times New Roman" w:cs="Times New Roman"/>
+          <w:kern w:val="0"/>
+          <w:lang w:val="en-US"/>
+          <w14:ligatures w14:val="none"/>
+        </w:rPr>
+      </w:pPr>
+      <w:r>
+        <w:rPr>
+          <w:rFonts w:eastAsia="Times New Roman" w:cs="Times New Roman"/>
+          <w:kern w:val="0"/>
+          <w:lang w:val="en-US"/>
+          <w14:ligatures w14:val="none"/>
+        </w:rPr>
+        <w:t>Random Forest Regressor</w:t>
+      </w:r>
+    </w:p>
+    <w:p>
+      <w:pPr>
+        <w:numPr>
+          <w:ilvl w:val="0"/>
+          <w:numId w:val="7"/>
+        </w:numPr>
+        <w:spacing w:before="100" w:beforeAutospacing="1" w:after="100" w:afterAutospacing="1" w:line="240" w:lineRule="auto"/>
+        <w:rPr>
+          <w:rFonts w:eastAsia="Times New Roman" w:cs="Times New Roman"/>
+          <w:kern w:val="0"/>
+          <w:lang w:val="en-US"/>
+          <w14:ligatures w14:val="none"/>
+        </w:rPr>
+      </w:pPr>
+      <w:r>
+        <w:rPr>
+          <w:rFonts w:eastAsia="Times New Roman" w:cs="Times New Roman"/>
+          <w:kern w:val="0"/>
+          <w:lang w:val="en-US"/>
+          <w14:ligatures w14:val="none"/>
+        </w:rPr>
+        <w:t>AdaBoost Regressor</w:t>
+      </w:r>
+    </w:p>
+    <w:p>
+      <w:pPr>
+        <w:numPr>
+          <w:ilvl w:val="0"/>
+          <w:numId w:val="7"/>
+        </w:numPr>
+        <w:spacing w:before="100" w:beforeAutospacing="1" w:after="100" w:afterAutospacing="1" w:line="240" w:lineRule="auto"/>
+        <w:rPr>
+          <w:rFonts w:eastAsia="Times New Roman" w:cs="Times New Roman"/>
+          <w:kern w:val="0"/>
+          <w:lang w:val="en-US"/>
+          <w14:ligatures w14:val="none"/>
+        </w:rPr>
+      </w:pPr>
+      <w:r>
+        <w:rPr>
+          <w:rFonts w:eastAsia="Times New Roman" w:cs="Times New Roman"/>
+          <w:kern w:val="0"/>
+          <w:lang w:val="en-US"/>
+          <w14:ligatures w14:val="none"/>
+        </w:rPr>
+        <w:t>Gradient Boosting Regressor</w:t>
+      </w:r>
+    </w:p>
+    <w:p>
+      <w:pPr>
+        <w:numPr>
+          <w:ilvl w:val="0"/>
+          <w:numId w:val="7"/>
+        </w:numPr>
+        <w:spacing w:before="100" w:beforeAutospacing="1" w:after="100" w:afterAutospacing="1" w:line="240" w:lineRule="auto"/>
+        <w:rPr>
+          <w:rFonts w:eastAsia="Times New Roman" w:cs="Times New Roman"/>
+          <w:kern w:val="0"/>
+          <w:lang w:val="en-US"/>
+          <w14:ligatures w14:val="none"/>
+        </w:rPr>
+      </w:pPr>
+      <w:proofErr w:type="spellStart"/>
+      <w:r>
+        <w:rPr>
+          <w:rFonts w:eastAsia="Times New Roman" w:cs="Times New Roman"/>
+          <w:kern w:val="0"/>
+          <w:lang w:val="en-US"/>
+          <w14:ligatures w14:val="none"/>
+        </w:rPr>
+        <w:t>XGBoost</w:t>
+      </w:r>
+      <w:proofErr w:type="spellEnd"/>
+      <w:r>
+        <w:rPr>
+          <w:rFonts w:eastAsia="Times New Roman" w:cs="Times New Roman"/>
+          <w:kern w:val="0"/>
+          <w:lang w:val="en-US"/>
+          <w14:ligatures w14:val="none"/>
+        </w:rPr>
+        <w:t xml:space="preserve"> Regressor</w:t>
+      </w:r>
+    </w:p>
+    <w:p>
+      <w:pPr>
+        <w:spacing w:before="100" w:beforeAutospacing="1" w:after="100" w:afterAutospacing="1" w:line="240" w:lineRule="auto"/>
+        <w:rPr>
+          <w:rFonts w:eastAsia="Times New Roman" w:cs="Times New Roman"/>
+          <w:kern w:val="0"/>
+          <w:lang w:val="en-US"/>
+          <w14:ligatures w14:val="none"/>
+        </w:rPr>
+      </w:pPr>
+      <w:r>
+        <w:rPr>
+          <w:rFonts w:eastAsia="Times New Roman" w:cs="Times New Roman"/>
+          <w:kern w:val="0"/>
+          <w:lang w:val="en-US"/>
+          <w14:ligatures w14:val="none"/>
+        </w:rPr>
+        <w:t xml:space="preserve">It also loads a reference dataset to dynamically generate input fields and set default values. </w:t>
+      </w:r>
+      <w:r>
+        <w:rPr>
+          <w:rFonts w:eastAsia="Times New Roman" w:cs="Times New Roman"/>
+          <w:kern w:val="0"/>
+          <w:lang w:val="en-US"/>
+          <w14:ligatures w14:val="none"/>
+        </w:rPr>
+        <w:t xml:space="preserve">This allows for quick and easy model and integration testing. </w:t>
+      </w:r>
+    </w:p>
+    <w:p>
+      <w:pPr>
+        <w:pStyle w:val="Heading3"/>
+        <w:rPr>
+          <w:rFonts w:eastAsia="Times New Roman"/>
+          <w:lang w:val="en-US"/>
+        </w:rPr>
+      </w:pPr>
+      <w:r>
+        <w:rPr>
+          <w:rFonts w:eastAsia="Times New Roman"/>
+          <w:lang w:val="en-US"/>
+        </w:rPr>
+        <w:t>Input fields</w:t>
+      </w:r>
+    </w:p>
+    <w:p>
+      <w:r>
+        <w:t>The web app supports a comprehensive set of features</w:t>
+      </w:r>
+      <w:r>
+        <w:t xml:space="preserve"> split between p</w:t>
+      </w:r>
+      <w:r>
+        <w:t xml:space="preserve">roduct </w:t>
+      </w:r>
+      <w:r>
+        <w:t>d</w:t>
+      </w:r>
+      <w:r>
+        <w:t>etails (e.g., category and pricing)</w:t>
+      </w:r>
+      <w:r>
+        <w:t xml:space="preserve"> and o</w:t>
+      </w:r>
+      <w:r>
+        <w:t xml:space="preserve">rder </w:t>
+      </w:r>
+      <w:r>
+        <w:t>d</w:t>
+      </w:r>
+      <w:r>
+        <w:t>etails (e.g., region, month, day, and quantities)</w:t>
+      </w:r>
+      <w:r>
+        <w:t xml:space="preserve">. Each feature is a numeric input field and a dropdown menu is used for model selection. </w:t>
+      </w:r>
+    </w:p>
+    <w:p>
+      <w:pPr>
+        <w:pStyle w:val="Heading2"/>
+      </w:pPr>
+      <w:r>
+        <w:t>Technologies Used</w:t>
+      </w:r>
+    </w:p>
+    <w:p>
+      <w:pPr>
+        <w:numPr>
+          <w:ilvl w:val="0"/>
+          <w:numId w:val="6"/>
+        </w:numPr>
+        <w:spacing w:before="100" w:beforeAutospacing="1" w:after="100" w:afterAutospacing="1" w:line="240" w:lineRule="auto"/>
+      </w:pPr>
+      <w:r>
+        <w:t>Dash</w:t>
+      </w:r>
+    </w:p>
+    <w:p>
+      <w:pPr>
+        <w:numPr>
+          <w:ilvl w:val="0"/>
+          <w:numId w:val="6"/>
+        </w:numPr>
+        <w:spacing w:before="100" w:beforeAutospacing="1" w:after="100" w:afterAutospacing="1" w:line="240" w:lineRule="auto"/>
+      </w:pPr>
+      <w:r>
+        <w:t>Dash Bootstrap Components</w:t>
+      </w:r>
+    </w:p>
+    <w:p>
+      <w:pPr>
+        <w:numPr>
+          <w:ilvl w:val="0"/>
+          <w:numId w:val="6"/>
+        </w:numPr>
+        <w:spacing w:before="100" w:beforeAutospacing="1" w:after="100" w:afterAutospacing="1" w:line="240" w:lineRule="auto"/>
+      </w:pPr>
+      <w:r>
+        <w:t>NumPy / Pandas</w:t>
+      </w:r>
+    </w:p>
+    <w:p>
+      <w:pPr>
+        <w:numPr>
+          <w:ilvl w:val="0"/>
+          <w:numId w:val="6"/>
+        </w:numPr>
+        <w:spacing w:before="100" w:beforeAutospacing="1" w:after="100" w:afterAutospacing="1" w:line="240" w:lineRule="auto"/>
+      </w:pPr>
+      <w:r>
+        <w:t>Scikit-learn</w:t>
+      </w:r>
+    </w:p>
+    <w:p>
+      <w:pPr>
+        <w:numPr>
+          <w:ilvl w:val="0"/>
+          <w:numId w:val="6"/>
+        </w:numPr>
+        <w:spacing w:before="100" w:beforeAutospacing="1" w:after="100" w:afterAutospacing="1" w:line="240" w:lineRule="auto"/>
+      </w:pPr>
+      <w:r>
+        <w:t xml:space="preserve">TensorFlow / </w:t>
+      </w:r>
+      <w:proofErr w:type="spellStart"/>
+      <w:r>
+        <w:t>Keras</w:t>
+      </w:r>
+      <w:proofErr w:type="spellEnd"/>
+    </w:p>
+    <w:p>
+      <w:pPr>
+        <w:numPr>
+          <w:ilvl w:val="0"/>
+          <w:numId w:val="6"/>
+        </w:numPr>
+        <w:spacing w:before="100" w:beforeAutospacing="1" w:after="100" w:afterAutospacing="1" w:line="240" w:lineRule="auto"/>
+      </w:pPr>
+      <w:proofErr w:type="spellStart"/>
+      <w:r>
+        <w:t>XGBoost</w:t>
+      </w:r>
+      <w:proofErr w:type="spellEnd"/>
+    </w:p>
+    <w:p>
+      <w:pPr>
+        <w:numPr>
+          <w:ilvl w:val="0"/>
+          <w:numId w:val="6"/>
+        </w:numPr>
+        <w:spacing w:before="100" w:beforeAutospacing="1" w:after="100" w:afterAutospacing="1" w:line="240" w:lineRule="auto"/>
+      </w:pPr>
+      <w:r>
+        <w:t>Pickle</w:t>
+      </w:r>
+    </w:p>
+    <w:p>
+      <w:pPr>
         <w:spacing w:line="360" w:lineRule="auto"/>
       </w:pPr>
     </w:p>
@@ -5573,6 +5995,7 @@
         <w:spacing w:line="360" w:lineRule="auto"/>
       </w:pPr>
       <w:r>
+        <w:lastRenderedPageBreak/>
         <w:br w:type="page"/>
       </w:r>
     </w:p>
@@ -5637,7 +6060,6 @@
         </w:rPr>
         <w:t xml:space="preserve">Train and store models in the </w:t>
       </w:r>
-      <w:proofErr w:type="gramStart"/>
       <w:r>
         <w:rPr>
           <w:rFonts w:ascii="Courier New" w:eastAsia="Times New Roman" w:hAnsi="Courier New" w:cs="Courier New"/>
@@ -5649,7 +6071,6 @@
         </w:rPr>
         <w:t>artifacts</w:t>
       </w:r>
-      <w:proofErr w:type="gramEnd"/>
       <w:r>
         <w:rPr>
           <w:rFonts w:eastAsia="Times New Roman" w:cs="Times New Roman"/>
@@ -6460,6 +6881,155 @@
     </w:lvl>
   </w:abstractNum>
   <w:abstractNum w:abstractNumId="2" w15:restartNumberingAfterBreak="0">
+    <w:nsid w:val="2B093525"/>
+    <w:multiLevelType w:val="multilevel"/>
+    <w:tmpl w:val="F4589A36"/>
+    <w:lvl w:ilvl="0">
+      <w:start w:val="1"/>
+      <w:numFmt w:val="bullet"/>
+      <w:lvlText w:val=""/>
+      <w:lvlJc w:val="left"/>
+      <w:pPr>
+        <w:tabs>
+          <w:tab w:val="num" w:pos="720"/>
+        </w:tabs>
+        <w:ind w:left="720" w:hanging="360"/>
+      </w:pPr>
+      <w:rPr>
+        <w:rFonts w:ascii="Symbol" w:hAnsi="Symbol" w:hint="default"/>
+        <w:sz w:val="20"/>
+      </w:rPr>
+    </w:lvl>
+    <w:lvl w:ilvl="1" w:tentative="1">
+      <w:start w:val="1"/>
+      <w:numFmt w:val="bullet"/>
+      <w:lvlText w:val="o"/>
+      <w:lvlJc w:val="left"/>
+      <w:pPr>
+        <w:tabs>
+          <w:tab w:val="num" w:pos="1440"/>
+        </w:tabs>
+        <w:ind w:left="1440" w:hanging="360"/>
+      </w:pPr>
+      <w:rPr>
+        <w:rFonts w:ascii="Courier New" w:hAnsi="Courier New" w:hint="default"/>
+        <w:sz w:val="20"/>
+      </w:rPr>
+    </w:lvl>
+    <w:lvl w:ilvl="2" w:tentative="1">
+      <w:start w:val="1"/>
+      <w:numFmt w:val="bullet"/>
+      <w:lvlText w:val=""/>
+      <w:lvlJc w:val="left"/>
+      <w:pPr>
+        <w:tabs>
+          <w:tab w:val="num" w:pos="2160"/>
+        </w:tabs>
+        <w:ind w:left="2160" w:hanging="360"/>
+      </w:pPr>
+      <w:rPr>
+        <w:rFonts w:ascii="Wingdings" w:hAnsi="Wingdings" w:hint="default"/>
+        <w:sz w:val="20"/>
+      </w:rPr>
+    </w:lvl>
+    <w:lvl w:ilvl="3" w:tentative="1">
+      <w:start w:val="1"/>
+      <w:numFmt w:val="bullet"/>
+      <w:lvlText w:val=""/>
+      <w:lvlJc w:val="left"/>
+      <w:pPr>
+        <w:tabs>
+          <w:tab w:val="num" w:pos="2880"/>
+        </w:tabs>
+        <w:ind w:left="2880" w:hanging="360"/>
+      </w:pPr>
+      <w:rPr>
+        <w:rFonts w:ascii="Wingdings" w:hAnsi="Wingdings" w:hint="default"/>
+        <w:sz w:val="20"/>
+      </w:rPr>
+    </w:lvl>
+    <w:lvl w:ilvl="4" w:tentative="1">
+      <w:start w:val="1"/>
+      <w:numFmt w:val="bullet"/>
+      <w:lvlText w:val=""/>
+      <w:lvlJc w:val="left"/>
+      <w:pPr>
+        <w:tabs>
+          <w:tab w:val="num" w:pos="3600"/>
+        </w:tabs>
+        <w:ind w:left="3600" w:hanging="360"/>
+      </w:pPr>
+      <w:rPr>
+        <w:rFonts w:ascii="Wingdings" w:hAnsi="Wingdings" w:hint="default"/>
+        <w:sz w:val="20"/>
+      </w:rPr>
+    </w:lvl>
+    <w:lvl w:ilvl="5" w:tentative="1">
+      <w:start w:val="1"/>
+      <w:numFmt w:val="bullet"/>
+      <w:lvlText w:val=""/>
+      <w:lvlJc w:val="left"/>
+      <w:pPr>
+        <w:tabs>
+          <w:tab w:val="num" w:pos="4320"/>
+        </w:tabs>
+        <w:ind w:left="4320" w:hanging="360"/>
+      </w:pPr>
+      <w:rPr>
+        <w:rFonts w:ascii="Wingdings" w:hAnsi="Wingdings" w:hint="default"/>
+        <w:sz w:val="20"/>
+      </w:rPr>
+    </w:lvl>
+    <w:lvl w:ilvl="6" w:tentative="1">
+      <w:start w:val="1"/>
+      <w:numFmt w:val="bullet"/>
+      <w:lvlText w:val=""/>
+      <w:lvlJc w:val="left"/>
+      <w:pPr>
+        <w:tabs>
+          <w:tab w:val="num" w:pos="5040"/>
+        </w:tabs>
+        <w:ind w:left="5040" w:hanging="360"/>
+      </w:pPr>
+      <w:rPr>
+        <w:rFonts w:ascii="Wingdings" w:hAnsi="Wingdings" w:hint="default"/>
+        <w:sz w:val="20"/>
+      </w:rPr>
+    </w:lvl>
+    <w:lvl w:ilvl="7" w:tentative="1">
+      <w:start w:val="1"/>
+      <w:numFmt w:val="bullet"/>
+      <w:lvlText w:val=""/>
+      <w:lvlJc w:val="left"/>
+      <w:pPr>
+        <w:tabs>
+          <w:tab w:val="num" w:pos="5760"/>
+        </w:tabs>
+        <w:ind w:left="5760" w:hanging="360"/>
+      </w:pPr>
+      <w:rPr>
+        <w:rFonts w:ascii="Wingdings" w:hAnsi="Wingdings" w:hint="default"/>
+        <w:sz w:val="20"/>
+      </w:rPr>
+    </w:lvl>
+    <w:lvl w:ilvl="8" w:tentative="1">
+      <w:start w:val="1"/>
+      <w:numFmt w:val="bullet"/>
+      <w:lvlText w:val=""/>
+      <w:lvlJc w:val="left"/>
+      <w:pPr>
+        <w:tabs>
+          <w:tab w:val="num" w:pos="6480"/>
+        </w:tabs>
+        <w:ind w:left="6480" w:hanging="360"/>
+      </w:pPr>
+      <w:rPr>
+        <w:rFonts w:ascii="Wingdings" w:hAnsi="Wingdings" w:hint="default"/>
+        <w:sz w:val="20"/>
+      </w:rPr>
+    </w:lvl>
+  </w:abstractNum>
+  <w:abstractNum w:abstractNumId="3" w15:restartNumberingAfterBreak="0">
     <w:nsid w:val="3D79021F"/>
     <w:multiLevelType w:val="hybridMultilevel"/>
     <w:tmpl w:val="755AA0B0"/>
@@ -6572,7 +7142,7 @@
       </w:rPr>
     </w:lvl>
   </w:abstractNum>
-  <w:abstractNum w:abstractNumId="3" w15:restartNumberingAfterBreak="0">
+  <w:abstractNum w:abstractNumId="4" w15:restartNumberingAfterBreak="0">
     <w:nsid w:val="44373E35"/>
     <w:multiLevelType w:val="hybridMultilevel"/>
     <w:tmpl w:val="73562C9E"/>
@@ -6685,7 +7255,7 @@
       </w:rPr>
     </w:lvl>
   </w:abstractNum>
-  <w:abstractNum w:abstractNumId="4" w15:restartNumberingAfterBreak="0">
+  <w:abstractNum w:abstractNumId="5" w15:restartNumberingAfterBreak="0">
     <w:nsid w:val="44DC6622"/>
     <w:multiLevelType w:val="hybridMultilevel"/>
     <w:tmpl w:val="53182244"/>
@@ -6798,20 +7368,175 @@
       </w:rPr>
     </w:lvl>
   </w:abstractNum>
+  <w:abstractNum w:abstractNumId="6" w15:restartNumberingAfterBreak="0">
+    <w:nsid w:val="5F883208"/>
+    <w:multiLevelType w:val="multilevel"/>
+    <w:tmpl w:val="45F09202"/>
+    <w:lvl w:ilvl="0">
+      <w:start w:val="1"/>
+      <w:numFmt w:val="bullet"/>
+      <w:lvlText w:val=""/>
+      <w:lvlJc w:val="left"/>
+      <w:pPr>
+        <w:tabs>
+          <w:tab w:val="num" w:pos="720"/>
+        </w:tabs>
+        <w:ind w:left="720" w:hanging="360"/>
+      </w:pPr>
+      <w:rPr>
+        <w:rFonts w:ascii="Symbol" w:hAnsi="Symbol" w:hint="default"/>
+        <w:sz w:val="20"/>
+      </w:rPr>
+    </w:lvl>
+    <w:lvl w:ilvl="1" w:tentative="1">
+      <w:start w:val="1"/>
+      <w:numFmt w:val="bullet"/>
+      <w:lvlText w:val="o"/>
+      <w:lvlJc w:val="left"/>
+      <w:pPr>
+        <w:tabs>
+          <w:tab w:val="num" w:pos="1440"/>
+        </w:tabs>
+        <w:ind w:left="1440" w:hanging="360"/>
+      </w:pPr>
+      <w:rPr>
+        <w:rFonts w:ascii="Courier New" w:hAnsi="Courier New" w:hint="default"/>
+        <w:sz w:val="20"/>
+      </w:rPr>
+    </w:lvl>
+    <w:lvl w:ilvl="2" w:tentative="1">
+      <w:start w:val="1"/>
+      <w:numFmt w:val="bullet"/>
+      <w:lvlText w:val=""/>
+      <w:lvlJc w:val="left"/>
+      <w:pPr>
+        <w:tabs>
+          <w:tab w:val="num" w:pos="2160"/>
+        </w:tabs>
+        <w:ind w:left="2160" w:hanging="360"/>
+      </w:pPr>
+      <w:rPr>
+        <w:rFonts w:ascii="Wingdings" w:hAnsi="Wingdings" w:hint="default"/>
+        <w:sz w:val="20"/>
+      </w:rPr>
+    </w:lvl>
+    <w:lvl w:ilvl="3" w:tentative="1">
+      <w:start w:val="1"/>
+      <w:numFmt w:val="bullet"/>
+      <w:lvlText w:val=""/>
+      <w:lvlJc w:val="left"/>
+      <w:pPr>
+        <w:tabs>
+          <w:tab w:val="num" w:pos="2880"/>
+        </w:tabs>
+        <w:ind w:left="2880" w:hanging="360"/>
+      </w:pPr>
+      <w:rPr>
+        <w:rFonts w:ascii="Wingdings" w:hAnsi="Wingdings" w:hint="default"/>
+        <w:sz w:val="20"/>
+      </w:rPr>
+    </w:lvl>
+    <w:lvl w:ilvl="4" w:tentative="1">
+      <w:start w:val="1"/>
+      <w:numFmt w:val="bullet"/>
+      <w:lvlText w:val=""/>
+      <w:lvlJc w:val="left"/>
+      <w:pPr>
+        <w:tabs>
+          <w:tab w:val="num" w:pos="3600"/>
+        </w:tabs>
+        <w:ind w:left="3600" w:hanging="360"/>
+      </w:pPr>
+      <w:rPr>
+        <w:rFonts w:ascii="Wingdings" w:hAnsi="Wingdings" w:hint="default"/>
+        <w:sz w:val="20"/>
+      </w:rPr>
+    </w:lvl>
+    <w:lvl w:ilvl="5" w:tentative="1">
+      <w:start w:val="1"/>
+      <w:numFmt w:val="bullet"/>
+      <w:lvlText w:val=""/>
+      <w:lvlJc w:val="left"/>
+      <w:pPr>
+        <w:tabs>
+          <w:tab w:val="num" w:pos="4320"/>
+        </w:tabs>
+        <w:ind w:left="4320" w:hanging="360"/>
+      </w:pPr>
+      <w:rPr>
+        <w:rFonts w:ascii="Wingdings" w:hAnsi="Wingdings" w:hint="default"/>
+        <w:sz w:val="20"/>
+      </w:rPr>
+    </w:lvl>
+    <w:lvl w:ilvl="6" w:tentative="1">
+      <w:start w:val="1"/>
+      <w:numFmt w:val="bullet"/>
+      <w:lvlText w:val=""/>
+      <w:lvlJc w:val="left"/>
+      <w:pPr>
+        <w:tabs>
+          <w:tab w:val="num" w:pos="5040"/>
+        </w:tabs>
+        <w:ind w:left="5040" w:hanging="360"/>
+      </w:pPr>
+      <w:rPr>
+        <w:rFonts w:ascii="Wingdings" w:hAnsi="Wingdings" w:hint="default"/>
+        <w:sz w:val="20"/>
+      </w:rPr>
+    </w:lvl>
+    <w:lvl w:ilvl="7" w:tentative="1">
+      <w:start w:val="1"/>
+      <w:numFmt w:val="bullet"/>
+      <w:lvlText w:val=""/>
+      <w:lvlJc w:val="left"/>
+      <w:pPr>
+        <w:tabs>
+          <w:tab w:val="num" w:pos="5760"/>
+        </w:tabs>
+        <w:ind w:left="5760" w:hanging="360"/>
+      </w:pPr>
+      <w:rPr>
+        <w:rFonts w:ascii="Wingdings" w:hAnsi="Wingdings" w:hint="default"/>
+        <w:sz w:val="20"/>
+      </w:rPr>
+    </w:lvl>
+    <w:lvl w:ilvl="8" w:tentative="1">
+      <w:start w:val="1"/>
+      <w:numFmt w:val="bullet"/>
+      <w:lvlText w:val=""/>
+      <w:lvlJc w:val="left"/>
+      <w:pPr>
+        <w:tabs>
+          <w:tab w:val="num" w:pos="6480"/>
+        </w:tabs>
+        <w:ind w:left="6480" w:hanging="360"/>
+      </w:pPr>
+      <w:rPr>
+        <w:rFonts w:ascii="Wingdings" w:hAnsi="Wingdings" w:hint="default"/>
+        <w:sz w:val="20"/>
+      </w:rPr>
+    </w:lvl>
+  </w:abstractNum>
   <w:num w:numId="1">
     <w:abstractNumId w:val="1"/>
   </w:num>
   <w:num w:numId="2">
+    <w:abstractNumId w:val="4"/>
+  </w:num>
+  <w:num w:numId="3">
     <w:abstractNumId w:val="3"/>
   </w:num>
-  <w:num w:numId="3">
-    <w:abstractNumId w:val="2"/>
-  </w:num>
   <w:num w:numId="4">
-    <w:abstractNumId w:val="4"/>
+    <w:abstractNumId w:val="5"/>
   </w:num>
   <w:num w:numId="5">
     <w:abstractNumId w:val="0"/>
+  </w:num>
+  <w:num w:numId="6">
+    <w:abstractNumId w:val="2"/>
+  </w:num>
+  <w:num w:numId="7">
+    <w:abstractNumId w:val="6"/>
   </w:num>
 </w:numbering>
 </file>
@@ -7268,10 +7993,9 @@
     <w:next w:val="Normal"/>
     <w:link w:val="Heading3Char"/>
     <w:uiPriority w:val="9"/>
-    <w:semiHidden/>
     <w:unhideWhenUsed/>
     <w:qFormat/>
-    <w:rsid w:val="001C78F7"/>
+    <w:rsid w:val="007050A9"/>
     <w:pPr>
       <w:keepNext/>
       <w:keepLines/>
@@ -7280,8 +8004,8 @@
     </w:pPr>
     <w:rPr>
       <w:rFonts w:eastAsiaTheme="majorEastAsia" w:cstheme="majorBidi"/>
-      <w:color w:val="0F4761" w:themeColor="accent1" w:themeShade="BF"/>
-      <w:sz w:val="28"/>
+      <w:b/>
+      <w:color w:val="000000" w:themeColor="text1"/>
       <w:szCs w:val="28"/>
     </w:rPr>
   </w:style>
@@ -7473,12 +8197,11 @@
     <w:basedOn w:val="DefaultParagraphFont"/>
     <w:link w:val="Heading3"/>
     <w:uiPriority w:val="9"/>
-    <w:semiHidden/>
-    <w:rsid w:val="001C78F7"/>
+    <w:rsid w:val="007050A9"/>
     <w:rPr>
-      <w:rFonts w:eastAsiaTheme="majorEastAsia" w:cstheme="majorBidi"/>
-      <w:color w:val="0F4761" w:themeColor="accent1" w:themeShade="BF"/>
-      <w:sz w:val="28"/>
+      <w:rFonts w:ascii="Times New Roman" w:eastAsiaTheme="majorEastAsia" w:hAnsi="Times New Roman" w:cstheme="majorBidi"/>
+      <w:b/>
+      <w:color w:val="000000" w:themeColor="text1"/>
       <w:szCs w:val="28"/>
     </w:rPr>
   </w:style>
@@ -8128,10 +8851,10 @@
     <w:rsid w:val="00945D08"/>
     <w:rsid w:val="009643BA"/>
     <w:rsid w:val="0099013A"/>
+    <w:rsid w:val="00AF5890"/>
     <w:rsid w:val="00AF58F3"/>
     <w:rsid w:val="00B61701"/>
     <w:rsid w:val="00B641D7"/>
-    <w:rsid w:val="00FC7CF7"/>
   </w:rsids>
   <m:mathPr>
     <m:mathFont m:val="Cambria Math"/>

</xml_diff>

<commit_message>
updated word doc and made submission pdf
</commit_message>
<xml_diff>
--- a/Documentation/MLG382_CYO_Project_GroupX_Report.docx
+++ b/Documentation/MLG382_CYO_Project_GroupX_Report.docx
@@ -1,6 +1,6 @@
 
 <file path=word/document.xml><?xml version="1.0" encoding="utf-8"?>
-<w:document xmlns:wpc="http://schemas.microsoft.com/office/word/2010/wordprocessingCanvas" xmlns:cx="http://schemas.microsoft.com/office/drawing/2014/chartex" xmlns:cx1="http://schemas.microsoft.com/office/drawing/2015/9/8/chartex" xmlns:cx2="http://schemas.microsoft.com/office/drawing/2015/10/21/chartex" xmlns:cx3="http://schemas.microsoft.com/office/drawing/2016/5/9/chartex" xmlns:cx4="http://schemas.microsoft.com/office/drawing/2016/5/10/chartex" xmlns:cx5="http://schemas.microsoft.com/office/drawing/2016/5/11/chartex" xmlns:cx6="http://schemas.microsoft.com/office/drawing/2016/5/12/chartex" xmlns:cx7="http://schemas.microsoft.com/office/drawing/2016/5/13/chartex" xmlns:cx8="http://schemas.microsoft.com/office/drawing/2016/5/14/chartex" xmlns:mc="http://schemas.openxmlformats.org/markup-compatibility/2006" xmlns:aink="http://schemas.microsoft.com/office/drawing/2016/ink" xmlns:am3d="http://schemas.microsoft.com/office/drawing/2017/model3d" xmlns:o="urn:schemas-microsoft-com:office:office" xmlns:r="http://schemas.openxmlformats.org/officeDocument/2006/relationships" xmlns:m="http://schemas.openxmlformats.org/officeDocument/2006/math" xmlns:v="urn:schemas-microsoft-com:vml" xmlns:wp14="http://schemas.microsoft.com/office/word/2010/wordprocessingDrawing" xmlns:wp="http://schemas.openxmlformats.org/drawingml/2006/wordprocessingDrawing" xmlns:w10="urn:schemas-microsoft-com:office:word" xmlns:w="http://schemas.openxmlformats.org/wordprocessingml/2006/main" xmlns:w14="http://schemas.microsoft.com/office/word/2010/wordml" xmlns:w15="http://schemas.microsoft.com/office/word/2012/wordml" xmlns:w16cex="http://schemas.microsoft.com/office/word/2018/wordml/cex" xmlns:w16cid="http://schemas.microsoft.com/office/word/2016/wordml/cid" xmlns:w16="http://schemas.microsoft.com/office/word/2018/wordml" xmlns:w16sdtdh="http://schemas.microsoft.com/office/word/2020/wordml/sdtdatahash" xmlns:w16se="http://schemas.microsoft.com/office/word/2015/wordml/symex" xmlns:wpg="http://schemas.microsoft.com/office/word/2010/wordprocessingGroup" xmlns:wpi="http://schemas.microsoft.com/office/word/2010/wordprocessingInk" xmlns:wne="http://schemas.microsoft.com/office/word/2006/wordml" xmlns:wps="http://schemas.microsoft.com/office/word/2010/wordprocessingShape" mc:Ignorable="w14 w15 w16se w16cid w16 w16cex w16sdtdh wp14">
+<w:document xmlns:wpc="http://schemas.microsoft.com/office/word/2010/wordprocessingCanvas" xmlns:cx="http://schemas.microsoft.com/office/drawing/2014/chartex" xmlns:cx1="http://schemas.microsoft.com/office/drawing/2015/9/8/chartex" xmlns:cx2="http://schemas.microsoft.com/office/drawing/2015/10/21/chartex" xmlns:cx3="http://schemas.microsoft.com/office/drawing/2016/5/9/chartex" xmlns:cx4="http://schemas.microsoft.com/office/drawing/2016/5/10/chartex" xmlns:cx5="http://schemas.microsoft.com/office/drawing/2016/5/11/chartex" xmlns:cx6="http://schemas.microsoft.com/office/drawing/2016/5/12/chartex" xmlns:cx7="http://schemas.microsoft.com/office/drawing/2016/5/13/chartex" xmlns:cx8="http://schemas.microsoft.com/office/drawing/2016/5/14/chartex" xmlns:mc="http://schemas.openxmlformats.org/markup-compatibility/2006" xmlns:aink="http://schemas.microsoft.com/office/drawing/2016/ink" xmlns:am3d="http://schemas.microsoft.com/office/drawing/2017/model3d" xmlns:o="urn:schemas-microsoft-com:office:office" xmlns:oel="http://schemas.microsoft.com/office/2019/extlst" xmlns:r="http://schemas.openxmlformats.org/officeDocument/2006/relationships" xmlns:m="http://schemas.openxmlformats.org/officeDocument/2006/math" xmlns:v="urn:schemas-microsoft-com:vml" xmlns:wp14="http://schemas.microsoft.com/office/word/2010/wordprocessingDrawing" xmlns:wp="http://schemas.openxmlformats.org/drawingml/2006/wordprocessingDrawing" xmlns:w10="urn:schemas-microsoft-com:office:word" xmlns:w="http://schemas.openxmlformats.org/wordprocessingml/2006/main" xmlns:w14="http://schemas.microsoft.com/office/word/2010/wordml" xmlns:w15="http://schemas.microsoft.com/office/word/2012/wordml" xmlns:w16cex="http://schemas.microsoft.com/office/word/2018/wordml/cex" xmlns:w16cid="http://schemas.microsoft.com/office/word/2016/wordml/cid" xmlns:w16="http://schemas.microsoft.com/office/word/2018/wordml" xmlns:w16du="http://schemas.microsoft.com/office/word/2023/wordml/word16du" xmlns:w16sdtdh="http://schemas.microsoft.com/office/word/2020/wordml/sdtdatahash" xmlns:w16sdtfl="http://schemas.microsoft.com/office/word/2024/wordml/sdtformatlock" xmlns:w16se="http://schemas.microsoft.com/office/word/2015/wordml/symex" xmlns:wpg="http://schemas.microsoft.com/office/word/2010/wordprocessingGroup" xmlns:wpi="http://schemas.microsoft.com/office/word/2010/wordprocessingInk" xmlns:wne="http://schemas.microsoft.com/office/word/2006/wordml" xmlns:wps="http://schemas.microsoft.com/office/word/2010/wordprocessingShape" mc:Ignorable="w14 w15 w16se w16cid w16 w16cex w16sdtdh w16sdtfl w16du wp14">
   <w:body>
     <w:sdt>
       <w:sdtPr>
@@ -10,7 +10,6 @@
           <w:docPartUnique/>
         </w:docPartObj>
       </w:sdtPr>
-      <w:sdtEndPr/>
       <w:sdtContent>
         <w:p>
           <w:pPr>
@@ -49,7 +48,6 @@
                 <w:dataBinding w:prefixMappings="xmlns:ns0='http://schemas.openxmlformats.org/officeDocument/2006/extended-properties'" w:xpath="/ns0:Properties[1]/ns0:Company[1]" w:storeItemID="{6668398D-A668-4E3E-A5EB-62B293D839F1}"/>
                 <w:text/>
               </w:sdtPr>
-              <w:sdtEndPr/>
               <w:sdtContent>
                 <w:tc>
                   <w:tcPr>
@@ -103,7 +101,6 @@
                   <w:dataBinding w:prefixMappings="xmlns:ns0='http://schemas.openxmlformats.org/package/2006/metadata/core-properties' xmlns:ns1='http://purl.org/dc/elements/1.1/'" w:xpath="/ns0:coreProperties[1]/ns1:title[1]" w:storeItemID="{6C3C8BC8-F283-45AE-878A-BAB7291924A1}"/>
                   <w:text/>
                 </w:sdtPr>
-                <w:sdtEndPr/>
                 <w:sdtContent>
                   <w:p>
                     <w:pPr>
@@ -411,7 +408,6 @@
                     <w:calendar w:val="gregorian"/>
                   </w:date>
                 </w:sdtPr>
-                <w:sdtEndPr/>
                 <w:sdtContent>
                   <w:p>
                     <w:pPr>
@@ -646,7 +642,7 @@
                 <w:noProof/>
                 <w:webHidden/>
               </w:rPr>
-              <w:t>3</w:t>
+              <w:t>2</w:t>
             </w:r>
             <w:r>
               <w:rPr>
@@ -1096,7 +1092,7 @@
                 <w:noProof/>
                 <w:webHidden/>
               </w:rPr>
-              <w:t>7</w:t>
+              <w:t>6</w:t>
             </w:r>
             <w:r>
               <w:rPr>
@@ -1166,7 +1162,7 @@
                 <w:noProof/>
                 <w:webHidden/>
               </w:rPr>
-              <w:t>7</w:t>
+              <w:t>6</w:t>
             </w:r>
             <w:r>
               <w:rPr>
@@ -1236,7 +1232,7 @@
                 <w:noProof/>
                 <w:webHidden/>
               </w:rPr>
-              <w:t>7</w:t>
+              <w:t>6</w:t>
             </w:r>
             <w:r>
               <w:rPr>
@@ -1306,7 +1302,7 @@
                 <w:noProof/>
                 <w:webHidden/>
               </w:rPr>
-              <w:t>8</w:t>
+              <w:t>7</w:t>
             </w:r>
             <w:r>
               <w:rPr>
@@ -1376,7 +1372,7 @@
                 <w:noProof/>
                 <w:webHidden/>
               </w:rPr>
-              <w:t>8</w:t>
+              <w:t>7</w:t>
             </w:r>
             <w:r>
               <w:rPr>
@@ -1446,7 +1442,7 @@
                 <w:noProof/>
                 <w:webHidden/>
               </w:rPr>
-              <w:t>8</w:t>
+              <w:t>7</w:t>
             </w:r>
             <w:r>
               <w:rPr>
@@ -1586,7 +1582,7 @@
                 <w:noProof/>
                 <w:webHidden/>
               </w:rPr>
-              <w:t>9</w:t>
+              <w:t>8</w:t>
             </w:r>
             <w:r>
               <w:rPr>
@@ -1656,7 +1652,7 @@
                 <w:noProof/>
                 <w:webHidden/>
               </w:rPr>
-              <w:t>10</w:t>
+              <w:t>9</w:t>
             </w:r>
             <w:r>
               <w:rPr>
@@ -1726,7 +1722,7 @@
                 <w:noProof/>
                 <w:webHidden/>
               </w:rPr>
-              <w:t>11</w:t>
+              <w:t>10</w:t>
             </w:r>
             <w:r>
               <w:rPr>
@@ -1796,7 +1792,7 @@
                 <w:noProof/>
                 <w:webHidden/>
               </w:rPr>
-              <w:t>12</w:t>
+              <w:t>10</w:t>
             </w:r>
             <w:r>
               <w:rPr>
@@ -1866,7 +1862,7 @@
                 <w:noProof/>
                 <w:webHidden/>
               </w:rPr>
-              <w:t>13</w:t>
+              <w:t>11</w:t>
             </w:r>
             <w:r>
               <w:rPr>
@@ -1937,7 +1933,7 @@
                 <w:noProof/>
                 <w:webHidden/>
               </w:rPr>
-              <w:t>14</w:t>
+              <w:t>12</w:t>
             </w:r>
             <w:r>
               <w:rPr>
@@ -2098,7 +2094,6 @@
           <w:id w:val="-476764699"/>
           <w:citation/>
         </w:sdtPr>
-        <w:sdtEndPr/>
         <w:sdtContent>
           <w:r>
             <w:fldChar w:fldCharType="begin"/>
@@ -2140,7 +2135,6 @@
           <w:id w:val="-434985546"/>
           <w:citation/>
         </w:sdtPr>
-        <w:sdtEndPr/>
         <w:sdtContent>
           <w:r>
             <w:fldChar w:fldCharType="begin"/>
@@ -2188,7 +2182,6 @@
           <w:id w:val="1764649430"/>
           <w:citation/>
         </w:sdtPr>
-        <w:sdtEndPr/>
         <w:sdtContent>
           <w:r>
             <w:fldChar w:fldCharType="begin"/>
@@ -2284,7 +2277,6 @@
           <w:id w:val="2120491871"/>
           <w:citation/>
         </w:sdtPr>
-        <w:sdtEndPr/>
         <w:sdtContent>
           <w:r>
             <w:fldChar w:fldCharType="begin"/>
@@ -2346,7 +2338,6 @@
           <w:id w:val="1590886279"/>
           <w:citation/>
         </w:sdtPr>
-        <w:sdtEndPr/>
         <w:sdtContent>
           <w:r>
             <w:fldChar w:fldCharType="begin"/>
@@ -2414,7 +2405,6 @@
           <w:id w:val="-1066950693"/>
           <w:citation/>
         </w:sdtPr>
-        <w:sdtEndPr/>
         <w:sdtContent>
           <w:r>
             <w:fldChar w:fldCharType="begin"/>
@@ -2507,7 +2497,6 @@
           <w:id w:val="484058451"/>
           <w:citation/>
         </w:sdtPr>
-        <w:sdtEndPr/>
         <w:sdtContent>
           <w:r>
             <w:fldChar w:fldCharType="begin"/>
@@ -5568,13 +5557,7 @@
     </w:p>
     <w:p>
       <w:r>
-        <w:t>The Total Item Quantity Prediction Web App is designed to provide Vertex PC Supply</w:t>
-      </w:r>
-      <w:r>
-        <w:t xml:space="preserve"> with a user-friendly </w:t>
-      </w:r>
-      <w:r>
-        <w:t>interface that allows for the prediction of total order quantities using multiple advanced machine learning models.</w:t>
+        <w:t>The Total Item Quantity Prediction Web App is designed to provide Vertex PC Supply with a user-friendly interface that allows for the prediction of total order quantities using multiple advanced machine learning models.</w:t>
       </w:r>
     </w:p>
     <w:p>
@@ -5587,31 +5570,7 @@
     </w:p>
     <w:p>
       <w:r>
-        <w:t xml:space="preserve">The web application emphasises clarity and simplicity. </w:t>
-      </w:r>
-      <w:r>
-        <w:t>It uses Dash and Dash Bootstrap Components</w:t>
-      </w:r>
-      <w:r>
-        <w:t xml:space="preserve"> for the UI. F</w:t>
-      </w:r>
-      <w:r>
-        <w:t>orm inputs and neatly segmented for different types of input data</w:t>
-      </w:r>
-      <w:r>
-        <w:t xml:space="preserve">. </w:t>
-      </w:r>
-      <w:r>
-        <w:t>Key UI components</w:t>
-      </w:r>
-      <w:r>
-        <w:t xml:space="preserve"> such as drop downs and input fields are</w:t>
-      </w:r>
-      <w:r>
-        <w:t xml:space="preserve"> styled with rounded edges, soft shadows, and intuitive spacing</w:t>
-      </w:r>
-      <w:r>
-        <w:t xml:space="preserve"> </w:t>
+        <w:t xml:space="preserve">The web application emphasises clarity and simplicity. It uses Dash and Dash Bootstrap Components for the UI. Form inputs and neatly segmented for different types of input data. Key UI components such as drop downs and input fields are styled with rounded edges, soft shadows, and intuitive spacing </w:t>
       </w:r>
       <w:r>
         <w:t xml:space="preserve">to improve readability and user experience. </w:t>
@@ -5851,34 +5810,15 @@
     </w:p>
     <w:p>
       <w:r>
-        <w:t>The web app supports a comprehensive set of features</w:t>
-      </w:r>
-      <w:r>
-        <w:t xml:space="preserve"> split between p</w:t>
-      </w:r>
-      <w:r>
-        <w:t xml:space="preserve">roduct </w:t>
-      </w:r>
-      <w:r>
-        <w:t>d</w:t>
-      </w:r>
-      <w:r>
-        <w:t>etails (e.g., category and pricing)</w:t>
-      </w:r>
-      <w:r>
-        <w:t xml:space="preserve"> and o</w:t>
-      </w:r>
-      <w:r>
-        <w:t xml:space="preserve">rder </w:t>
-      </w:r>
-      <w:r>
-        <w:t>d</w:t>
-      </w:r>
-      <w:r>
-        <w:t>etails (e.g., region, month, day, and quantities)</w:t>
-      </w:r>
-      <w:r>
-        <w:t xml:space="preserve">. Each feature is a numeric input field and a dropdown menu is used for model selection. </w:t>
+        <w:t xml:space="preserve">The web app supports a comprehensive set of features split between product details (e.g., category and pricing) and order details (e.g., region, month, day, and quantities). Each feature is a numeric input </w:t>
+      </w:r>
+      <w:proofErr w:type="gramStart"/>
+      <w:r>
+        <w:t>field</w:t>
+      </w:r>
+      <w:proofErr w:type="gramEnd"/>
+      <w:r>
+        <w:t xml:space="preserve"> and a dropdown menu is used for model selection. </w:t>
       </w:r>
     </w:p>
     <w:p>
@@ -5984,18 +5924,7 @@
       <w:pPr>
         <w:spacing w:line="360" w:lineRule="auto"/>
       </w:pPr>
-    </w:p>
-    <w:p>
-      <w:pPr>
-        <w:spacing w:line="360" w:lineRule="auto"/>
-      </w:pPr>
-    </w:p>
-    <w:p>
-      <w:pPr>
-        <w:spacing w:line="360" w:lineRule="auto"/>
-      </w:pPr>
-      <w:r>
-        <w:lastRenderedPageBreak/>
+      <w:r>
         <w:br w:type="page"/>
       </w:r>
     </w:p>
@@ -6060,6 +5989,7 @@
         </w:rPr>
         <w:t xml:space="preserve">Train and store models in the </w:t>
       </w:r>
+      <w:proofErr w:type="gramStart"/>
       <w:r>
         <w:rPr>
           <w:rFonts w:ascii="Courier New" w:eastAsia="Times New Roman" w:hAnsi="Courier New" w:cs="Courier New"/>
@@ -6071,6 +6001,7 @@
         </w:rPr>
         <w:t>artifacts</w:t>
       </w:r>
+      <w:proofErr w:type="gramEnd"/>
       <w:r>
         <w:rPr>
           <w:rFonts w:eastAsia="Times New Roman" w:cs="Times New Roman"/>
@@ -6253,25 +6184,11 @@
     </w:p>
     <w:p>
       <w:pPr>
-        <w:spacing w:line="360" w:lineRule="auto"/>
-      </w:pPr>
-    </w:p>
-    <w:p>
-      <w:pPr>
-        <w:spacing w:line="360" w:lineRule="auto"/>
-      </w:pPr>
-      <w:r>
-        <w:br w:type="page"/>
-      </w:r>
-    </w:p>
-    <w:p>
-      <w:pPr>
         <w:pStyle w:val="Heading1"/>
         <w:spacing w:line="360" w:lineRule="auto"/>
       </w:pPr>
       <w:bookmarkStart w:id="17" w:name="_Toc196104226"/>
       <w:r>
-        <w:lastRenderedPageBreak/>
         <w:t>Development Process</w:t>
       </w:r>
       <w:bookmarkEnd w:id="17"/>
@@ -6337,30 +6254,27 @@
         <w:t>The last python file ‘train_models.py’ includes reusable functions for training various machine learning models, such as Random Forest, AdaBoost and Deep Learning architectures.</w:t>
       </w:r>
     </w:p>
+    <w:p>
+      <w:r>
+        <w:br w:type="page"/>
+      </w:r>
+    </w:p>
+    <w:p>
+      <w:r>
+        <w:lastRenderedPageBreak/>
+        <w:t>This object-oriented programming-inspired modular design allowed notebooks to remain focused and easily interpretable, allowed for consistent logic reuse, and simplified debugging processes. The resulting directory structure presents the project in a professional manner, ensuring scalability and maintainability.</w:t>
+      </w:r>
+    </w:p>
     <w:p/>
     <w:p>
       <w:r>
-        <w:t>This object-oriented programming-inspired modular design allowed notebooks to remain focused and easily interpretable, allowed for consistent logic reuse, and simplified debugging processes. The resulting directory structure presents the project in a professional manner, ensuring scalability and maintainability.</w:t>
+        <w:t>Throughout development, issues such as data transformation errors, encoding issues, and model performance limitations were identified and addressed through rigorous testing. Leading to restructuring of data pipelines and continuous parameter tuning.</w:t>
       </w:r>
     </w:p>
     <w:p/>
     <w:p>
       <w:r>
-        <w:t>Throughout development, issues such as data transformation errors, encoding issues, and model performance limitations were identified and addressed through rigorous testing. Leading to restructuring of data pipelines and continuous parameter tuning.</w:t>
-      </w:r>
-    </w:p>
-    <w:p/>
-    <w:p>
-      <w:r>
         <w:t>After multiple development cycles and collaborative refinements, the project successfully achieved high accuracy and fulfilled the team’s initial performance and usability objectives.</w:t>
-      </w:r>
-    </w:p>
-    <w:p>
-      <w:pPr>
-        <w:spacing w:line="360" w:lineRule="auto"/>
-      </w:pPr>
-      <w:r>
-        <w:br w:type="page"/>
       </w:r>
     </w:p>
     <w:p>
@@ -6370,7 +6284,6 @@
       </w:pPr>
       <w:bookmarkStart w:id="18" w:name="_Toc196104227"/>
       <w:r>
-        <w:lastRenderedPageBreak/>
         <w:t>Conclusion</w:t>
       </w:r>
       <w:bookmarkEnd w:id="18"/>
@@ -6379,6 +6292,9 @@
       <w:pPr>
         <w:spacing w:line="360" w:lineRule="auto"/>
       </w:pPr>
+      <w:r>
+        <w:t>This project proved that machine learning can significantly improve inventory management by predicting total item quantities based on key features like pricing, category, and region. Gradient Boosting emerged as the most accurate model. The modular code structure, combined with a user-friendly web app, enabled practical development of predictions. Overall, the project successfully transformed raw data into actionable insights, helping Vertex PC Supply reduce stockouts, control inventory costs and improve decision-making.</w:t>
+      </w:r>
     </w:p>
     <w:p>
       <w:pPr>
@@ -6437,7 +6353,6 @@
             <w:id w:val="-573587230"/>
             <w:bibliography/>
           </w:sdtPr>
-          <w:sdtEndPr/>
           <w:sdtContent>
             <w:p>
               <w:pPr>
@@ -6569,7 +6484,7 @@
 </file>
 
 <file path=word/endnotes.xml><?xml version="1.0" encoding="utf-8"?>
-<w:endnotes xmlns:wpc="http://schemas.microsoft.com/office/word/2010/wordprocessingCanvas" xmlns:cx="http://schemas.microsoft.com/office/drawing/2014/chartex" xmlns:cx1="http://schemas.microsoft.com/office/drawing/2015/9/8/chartex" xmlns:cx2="http://schemas.microsoft.com/office/drawing/2015/10/21/chartex" xmlns:cx3="http://schemas.microsoft.com/office/drawing/2016/5/9/chartex" xmlns:cx4="http://schemas.microsoft.com/office/drawing/2016/5/10/chartex" xmlns:cx5="http://schemas.microsoft.com/office/drawing/2016/5/11/chartex" xmlns:cx6="http://schemas.microsoft.com/office/drawing/2016/5/12/chartex" xmlns:cx7="http://schemas.microsoft.com/office/drawing/2016/5/13/chartex" xmlns:cx8="http://schemas.microsoft.com/office/drawing/2016/5/14/chartex" xmlns:mc="http://schemas.openxmlformats.org/markup-compatibility/2006" xmlns:aink="http://schemas.microsoft.com/office/drawing/2016/ink" xmlns:am3d="http://schemas.microsoft.com/office/drawing/2017/model3d" xmlns:o="urn:schemas-microsoft-com:office:office" xmlns:r="http://schemas.openxmlformats.org/officeDocument/2006/relationships" xmlns:m="http://schemas.openxmlformats.org/officeDocument/2006/math" xmlns:v="urn:schemas-microsoft-com:vml" xmlns:wp14="http://schemas.microsoft.com/office/word/2010/wordprocessingDrawing" xmlns:wp="http://schemas.openxmlformats.org/drawingml/2006/wordprocessingDrawing" xmlns:w10="urn:schemas-microsoft-com:office:word" xmlns:w="http://schemas.openxmlformats.org/wordprocessingml/2006/main" xmlns:w14="http://schemas.microsoft.com/office/word/2010/wordml" xmlns:w15="http://schemas.microsoft.com/office/word/2012/wordml" xmlns:w16cex="http://schemas.microsoft.com/office/word/2018/wordml/cex" xmlns:w16cid="http://schemas.microsoft.com/office/word/2016/wordml/cid" xmlns:w16="http://schemas.microsoft.com/office/word/2018/wordml" xmlns:w16sdtdh="http://schemas.microsoft.com/office/word/2020/wordml/sdtdatahash" xmlns:w16se="http://schemas.microsoft.com/office/word/2015/wordml/symex" xmlns:wpg="http://schemas.microsoft.com/office/word/2010/wordprocessingGroup" xmlns:wpi="http://schemas.microsoft.com/office/word/2010/wordprocessingInk" xmlns:wne="http://schemas.microsoft.com/office/word/2006/wordml" xmlns:wps="http://schemas.microsoft.com/office/word/2010/wordprocessingShape" mc:Ignorable="w14 w15 w16se w16cid w16 w16cex w16sdtdh wp14">
+<w:endnotes xmlns:wpc="http://schemas.microsoft.com/office/word/2010/wordprocessingCanvas" xmlns:cx="http://schemas.microsoft.com/office/drawing/2014/chartex" xmlns:cx1="http://schemas.microsoft.com/office/drawing/2015/9/8/chartex" xmlns:cx2="http://schemas.microsoft.com/office/drawing/2015/10/21/chartex" xmlns:cx3="http://schemas.microsoft.com/office/drawing/2016/5/9/chartex" xmlns:cx4="http://schemas.microsoft.com/office/drawing/2016/5/10/chartex" xmlns:cx5="http://schemas.microsoft.com/office/drawing/2016/5/11/chartex" xmlns:cx6="http://schemas.microsoft.com/office/drawing/2016/5/12/chartex" xmlns:cx7="http://schemas.microsoft.com/office/drawing/2016/5/13/chartex" xmlns:cx8="http://schemas.microsoft.com/office/drawing/2016/5/14/chartex" xmlns:mc="http://schemas.openxmlformats.org/markup-compatibility/2006" xmlns:aink="http://schemas.microsoft.com/office/drawing/2016/ink" xmlns:am3d="http://schemas.microsoft.com/office/drawing/2017/model3d" xmlns:o="urn:schemas-microsoft-com:office:office" xmlns:oel="http://schemas.microsoft.com/office/2019/extlst" xmlns:r="http://schemas.openxmlformats.org/officeDocument/2006/relationships" xmlns:m="http://schemas.openxmlformats.org/officeDocument/2006/math" xmlns:v="urn:schemas-microsoft-com:vml" xmlns:wp14="http://schemas.microsoft.com/office/word/2010/wordprocessingDrawing" xmlns:wp="http://schemas.openxmlformats.org/drawingml/2006/wordprocessingDrawing" xmlns:w10="urn:schemas-microsoft-com:office:word" xmlns:w="http://schemas.openxmlformats.org/wordprocessingml/2006/main" xmlns:w14="http://schemas.microsoft.com/office/word/2010/wordml" xmlns:w15="http://schemas.microsoft.com/office/word/2012/wordml" xmlns:w16cex="http://schemas.microsoft.com/office/word/2018/wordml/cex" xmlns:w16cid="http://schemas.microsoft.com/office/word/2016/wordml/cid" xmlns:w16="http://schemas.microsoft.com/office/word/2018/wordml" xmlns:w16du="http://schemas.microsoft.com/office/word/2023/wordml/word16du" xmlns:w16sdtdh="http://schemas.microsoft.com/office/word/2020/wordml/sdtdatahash" xmlns:w16sdtfl="http://schemas.microsoft.com/office/word/2024/wordml/sdtformatlock" xmlns:w16se="http://schemas.microsoft.com/office/word/2015/wordml/symex" xmlns:wpg="http://schemas.microsoft.com/office/word/2010/wordprocessingGroup" xmlns:wpi="http://schemas.microsoft.com/office/word/2010/wordprocessingInk" xmlns:wne="http://schemas.microsoft.com/office/word/2006/wordml" xmlns:wps="http://schemas.microsoft.com/office/word/2010/wordprocessingShape" mc:Ignorable="w14 w15 w16se w16cid w16 w16cex w16sdtdh w16sdtfl w16du wp14">
   <w:endnote w:type="separator" w:id="-1">
     <w:p>
       <w:pPr>
@@ -6594,7 +6509,7 @@
 </file>
 
 <file path=word/footer1.xml><?xml version="1.0" encoding="utf-8"?>
-<w:ftr xmlns:wpc="http://schemas.microsoft.com/office/word/2010/wordprocessingCanvas" xmlns:cx="http://schemas.microsoft.com/office/drawing/2014/chartex" xmlns:cx1="http://schemas.microsoft.com/office/drawing/2015/9/8/chartex" xmlns:cx2="http://schemas.microsoft.com/office/drawing/2015/10/21/chartex" xmlns:cx3="http://schemas.microsoft.com/office/drawing/2016/5/9/chartex" xmlns:cx4="http://schemas.microsoft.com/office/drawing/2016/5/10/chartex" xmlns:cx5="http://schemas.microsoft.com/office/drawing/2016/5/11/chartex" xmlns:cx6="http://schemas.microsoft.com/office/drawing/2016/5/12/chartex" xmlns:cx7="http://schemas.microsoft.com/office/drawing/2016/5/13/chartex" xmlns:cx8="http://schemas.microsoft.com/office/drawing/2016/5/14/chartex" xmlns:mc="http://schemas.openxmlformats.org/markup-compatibility/2006" xmlns:aink="http://schemas.microsoft.com/office/drawing/2016/ink" xmlns:am3d="http://schemas.microsoft.com/office/drawing/2017/model3d" xmlns:o="urn:schemas-microsoft-com:office:office" xmlns:r="http://schemas.openxmlformats.org/officeDocument/2006/relationships" xmlns:m="http://schemas.openxmlformats.org/officeDocument/2006/math" xmlns:v="urn:schemas-microsoft-com:vml" xmlns:wp14="http://schemas.microsoft.com/office/word/2010/wordprocessingDrawing" xmlns:wp="http://schemas.openxmlformats.org/drawingml/2006/wordprocessingDrawing" xmlns:w10="urn:schemas-microsoft-com:office:word" xmlns:w="http://schemas.openxmlformats.org/wordprocessingml/2006/main" xmlns:w14="http://schemas.microsoft.com/office/word/2010/wordml" xmlns:w15="http://schemas.microsoft.com/office/word/2012/wordml" xmlns:w16cex="http://schemas.microsoft.com/office/word/2018/wordml/cex" xmlns:w16cid="http://schemas.microsoft.com/office/word/2016/wordml/cid" xmlns:w16="http://schemas.microsoft.com/office/word/2018/wordml" xmlns:w16sdtdh="http://schemas.microsoft.com/office/word/2020/wordml/sdtdatahash" xmlns:w16se="http://schemas.microsoft.com/office/word/2015/wordml/symex" xmlns:wpg="http://schemas.microsoft.com/office/word/2010/wordprocessingGroup" xmlns:wpi="http://schemas.microsoft.com/office/word/2010/wordprocessingInk" xmlns:wne="http://schemas.microsoft.com/office/word/2006/wordml" xmlns:wps="http://schemas.microsoft.com/office/word/2010/wordprocessingShape" mc:Ignorable="w14 w15 w16se w16cid w16 w16cex w16sdtdh wp14">
+<w:ftr xmlns:wpc="http://schemas.microsoft.com/office/word/2010/wordprocessingCanvas" xmlns:cx="http://schemas.microsoft.com/office/drawing/2014/chartex" xmlns:cx1="http://schemas.microsoft.com/office/drawing/2015/9/8/chartex" xmlns:cx2="http://schemas.microsoft.com/office/drawing/2015/10/21/chartex" xmlns:cx3="http://schemas.microsoft.com/office/drawing/2016/5/9/chartex" xmlns:cx4="http://schemas.microsoft.com/office/drawing/2016/5/10/chartex" xmlns:cx5="http://schemas.microsoft.com/office/drawing/2016/5/11/chartex" xmlns:cx6="http://schemas.microsoft.com/office/drawing/2016/5/12/chartex" xmlns:cx7="http://schemas.microsoft.com/office/drawing/2016/5/13/chartex" xmlns:cx8="http://schemas.microsoft.com/office/drawing/2016/5/14/chartex" xmlns:mc="http://schemas.openxmlformats.org/markup-compatibility/2006" xmlns:aink="http://schemas.microsoft.com/office/drawing/2016/ink" xmlns:am3d="http://schemas.microsoft.com/office/drawing/2017/model3d" xmlns:o="urn:schemas-microsoft-com:office:office" xmlns:oel="http://schemas.microsoft.com/office/2019/extlst" xmlns:r="http://schemas.openxmlformats.org/officeDocument/2006/relationships" xmlns:m="http://schemas.openxmlformats.org/officeDocument/2006/math" xmlns:v="urn:schemas-microsoft-com:vml" xmlns:wp14="http://schemas.microsoft.com/office/word/2010/wordprocessingDrawing" xmlns:wp="http://schemas.openxmlformats.org/drawingml/2006/wordprocessingDrawing" xmlns:w10="urn:schemas-microsoft-com:office:word" xmlns:w="http://schemas.openxmlformats.org/wordprocessingml/2006/main" xmlns:w14="http://schemas.microsoft.com/office/word/2010/wordml" xmlns:w15="http://schemas.microsoft.com/office/word/2012/wordml" xmlns:w16cex="http://schemas.microsoft.com/office/word/2018/wordml/cex" xmlns:w16cid="http://schemas.microsoft.com/office/word/2016/wordml/cid" xmlns:w16="http://schemas.microsoft.com/office/word/2018/wordml" xmlns:w16du="http://schemas.microsoft.com/office/word/2023/wordml/word16du" xmlns:w16sdtdh="http://schemas.microsoft.com/office/word/2020/wordml/sdtdatahash" xmlns:w16sdtfl="http://schemas.microsoft.com/office/word/2024/wordml/sdtformatlock" xmlns:w16se="http://schemas.microsoft.com/office/word/2015/wordml/symex" xmlns:wpg="http://schemas.microsoft.com/office/word/2010/wordprocessingGroup" xmlns:wpi="http://schemas.microsoft.com/office/word/2010/wordprocessingInk" xmlns:wne="http://schemas.microsoft.com/office/word/2006/wordml" xmlns:wps="http://schemas.microsoft.com/office/word/2010/wordprocessingShape" mc:Ignorable="w14 w15 w16se w16cid w16 w16cex w16sdtdh w16sdtfl w16du wp14">
   <w:sdt>
     <w:sdtPr>
       <w:rPr>
@@ -6606,7 +6521,6 @@
         <w:docPartUnique/>
       </w:docPartObj>
     </w:sdtPr>
-    <w:sdtEndPr/>
     <w:sdtContent>
       <w:p>
         <w:pPr>
@@ -6655,7 +6569,7 @@
 </file>
 
 <file path=word/footnotes.xml><?xml version="1.0" encoding="utf-8"?>
-<w:footnotes xmlns:wpc="http://schemas.microsoft.com/office/word/2010/wordprocessingCanvas" xmlns:cx="http://schemas.microsoft.com/office/drawing/2014/chartex" xmlns:cx1="http://schemas.microsoft.com/office/drawing/2015/9/8/chartex" xmlns:cx2="http://schemas.microsoft.com/office/drawing/2015/10/21/chartex" xmlns:cx3="http://schemas.microsoft.com/office/drawing/2016/5/9/chartex" xmlns:cx4="http://schemas.microsoft.com/office/drawing/2016/5/10/chartex" xmlns:cx5="http://schemas.microsoft.com/office/drawing/2016/5/11/chartex" xmlns:cx6="http://schemas.microsoft.com/office/drawing/2016/5/12/chartex" xmlns:cx7="http://schemas.microsoft.com/office/drawing/2016/5/13/chartex" xmlns:cx8="http://schemas.microsoft.com/office/drawing/2016/5/14/chartex" xmlns:mc="http://schemas.openxmlformats.org/markup-compatibility/2006" xmlns:aink="http://schemas.microsoft.com/office/drawing/2016/ink" xmlns:am3d="http://schemas.microsoft.com/office/drawing/2017/model3d" xmlns:o="urn:schemas-microsoft-com:office:office" xmlns:r="http://schemas.openxmlformats.org/officeDocument/2006/relationships" xmlns:m="http://schemas.openxmlformats.org/officeDocument/2006/math" xmlns:v="urn:schemas-microsoft-com:vml" xmlns:wp14="http://schemas.microsoft.com/office/word/2010/wordprocessingDrawing" xmlns:wp="http://schemas.openxmlformats.org/drawingml/2006/wordprocessingDrawing" xmlns:w10="urn:schemas-microsoft-com:office:word" xmlns:w="http://schemas.openxmlformats.org/wordprocessingml/2006/main" xmlns:w14="http://schemas.microsoft.com/office/word/2010/wordml" xmlns:w15="http://schemas.microsoft.com/office/word/2012/wordml" xmlns:w16cex="http://schemas.microsoft.com/office/word/2018/wordml/cex" xmlns:w16cid="http://schemas.microsoft.com/office/word/2016/wordml/cid" xmlns:w16="http://schemas.microsoft.com/office/word/2018/wordml" xmlns:w16sdtdh="http://schemas.microsoft.com/office/word/2020/wordml/sdtdatahash" xmlns:w16se="http://schemas.microsoft.com/office/word/2015/wordml/symex" xmlns:wpg="http://schemas.microsoft.com/office/word/2010/wordprocessingGroup" xmlns:wpi="http://schemas.microsoft.com/office/word/2010/wordprocessingInk" xmlns:wne="http://schemas.microsoft.com/office/word/2006/wordml" xmlns:wps="http://schemas.microsoft.com/office/word/2010/wordprocessingShape" mc:Ignorable="w14 w15 w16se w16cid w16 w16cex w16sdtdh wp14">
+<w:footnotes xmlns:wpc="http://schemas.microsoft.com/office/word/2010/wordprocessingCanvas" xmlns:cx="http://schemas.microsoft.com/office/drawing/2014/chartex" xmlns:cx1="http://schemas.microsoft.com/office/drawing/2015/9/8/chartex" xmlns:cx2="http://schemas.microsoft.com/office/drawing/2015/10/21/chartex" xmlns:cx3="http://schemas.microsoft.com/office/drawing/2016/5/9/chartex" xmlns:cx4="http://schemas.microsoft.com/office/drawing/2016/5/10/chartex" xmlns:cx5="http://schemas.microsoft.com/office/drawing/2016/5/11/chartex" xmlns:cx6="http://schemas.microsoft.com/office/drawing/2016/5/12/chartex" xmlns:cx7="http://schemas.microsoft.com/office/drawing/2016/5/13/chartex" xmlns:cx8="http://schemas.microsoft.com/office/drawing/2016/5/14/chartex" xmlns:mc="http://schemas.openxmlformats.org/markup-compatibility/2006" xmlns:aink="http://schemas.microsoft.com/office/drawing/2016/ink" xmlns:am3d="http://schemas.microsoft.com/office/drawing/2017/model3d" xmlns:o="urn:schemas-microsoft-com:office:office" xmlns:oel="http://schemas.microsoft.com/office/2019/extlst" xmlns:r="http://schemas.openxmlformats.org/officeDocument/2006/relationships" xmlns:m="http://schemas.openxmlformats.org/officeDocument/2006/math" xmlns:v="urn:schemas-microsoft-com:vml" xmlns:wp14="http://schemas.microsoft.com/office/word/2010/wordprocessingDrawing" xmlns:wp="http://schemas.openxmlformats.org/drawingml/2006/wordprocessingDrawing" xmlns:w10="urn:schemas-microsoft-com:office:word" xmlns:w="http://schemas.openxmlformats.org/wordprocessingml/2006/main" xmlns:w14="http://schemas.microsoft.com/office/word/2010/wordml" xmlns:w15="http://schemas.microsoft.com/office/word/2012/wordml" xmlns:w16cex="http://schemas.microsoft.com/office/word/2018/wordml/cex" xmlns:w16cid="http://schemas.microsoft.com/office/word/2016/wordml/cid" xmlns:w16="http://schemas.microsoft.com/office/word/2018/wordml" xmlns:w16du="http://schemas.microsoft.com/office/word/2023/wordml/word16du" xmlns:w16sdtdh="http://schemas.microsoft.com/office/word/2020/wordml/sdtdatahash" xmlns:w16sdtfl="http://schemas.microsoft.com/office/word/2024/wordml/sdtformatlock" xmlns:w16se="http://schemas.microsoft.com/office/word/2015/wordml/symex" xmlns:wpg="http://schemas.microsoft.com/office/word/2010/wordprocessingGroup" xmlns:wpi="http://schemas.microsoft.com/office/word/2010/wordprocessingInk" xmlns:wne="http://schemas.microsoft.com/office/word/2006/wordml" xmlns:wps="http://schemas.microsoft.com/office/word/2010/wordprocessingShape" mc:Ignorable="w14 w15 w16se w16cid w16 w16cex w16sdtdh w16sdtfl w16du wp14">
   <w:footnote w:type="separator" w:id="-1">
     <w:p>
       <w:pPr>
@@ -6680,7 +6594,7 @@
 </file>
 
 <file path=word/numbering.xml><?xml version="1.0" encoding="utf-8"?>
-<w:numbering xmlns:wpc="http://schemas.microsoft.com/office/word/2010/wordprocessingCanvas" xmlns:cx="http://schemas.microsoft.com/office/drawing/2014/chartex" xmlns:cx1="http://schemas.microsoft.com/office/drawing/2015/9/8/chartex" xmlns:cx2="http://schemas.microsoft.com/office/drawing/2015/10/21/chartex" xmlns:cx3="http://schemas.microsoft.com/office/drawing/2016/5/9/chartex" xmlns:cx4="http://schemas.microsoft.com/office/drawing/2016/5/10/chartex" xmlns:cx5="http://schemas.microsoft.com/office/drawing/2016/5/11/chartex" xmlns:cx6="http://schemas.microsoft.com/office/drawing/2016/5/12/chartex" xmlns:cx7="http://schemas.microsoft.com/office/drawing/2016/5/13/chartex" xmlns:cx8="http://schemas.microsoft.com/office/drawing/2016/5/14/chartex" xmlns:mc="http://schemas.openxmlformats.org/markup-compatibility/2006" xmlns:aink="http://schemas.microsoft.com/office/drawing/2016/ink" xmlns:am3d="http://schemas.microsoft.com/office/drawing/2017/model3d" xmlns:o="urn:schemas-microsoft-com:office:office" xmlns:r="http://schemas.openxmlformats.org/officeDocument/2006/relationships" xmlns:m="http://schemas.openxmlformats.org/officeDocument/2006/math" xmlns:v="urn:schemas-microsoft-com:vml" xmlns:wp14="http://schemas.microsoft.com/office/word/2010/wordprocessingDrawing" xmlns:wp="http://schemas.openxmlformats.org/drawingml/2006/wordprocessingDrawing" xmlns:w10="urn:schemas-microsoft-com:office:word" xmlns:w="http://schemas.openxmlformats.org/wordprocessingml/2006/main" xmlns:w14="http://schemas.microsoft.com/office/word/2010/wordml" xmlns:w15="http://schemas.microsoft.com/office/word/2012/wordml" xmlns:w16cex="http://schemas.microsoft.com/office/word/2018/wordml/cex" xmlns:w16cid="http://schemas.microsoft.com/office/word/2016/wordml/cid" xmlns:w16="http://schemas.microsoft.com/office/word/2018/wordml" xmlns:w16sdtdh="http://schemas.microsoft.com/office/word/2020/wordml/sdtdatahash" xmlns:w16se="http://schemas.microsoft.com/office/word/2015/wordml/symex" xmlns:wpg="http://schemas.microsoft.com/office/word/2010/wordprocessingGroup" xmlns:wpi="http://schemas.microsoft.com/office/word/2010/wordprocessingInk" xmlns:wne="http://schemas.microsoft.com/office/word/2006/wordml" xmlns:wps="http://schemas.microsoft.com/office/word/2010/wordprocessingShape" mc:Ignorable="w14 w15 w16se w16cid w16 w16cex w16sdtdh wp14">
+<w:numbering xmlns:wpc="http://schemas.microsoft.com/office/word/2010/wordprocessingCanvas" xmlns:cx="http://schemas.microsoft.com/office/drawing/2014/chartex" xmlns:cx1="http://schemas.microsoft.com/office/drawing/2015/9/8/chartex" xmlns:cx2="http://schemas.microsoft.com/office/drawing/2015/10/21/chartex" xmlns:cx3="http://schemas.microsoft.com/office/drawing/2016/5/9/chartex" xmlns:cx4="http://schemas.microsoft.com/office/drawing/2016/5/10/chartex" xmlns:cx5="http://schemas.microsoft.com/office/drawing/2016/5/11/chartex" xmlns:cx6="http://schemas.microsoft.com/office/drawing/2016/5/12/chartex" xmlns:cx7="http://schemas.microsoft.com/office/drawing/2016/5/13/chartex" xmlns:cx8="http://schemas.microsoft.com/office/drawing/2016/5/14/chartex" xmlns:mc="http://schemas.openxmlformats.org/markup-compatibility/2006" xmlns:aink="http://schemas.microsoft.com/office/drawing/2016/ink" xmlns:am3d="http://schemas.microsoft.com/office/drawing/2017/model3d" xmlns:o="urn:schemas-microsoft-com:office:office" xmlns:oel="http://schemas.microsoft.com/office/2019/extlst" xmlns:r="http://schemas.openxmlformats.org/officeDocument/2006/relationships" xmlns:m="http://schemas.openxmlformats.org/officeDocument/2006/math" xmlns:v="urn:schemas-microsoft-com:vml" xmlns:wp14="http://schemas.microsoft.com/office/word/2010/wordprocessingDrawing" xmlns:wp="http://schemas.openxmlformats.org/drawingml/2006/wordprocessingDrawing" xmlns:w10="urn:schemas-microsoft-com:office:word" xmlns:w="http://schemas.openxmlformats.org/wordprocessingml/2006/main" xmlns:w14="http://schemas.microsoft.com/office/word/2010/wordml" xmlns:w15="http://schemas.microsoft.com/office/word/2012/wordml" xmlns:w16cex="http://schemas.microsoft.com/office/word/2018/wordml/cex" xmlns:w16cid="http://schemas.microsoft.com/office/word/2016/wordml/cid" xmlns:w16="http://schemas.microsoft.com/office/word/2018/wordml" xmlns:w16du="http://schemas.microsoft.com/office/word/2023/wordml/word16du" xmlns:w16sdtdh="http://schemas.microsoft.com/office/word/2020/wordml/sdtdatahash" xmlns:w16sdtfl="http://schemas.microsoft.com/office/word/2024/wordml/sdtformatlock" xmlns:w16se="http://schemas.microsoft.com/office/word/2015/wordml/symex" xmlns:wpg="http://schemas.microsoft.com/office/word/2010/wordprocessingGroup" xmlns:wpi="http://schemas.microsoft.com/office/word/2010/wordprocessingInk" xmlns:wne="http://schemas.microsoft.com/office/word/2006/wordml" xmlns:wps="http://schemas.microsoft.com/office/word/2010/wordprocessingShape" mc:Ignorable="w14 w15 w16se w16cid w16 w16cex w16sdtdh w16sdtfl w16du wp14">
   <w:abstractNum w:abstractNumId="0" w15:restartNumberingAfterBreak="0">
     <w:nsid w:val="20AD3881"/>
     <w:multiLevelType w:val="hybridMultilevel"/>
@@ -7517,32 +7431,32 @@
       </w:rPr>
     </w:lvl>
   </w:abstractNum>
-  <w:num w:numId="1">
+  <w:num w:numId="1" w16cid:durableId="253393569">
     <w:abstractNumId w:val="1"/>
   </w:num>
-  <w:num w:numId="2">
+  <w:num w:numId="2" w16cid:durableId="912393525">
     <w:abstractNumId w:val="4"/>
   </w:num>
-  <w:num w:numId="3">
+  <w:num w:numId="3" w16cid:durableId="2015180152">
     <w:abstractNumId w:val="3"/>
   </w:num>
-  <w:num w:numId="4">
+  <w:num w:numId="4" w16cid:durableId="1457483965">
     <w:abstractNumId w:val="5"/>
   </w:num>
-  <w:num w:numId="5">
+  <w:num w:numId="5" w16cid:durableId="574977854">
     <w:abstractNumId w:val="0"/>
   </w:num>
-  <w:num w:numId="6">
+  <w:num w:numId="6" w16cid:durableId="463499274">
     <w:abstractNumId w:val="2"/>
   </w:num>
-  <w:num w:numId="7">
+  <w:num w:numId="7" w16cid:durableId="1125346460">
     <w:abstractNumId w:val="6"/>
   </w:num>
 </w:numbering>
 </file>
 
 <file path=word/styles.xml><?xml version="1.0" encoding="utf-8"?>
-<w:styles xmlns:mc="http://schemas.openxmlformats.org/markup-compatibility/2006" xmlns:r="http://schemas.openxmlformats.org/officeDocument/2006/relationships" xmlns:w="http://schemas.openxmlformats.org/wordprocessingml/2006/main" xmlns:w14="http://schemas.microsoft.com/office/word/2010/wordml" xmlns:w15="http://schemas.microsoft.com/office/word/2012/wordml" xmlns:w16cex="http://schemas.microsoft.com/office/word/2018/wordml/cex" xmlns:w16cid="http://schemas.microsoft.com/office/word/2016/wordml/cid" xmlns:w16="http://schemas.microsoft.com/office/word/2018/wordml" xmlns:w16sdtdh="http://schemas.microsoft.com/office/word/2020/wordml/sdtdatahash" xmlns:w16se="http://schemas.microsoft.com/office/word/2015/wordml/symex" mc:Ignorable="w14 w15 w16se w16cid w16 w16cex w16sdtdh">
+<w:styles xmlns:mc="http://schemas.openxmlformats.org/markup-compatibility/2006" xmlns:r="http://schemas.openxmlformats.org/officeDocument/2006/relationships" xmlns:w="http://schemas.openxmlformats.org/wordprocessingml/2006/main" xmlns:w14="http://schemas.microsoft.com/office/word/2010/wordml" xmlns:w15="http://schemas.microsoft.com/office/word/2012/wordml" xmlns:w16cex="http://schemas.microsoft.com/office/word/2018/wordml/cex" xmlns:w16cid="http://schemas.microsoft.com/office/word/2016/wordml/cid" xmlns:w16="http://schemas.microsoft.com/office/word/2018/wordml" xmlns:w16du="http://schemas.microsoft.com/office/word/2023/wordml/word16du" xmlns:w16sdtdh="http://schemas.microsoft.com/office/word/2020/wordml/sdtdatahash" xmlns:w16sdtfl="http://schemas.microsoft.com/office/word/2024/wordml/sdtformatlock" xmlns:w16se="http://schemas.microsoft.com/office/word/2015/wordml/symex" mc:Ignorable="w14 w15 w16se w16cid w16 w16cex w16sdtdh w16sdtfl w16du">
   <w:docDefaults>
     <w:rPrDefault>
       <w:rPr>
@@ -8662,7 +8576,7 @@
 </file>
 
 <file path=word/glossary/document.xml><?xml version="1.0" encoding="utf-8"?>
-<w:glossaryDocument xmlns:wpc="http://schemas.microsoft.com/office/word/2010/wordprocessingCanvas" xmlns:cx="http://schemas.microsoft.com/office/drawing/2014/chartex" xmlns:cx1="http://schemas.microsoft.com/office/drawing/2015/9/8/chartex" xmlns:cx2="http://schemas.microsoft.com/office/drawing/2015/10/21/chartex" xmlns:cx3="http://schemas.microsoft.com/office/drawing/2016/5/9/chartex" xmlns:cx4="http://schemas.microsoft.com/office/drawing/2016/5/10/chartex" xmlns:cx5="http://schemas.microsoft.com/office/drawing/2016/5/11/chartex" xmlns:cx6="http://schemas.microsoft.com/office/drawing/2016/5/12/chartex" xmlns:cx7="http://schemas.microsoft.com/office/drawing/2016/5/13/chartex" xmlns:cx8="http://schemas.microsoft.com/office/drawing/2016/5/14/chartex" xmlns:mc="http://schemas.openxmlformats.org/markup-compatibility/2006" xmlns:aink="http://schemas.microsoft.com/office/drawing/2016/ink" xmlns:am3d="http://schemas.microsoft.com/office/drawing/2017/model3d" xmlns:o="urn:schemas-microsoft-com:office:office" xmlns:r="http://schemas.openxmlformats.org/officeDocument/2006/relationships" xmlns:m="http://schemas.openxmlformats.org/officeDocument/2006/math" xmlns:v="urn:schemas-microsoft-com:vml" xmlns:wp14="http://schemas.microsoft.com/office/word/2010/wordprocessingDrawing" xmlns:wp="http://schemas.openxmlformats.org/drawingml/2006/wordprocessingDrawing" xmlns:w10="urn:schemas-microsoft-com:office:word" xmlns:w="http://schemas.openxmlformats.org/wordprocessingml/2006/main" xmlns:w14="http://schemas.microsoft.com/office/word/2010/wordml" xmlns:w15="http://schemas.microsoft.com/office/word/2012/wordml" xmlns:w16cex="http://schemas.microsoft.com/office/word/2018/wordml/cex" xmlns:w16cid="http://schemas.microsoft.com/office/word/2016/wordml/cid" xmlns:w16="http://schemas.microsoft.com/office/word/2018/wordml" xmlns:w16sdtdh="http://schemas.microsoft.com/office/word/2020/wordml/sdtdatahash" xmlns:w16se="http://schemas.microsoft.com/office/word/2015/wordml/symex" xmlns:wpg="http://schemas.microsoft.com/office/word/2010/wordprocessingGroup" xmlns:wpi="http://schemas.microsoft.com/office/word/2010/wordprocessingInk" xmlns:wne="http://schemas.microsoft.com/office/word/2006/wordml" xmlns:wps="http://schemas.microsoft.com/office/word/2010/wordprocessingShape" mc:Ignorable="w14 w15 w16se w16cid w16 w16cex w16sdtdh wp14">
+<w:glossaryDocument xmlns:wpc="http://schemas.microsoft.com/office/word/2010/wordprocessingCanvas" xmlns:cx="http://schemas.microsoft.com/office/drawing/2014/chartex" xmlns:cx1="http://schemas.microsoft.com/office/drawing/2015/9/8/chartex" xmlns:cx2="http://schemas.microsoft.com/office/drawing/2015/10/21/chartex" xmlns:cx3="http://schemas.microsoft.com/office/drawing/2016/5/9/chartex" xmlns:cx4="http://schemas.microsoft.com/office/drawing/2016/5/10/chartex" xmlns:cx5="http://schemas.microsoft.com/office/drawing/2016/5/11/chartex" xmlns:cx6="http://schemas.microsoft.com/office/drawing/2016/5/12/chartex" xmlns:cx7="http://schemas.microsoft.com/office/drawing/2016/5/13/chartex" xmlns:cx8="http://schemas.microsoft.com/office/drawing/2016/5/14/chartex" xmlns:mc="http://schemas.openxmlformats.org/markup-compatibility/2006" xmlns:aink="http://schemas.microsoft.com/office/drawing/2016/ink" xmlns:am3d="http://schemas.microsoft.com/office/drawing/2017/model3d" xmlns:o="urn:schemas-microsoft-com:office:office" xmlns:oel="http://schemas.microsoft.com/office/2019/extlst" xmlns:r="http://schemas.openxmlformats.org/officeDocument/2006/relationships" xmlns:m="http://schemas.openxmlformats.org/officeDocument/2006/math" xmlns:v="urn:schemas-microsoft-com:vml" xmlns:wp14="http://schemas.microsoft.com/office/word/2010/wordprocessingDrawing" xmlns:wp="http://schemas.openxmlformats.org/drawingml/2006/wordprocessingDrawing" xmlns:w10="urn:schemas-microsoft-com:office:word" xmlns:w="http://schemas.openxmlformats.org/wordprocessingml/2006/main" xmlns:w14="http://schemas.microsoft.com/office/word/2010/wordml" xmlns:w15="http://schemas.microsoft.com/office/word/2012/wordml" xmlns:w16cex="http://schemas.microsoft.com/office/word/2018/wordml/cex" xmlns:w16cid="http://schemas.microsoft.com/office/word/2016/wordml/cid" xmlns:w16="http://schemas.microsoft.com/office/word/2018/wordml" xmlns:w16du="http://schemas.microsoft.com/office/word/2023/wordml/word16du" xmlns:w16sdtdh="http://schemas.microsoft.com/office/word/2020/wordml/sdtdatahash" xmlns:w16sdtfl="http://schemas.microsoft.com/office/word/2024/wordml/sdtformatlock" xmlns:w16se="http://schemas.microsoft.com/office/word/2015/wordml/symex" xmlns:wpg="http://schemas.microsoft.com/office/word/2010/wordprocessingGroup" xmlns:wpi="http://schemas.microsoft.com/office/word/2010/wordprocessingInk" xmlns:wne="http://schemas.microsoft.com/office/word/2006/wordml" xmlns:wps="http://schemas.microsoft.com/office/word/2010/wordprocessingShape" mc:Ignorable="w14 w15 w16se w16cid w16 w16cex w16sdtdh w16sdtfl w16du wp14">
   <w:docParts>
     <w:docPart>
       <w:docPartPr>
@@ -8686,7 +8600,7 @@
           </w:pPr>
           <w:r>
             <w:rPr>
-              <w:color w:val="2F5496" w:themeColor="accent1" w:themeShade="BF"/>
+              <w:color w:val="0F4761" w:themeColor="accent1" w:themeShade="BF"/>
               <w:lang w:val="en-GB"/>
             </w:rPr>
             <w:t>[Company name]</w:t>
@@ -8717,7 +8631,7 @@
           <w:r>
             <w:rPr>
               <w:rFonts w:asciiTheme="majorHAnsi" w:eastAsiaTheme="majorEastAsia" w:hAnsiTheme="majorHAnsi" w:cstheme="majorBidi"/>
-              <w:color w:val="4472C4" w:themeColor="accent1"/>
+              <w:color w:val="156082" w:themeColor="accent1"/>
               <w:sz w:val="88"/>
               <w:szCs w:val="88"/>
               <w:lang w:val="en-GB"/>
@@ -8749,7 +8663,7 @@
           </w:pPr>
           <w:r>
             <w:rPr>
-              <w:color w:val="4472C4" w:themeColor="accent1"/>
+              <w:color w:val="156082" w:themeColor="accent1"/>
               <w:sz w:val="28"/>
               <w:szCs w:val="28"/>
               <w:lang w:val="en-GB"/>
@@ -8764,20 +8678,20 @@
 </file>
 
 <file path=word/glossary/fontTable.xml><?xml version="1.0" encoding="utf-8"?>
-<w:fonts xmlns:mc="http://schemas.openxmlformats.org/markup-compatibility/2006" xmlns:r="http://schemas.openxmlformats.org/officeDocument/2006/relationships" xmlns:w="http://schemas.openxmlformats.org/wordprocessingml/2006/main" xmlns:w14="http://schemas.microsoft.com/office/word/2010/wordml" xmlns:w15="http://schemas.microsoft.com/office/word/2012/wordml" xmlns:w16cex="http://schemas.microsoft.com/office/word/2018/wordml/cex" xmlns:w16cid="http://schemas.microsoft.com/office/word/2016/wordml/cid" xmlns:w16="http://schemas.microsoft.com/office/word/2018/wordml" xmlns:w16sdtdh="http://schemas.microsoft.com/office/word/2020/wordml/sdtdatahash" xmlns:w16se="http://schemas.microsoft.com/office/word/2015/wordml/symex" mc:Ignorable="w14 w15 w16se w16cid w16 w16cex w16sdtdh">
+<w:fonts xmlns:mc="http://schemas.openxmlformats.org/markup-compatibility/2006" xmlns:r="http://schemas.openxmlformats.org/officeDocument/2006/relationships" xmlns:w="http://schemas.openxmlformats.org/wordprocessingml/2006/main" xmlns:w14="http://schemas.microsoft.com/office/word/2010/wordml" xmlns:w15="http://schemas.microsoft.com/office/word/2012/wordml" xmlns:w16cex="http://schemas.microsoft.com/office/word/2018/wordml/cex" xmlns:w16cid="http://schemas.microsoft.com/office/word/2016/wordml/cid" xmlns:w16="http://schemas.microsoft.com/office/word/2018/wordml" xmlns:w16du="http://schemas.microsoft.com/office/word/2023/wordml/word16du" xmlns:w16sdtdh="http://schemas.microsoft.com/office/word/2020/wordml/sdtdatahash" xmlns:w16sdtfl="http://schemas.microsoft.com/office/word/2024/wordml/sdtformatlock" xmlns:w16se="http://schemas.microsoft.com/office/word/2015/wordml/symex" mc:Ignorable="w14 w15 w16se w16cid w16 w16cex w16sdtdh w16sdtfl w16du">
+  <w:font w:name="Symbol">
+    <w:panose1 w:val="05050102010706020507"/>
+    <w:charset w:val="02"/>
+    <w:family w:val="roman"/>
+    <w:pitch w:val="variable"/>
+    <w:sig w:usb0="00000000" w:usb1="10000000" w:usb2="00000000" w:usb3="00000000" w:csb0="80000000" w:csb1="00000000"/>
+  </w:font>
   <w:font w:name="Times New Roman">
     <w:panose1 w:val="02020603050405020304"/>
     <w:charset w:val="00"/>
     <w:family w:val="roman"/>
     <w:pitch w:val="variable"/>
     <w:sig w:usb0="E0002EFF" w:usb1="C000785B" w:usb2="00000009" w:usb3="00000000" w:csb0="000001FF" w:csb1="00000000"/>
-  </w:font>
-  <w:font w:name="Symbol">
-    <w:panose1 w:val="05050102010706020507"/>
-    <w:charset w:val="02"/>
-    <w:family w:val="roman"/>
-    <w:pitch w:val="variable"/>
-    <w:sig w:usb0="00000000" w:usb1="10000000" w:usb2="00000000" w:usb3="00000000" w:csb0="80000000" w:csb1="00000000"/>
   </w:font>
   <w:font w:name="Wingdings">
     <w:panose1 w:val="05000000000000000000"/>
@@ -8794,38 +8708,22 @@
     <w:sig w:usb0="E0002EFF" w:usb1="C0007843" w:usb2="00000009" w:usb3="00000000" w:csb0="000001FF" w:csb1="00000000"/>
   </w:font>
   <w:font w:name="Aptos">
-    <w:altName w:val="Calibri"/>
     <w:charset w:val="00"/>
     <w:family w:val="swiss"/>
     <w:pitch w:val="variable"/>
     <w:sig w:usb0="20000287" w:usb1="00000003" w:usb2="00000000" w:usb3="00000000" w:csb0="0000019F" w:csb1="00000000"/>
   </w:font>
   <w:font w:name="Aptos Display">
-    <w:altName w:val="Calibri"/>
     <w:charset w:val="00"/>
     <w:family w:val="swiss"/>
     <w:pitch w:val="variable"/>
     <w:sig w:usb0="20000287" w:usb1="00000003" w:usb2="00000000" w:usb3="00000000" w:csb0="0000019F" w:csb1="00000000"/>
   </w:font>
-  <w:font w:name="Calibri">
-    <w:panose1 w:val="020F0502020204030204"/>
-    <w:charset w:val="00"/>
-    <w:family w:val="swiss"/>
-    <w:pitch w:val="variable"/>
-    <w:sig w:usb0="E4002EFF" w:usb1="C000247B" w:usb2="00000009" w:usb3="00000000" w:csb0="000001FF" w:csb1="00000000"/>
-  </w:font>
-  <w:font w:name="Calibri Light">
-    <w:panose1 w:val="020F0302020204030204"/>
-    <w:charset w:val="00"/>
-    <w:family w:val="swiss"/>
-    <w:pitch w:val="variable"/>
-    <w:sig w:usb0="E4002EFF" w:usb1="C000247B" w:usb2="00000009" w:usb3="00000000" w:csb0="000001FF" w:csb1="00000000"/>
-  </w:font>
 </w:fonts>
 </file>
 
 <file path=word/glossary/settings.xml><?xml version="1.0" encoding="utf-8"?>
-<w:settings xmlns:mc="http://schemas.openxmlformats.org/markup-compatibility/2006" xmlns:o="urn:schemas-microsoft-com:office:office" xmlns:r="http://schemas.openxmlformats.org/officeDocument/2006/relationships" xmlns:m="http://schemas.openxmlformats.org/officeDocument/2006/math" xmlns:v="urn:schemas-microsoft-com:vml" xmlns:w10="urn:schemas-microsoft-com:office:word" xmlns:w="http://schemas.openxmlformats.org/wordprocessingml/2006/main" xmlns:w14="http://schemas.microsoft.com/office/word/2010/wordml" xmlns:w15="http://schemas.microsoft.com/office/word/2012/wordml" xmlns:w16cex="http://schemas.microsoft.com/office/word/2018/wordml/cex" xmlns:w16cid="http://schemas.microsoft.com/office/word/2016/wordml/cid" xmlns:w16="http://schemas.microsoft.com/office/word/2018/wordml" xmlns:w16sdtdh="http://schemas.microsoft.com/office/word/2020/wordml/sdtdatahash" xmlns:w16se="http://schemas.microsoft.com/office/word/2015/wordml/symex" xmlns:sl="http://schemas.openxmlformats.org/schemaLibrary/2006/main" mc:Ignorable="w14 w15 w16se w16cid w16 w16cex w16sdtdh">
+<w:settings xmlns:mc="http://schemas.openxmlformats.org/markup-compatibility/2006" xmlns:o="urn:schemas-microsoft-com:office:office" xmlns:r="http://schemas.openxmlformats.org/officeDocument/2006/relationships" xmlns:m="http://schemas.openxmlformats.org/officeDocument/2006/math" xmlns:v="urn:schemas-microsoft-com:vml" xmlns:w10="urn:schemas-microsoft-com:office:word" xmlns:w="http://schemas.openxmlformats.org/wordprocessingml/2006/main" xmlns:w14="http://schemas.microsoft.com/office/word/2010/wordml" xmlns:w15="http://schemas.microsoft.com/office/word/2012/wordml" xmlns:w16cex="http://schemas.microsoft.com/office/word/2018/wordml/cex" xmlns:w16cid="http://schemas.microsoft.com/office/word/2016/wordml/cid" xmlns:w16="http://schemas.microsoft.com/office/word/2018/wordml" xmlns:w16du="http://schemas.microsoft.com/office/word/2023/wordml/word16du" xmlns:w16sdtdh="http://schemas.microsoft.com/office/word/2020/wordml/sdtdatahash" xmlns:w16sdtfl="http://schemas.microsoft.com/office/word/2024/wordml/sdtformatlock" xmlns:w16se="http://schemas.microsoft.com/office/word/2015/wordml/symex" xmlns:sl="http://schemas.openxmlformats.org/schemaLibrary/2006/main" mc:Ignorable="w14 w15 w16se w16cid w16 w16cex w16sdtdh w16sdtfl w16du">
   <w:view w:val="normal"/>
   <w:defaultTabStop w:val="720"/>
   <w:characterSpacingControl w:val="doNotCompress"/>
@@ -8846,6 +8744,7 @@
     <w:rsid w:val="003B4DAB"/>
     <w:rsid w:val="00406794"/>
     <w:rsid w:val="004D5161"/>
+    <w:rsid w:val="00530DD4"/>
     <w:rsid w:val="0079481C"/>
     <w:rsid w:val="008C43A6"/>
     <w:rsid w:val="00945D08"/>
@@ -8855,6 +8754,7 @@
     <w:rsid w:val="00AF58F3"/>
     <w:rsid w:val="00B61701"/>
     <w:rsid w:val="00B641D7"/>
+    <w:rsid w:val="00D309F6"/>
   </w:rsids>
   <m:mathPr>
     <m:mathFont m:val="Cambria Math"/>
@@ -8871,14 +8771,14 @@
   </m:mathPr>
   <w:themeFontLang w:val="en-ZA"/>
   <w:clrSchemeMapping w:bg1="light1" w:t1="dark1" w:bg2="light2" w:t2="dark2" w:accent1="accent1" w:accent2="accent2" w:accent3="accent3" w:accent4="accent4" w:accent5="accent5" w:accent6="accent6" w:hyperlink="hyperlink" w:followedHyperlink="followedHyperlink"/>
-  <w:decimalSymbol w:val="."/>
+  <w:decimalSymbol w:val=","/>
   <w:listSeparator w:val=","/>
   <w15:chartTrackingRefBased/>
 </w:settings>
 </file>
 
 <file path=word/glossary/styles.xml><?xml version="1.0" encoding="utf-8"?>
-<w:styles xmlns:mc="http://schemas.openxmlformats.org/markup-compatibility/2006" xmlns:r="http://schemas.openxmlformats.org/officeDocument/2006/relationships" xmlns:w="http://schemas.openxmlformats.org/wordprocessingml/2006/main" xmlns:w14="http://schemas.microsoft.com/office/word/2010/wordml" xmlns:w15="http://schemas.microsoft.com/office/word/2012/wordml" xmlns:w16cex="http://schemas.microsoft.com/office/word/2018/wordml/cex" xmlns:w16cid="http://schemas.microsoft.com/office/word/2016/wordml/cid" xmlns:w16="http://schemas.microsoft.com/office/word/2018/wordml" xmlns:w16sdtdh="http://schemas.microsoft.com/office/word/2020/wordml/sdtdatahash" xmlns:w16se="http://schemas.microsoft.com/office/word/2015/wordml/symex" mc:Ignorable="w14 w15 w16se w16cid w16 w16cex w16sdtdh">
+<w:styles xmlns:mc="http://schemas.openxmlformats.org/markup-compatibility/2006" xmlns:r="http://schemas.openxmlformats.org/officeDocument/2006/relationships" xmlns:w="http://schemas.openxmlformats.org/wordprocessingml/2006/main" xmlns:w14="http://schemas.microsoft.com/office/word/2010/wordml" xmlns:w15="http://schemas.microsoft.com/office/word/2012/wordml" xmlns:w16cex="http://schemas.microsoft.com/office/word/2018/wordml/cex" xmlns:w16cid="http://schemas.microsoft.com/office/word/2016/wordml/cid" xmlns:w16="http://schemas.microsoft.com/office/word/2018/wordml" xmlns:w16du="http://schemas.microsoft.com/office/word/2023/wordml/word16du" xmlns:w16sdtdh="http://schemas.microsoft.com/office/word/2020/wordml/sdtdatahash" xmlns:w16sdtfl="http://schemas.microsoft.com/office/word/2024/wordml/sdtformatlock" xmlns:w16se="http://schemas.microsoft.com/office/word/2015/wordml/symex" mc:Ignorable="w14 w15 w16se w16cid w16 w16cex w16sdtdh w16sdtfl w16du">
   <w:docDefaults>
     <w:rPrDefault>
       <w:rPr>
@@ -9321,7 +9221,7 @@
 </file>
 
 <file path=word/glossary/webSettings.xml><?xml version="1.0" encoding="utf-8"?>
-<w:webSettings xmlns:mc="http://schemas.openxmlformats.org/markup-compatibility/2006" xmlns:r="http://schemas.openxmlformats.org/officeDocument/2006/relationships" xmlns:w="http://schemas.openxmlformats.org/wordprocessingml/2006/main" xmlns:w14="http://schemas.microsoft.com/office/word/2010/wordml" xmlns:w15="http://schemas.microsoft.com/office/word/2012/wordml" xmlns:w16cex="http://schemas.microsoft.com/office/word/2018/wordml/cex" xmlns:w16cid="http://schemas.microsoft.com/office/word/2016/wordml/cid" xmlns:w16="http://schemas.microsoft.com/office/word/2018/wordml" xmlns:w16sdtdh="http://schemas.microsoft.com/office/word/2020/wordml/sdtdatahash" xmlns:w16se="http://schemas.microsoft.com/office/word/2015/wordml/symex" mc:Ignorable="w14 w15 w16se w16cid w16 w16cex w16sdtdh">
+<w:webSettings xmlns:mc="http://schemas.openxmlformats.org/markup-compatibility/2006" xmlns:r="http://schemas.openxmlformats.org/officeDocument/2006/relationships" xmlns:w="http://schemas.openxmlformats.org/wordprocessingml/2006/main" xmlns:w14="http://schemas.microsoft.com/office/word/2010/wordml" xmlns:w15="http://schemas.microsoft.com/office/word/2012/wordml" xmlns:w16cex="http://schemas.microsoft.com/office/word/2018/wordml/cex" xmlns:w16cid="http://schemas.microsoft.com/office/word/2016/wordml/cid" xmlns:w16="http://schemas.microsoft.com/office/word/2018/wordml" xmlns:w16du="http://schemas.microsoft.com/office/word/2023/wordml/word16du" xmlns:w16sdtdh="http://schemas.microsoft.com/office/word/2020/wordml/sdtdatahash" xmlns:w16sdtfl="http://schemas.microsoft.com/office/word/2024/wordml/sdtformatlock" xmlns:w16se="http://schemas.microsoft.com/office/word/2015/wordml/symex" mc:Ignorable="w14 w15 w16se w16cid w16 w16cex w16sdtdh w16sdtfl w16du">
   <w:optimizeForBrowser/>
   <w:allowPNG/>
 </w:webSettings>
@@ -9642,113 +9542,12 @@
 </file>
 
 <file path=customXml/item3.xml><?xml version="1.0" encoding="utf-8"?>
-<b:Sources xmlns:b="http://schemas.openxmlformats.org/officeDocument/2006/bibliography" xmlns="http://schemas.openxmlformats.org/officeDocument/2006/bibliography" SelectedStyle="\CTRHarvard_.xsl" StyleName="Harvard - UHI CTR" Version="1">
-  <b:Source>
-    <b:Tag>Pra20</b:Tag>
-    <b:SourceType>JournalArticle</b:SourceType>
-    <b:Guid>{F012743C-3FCD-4A1C-BE88-B27A84C5289B}</b:Guid>
-    <b:Title>Inventory Management using Machine Learning</b:Title>
-    <b:Year>2020</b:Year>
-    <b:JournalName>International Journal of Engineering Research &amp; Technology (IJERT)</b:JournalName>
-    <b:Author>
-      <b:Author>
-        <b:NameList>
-          <b:Person>
-            <b:Last>Praveen</b:Last>
-            <b:First>K B</b:First>
-          </b:Person>
-          <b:Person>
-            <b:Last>Prateek </b:Last>
-            <b:First>J</b:First>
-          </b:Person>
-          <b:Person>
-            <b:Last>Pradyumna </b:Last>
-            <b:First>Kumar</b:First>
-          </b:Person>
-          <b:Person>
-            <b:Last>Pragathi</b:Last>
-            <b:First>G</b:First>
-          </b:Person>
-          <b:Person>
-            <b:Last>Madhuri</b:Last>
-            <b:First>J</b:First>
-          </b:Person>
-        </b:NameList>
-      </b:Author>
-    </b:Author>
-    <b:Pages>866-869</b:Pages>
-    <b:Volume>9</b:Volume>
-    <b:Issue>06</b:Issue>
-    <b:RefOrder>1</b:RefOrder>
-  </b:Source>
-  <b:Source>
-    <b:Tag>Cha23</b:Tag>
-    <b:SourceType>JournalArticle</b:SourceType>
-    <b:Guid>{C4DD687A-1D52-4619-A5B8-7F6FED24EC96}</b:Guid>
-    <b:Title>Exploring the Use of Machine Learning in Inventory Management for Increased Profitability</b:Title>
-    <b:JournalName>New Zealand Herpetology</b:JournalName>
-    <b:Year>2023</b:Year>
-    <b:Pages>658-666</b:Pages>
-    <b:Volume>12</b:Volume>
-    <b:Issue>1</b:Issue>
-    <b:Author>
-      <b:Author>
-        <b:NameList>
-          <b:Person>
-            <b:Last>Chaudhary</b:Last>
-            <b:First>Vijesh</b:First>
-          </b:Person>
-          <b:Person>
-            <b:Last>Bharadwaja</b:Last>
-            <b:First>Kundurthi</b:First>
-          </b:Person>
-          <b:Person>
-            <b:Last>Meena</b:Last>
-            <b:Middle>Shyam</b:Middle>
-            <b:First>Radhey</b:First>
-          </b:Person>
-          <b:Person>
-            <b:Last>Acharjee</b:Last>
-            <b:Middle>Bikash</b:Middle>
-            <b:First>Purnendu</b:First>
-          </b:Person>
-          <b:Person>
-            <b:Last>Chaudhari</b:Last>
-            <b:Middle>C</b:Middle>
-            <b:First>Niraj</b:First>
-          </b:Person>
-          <b:Person>
-            <b:Last>Gopinathan</b:Last>
-            <b:First>R</b:First>
-          </b:Person>
-        </b:NameList>
-      </b:Author>
-    </b:Author>
-    <b:RefOrder>2</b:RefOrder>
-  </b:Source>
-  <b:Source>
-    <b:Tag>Fra23</b:Tag>
-    <b:SourceType>JournalArticle</b:SourceType>
-    <b:Guid>{CE9C6148-F2EC-4D48-B005-EB58A327595B}</b:Guid>
-    <b:Author>
-      <b:Author>
-        <b:NameList>
-          <b:Person>
-            <b:Last>Sudirjo</b:Last>
-            <b:First>Frans</b:First>
-          </b:Person>
-        </b:NameList>
-      </b:Author>
-    </b:Author>
-    <b:Title>Marketing Strategy in Improving Product Competitiveness in the Global Market</b:Title>
-    <b:JournalName>Journal of Contemporary Administration and Management (ADMAN)</b:JournalName>
-    <b:Year>2023</b:Year>
-    <b:Pages>63-69</b:Pages>
-    <b:Volume>1</b:Volume>
-    <b:Issue>2</b:Issue>
-    <b:RefOrder>3</b:RefOrder>
-  </b:Source>
-</b:Sources>
+<?mso-contentType ?>
+<FormTemplates xmlns="http://schemas.microsoft.com/sharepoint/v3/contenttype/forms">
+  <Display>DocumentLibraryForm</Display>
+  <Edit>DocumentLibraryForm</Edit>
+  <New>DocumentLibraryForm</New>
+</FormTemplates>
 </file>
 
 <file path=customXml/item4.xml><?xml version="1.0" encoding="utf-8"?>
@@ -9985,12 +9784,113 @@
 </file>
 
 <file path=customXml/item5.xml><?xml version="1.0" encoding="utf-8"?>
-<?mso-contentType ?>
-<FormTemplates xmlns="http://schemas.microsoft.com/sharepoint/v3/contenttype/forms">
-  <Display>DocumentLibraryForm</Display>
-  <Edit>DocumentLibraryForm</Edit>
-  <New>DocumentLibraryForm</New>
-</FormTemplates>
+<b:Sources xmlns:b="http://schemas.openxmlformats.org/officeDocument/2006/bibliography" xmlns="http://schemas.openxmlformats.org/officeDocument/2006/bibliography" SelectedStyle="\CTRHarvard_.xsl" StyleName="Harvard - UHI CTR" Version="1">
+  <b:Source>
+    <b:Tag>Pra20</b:Tag>
+    <b:SourceType>JournalArticle</b:SourceType>
+    <b:Guid>{F012743C-3FCD-4A1C-BE88-B27A84C5289B}</b:Guid>
+    <b:Title>Inventory Management using Machine Learning</b:Title>
+    <b:Year>2020</b:Year>
+    <b:JournalName>International Journal of Engineering Research &amp; Technology (IJERT)</b:JournalName>
+    <b:Author>
+      <b:Author>
+        <b:NameList>
+          <b:Person>
+            <b:Last>Praveen</b:Last>
+            <b:First>K B</b:First>
+          </b:Person>
+          <b:Person>
+            <b:Last>Prateek </b:Last>
+            <b:First>J</b:First>
+          </b:Person>
+          <b:Person>
+            <b:Last>Pradyumna </b:Last>
+            <b:First>Kumar</b:First>
+          </b:Person>
+          <b:Person>
+            <b:Last>Pragathi</b:Last>
+            <b:First>G</b:First>
+          </b:Person>
+          <b:Person>
+            <b:Last>Madhuri</b:Last>
+            <b:First>J</b:First>
+          </b:Person>
+        </b:NameList>
+      </b:Author>
+    </b:Author>
+    <b:Pages>866-869</b:Pages>
+    <b:Volume>9</b:Volume>
+    <b:Issue>06</b:Issue>
+    <b:RefOrder>1</b:RefOrder>
+  </b:Source>
+  <b:Source>
+    <b:Tag>Cha23</b:Tag>
+    <b:SourceType>JournalArticle</b:SourceType>
+    <b:Guid>{C4DD687A-1D52-4619-A5B8-7F6FED24EC96}</b:Guid>
+    <b:Title>Exploring the Use of Machine Learning in Inventory Management for Increased Profitability</b:Title>
+    <b:JournalName>New Zealand Herpetology</b:JournalName>
+    <b:Year>2023</b:Year>
+    <b:Pages>658-666</b:Pages>
+    <b:Volume>12</b:Volume>
+    <b:Issue>1</b:Issue>
+    <b:Author>
+      <b:Author>
+        <b:NameList>
+          <b:Person>
+            <b:Last>Chaudhary</b:Last>
+            <b:First>Vijesh</b:First>
+          </b:Person>
+          <b:Person>
+            <b:Last>Bharadwaja</b:Last>
+            <b:First>Kundurthi</b:First>
+          </b:Person>
+          <b:Person>
+            <b:Last>Meena</b:Last>
+            <b:Middle>Shyam</b:Middle>
+            <b:First>Radhey</b:First>
+          </b:Person>
+          <b:Person>
+            <b:Last>Acharjee</b:Last>
+            <b:Middle>Bikash</b:Middle>
+            <b:First>Purnendu</b:First>
+          </b:Person>
+          <b:Person>
+            <b:Last>Chaudhari</b:Last>
+            <b:Middle>C</b:Middle>
+            <b:First>Niraj</b:First>
+          </b:Person>
+          <b:Person>
+            <b:Last>Gopinathan</b:Last>
+            <b:First>R</b:First>
+          </b:Person>
+        </b:NameList>
+      </b:Author>
+    </b:Author>
+    <b:RefOrder>2</b:RefOrder>
+  </b:Source>
+  <b:Source>
+    <b:Tag>Fra23</b:Tag>
+    <b:SourceType>JournalArticle</b:SourceType>
+    <b:Guid>{CE9C6148-F2EC-4D48-B005-EB58A327595B}</b:Guid>
+    <b:Author>
+      <b:Author>
+        <b:NameList>
+          <b:Person>
+            <b:Last>Sudirjo</b:Last>
+            <b:First>Frans</b:First>
+          </b:Person>
+        </b:NameList>
+      </b:Author>
+    </b:Author>
+    <b:Title>Marketing Strategy in Improving Product Competitiveness in the Global Market</b:Title>
+    <b:JournalName>Journal of Contemporary Administration and Management (ADMAN)</b:JournalName>
+    <b:Year>2023</b:Year>
+    <b:Pages>63-69</b:Pages>
+    <b:Volume>1</b:Volume>
+    <b:Issue>2</b:Issue>
+    <b:RefOrder>3</b:RefOrder>
+  </b:Source>
+</b:Sources>
 </file>
 
 <file path=customXml/itemProps1.xml><?xml version="1.0" encoding="utf-8"?>
@@ -10012,9 +9912,9 @@
 </file>
 
 <file path=customXml/itemProps3.xml><?xml version="1.0" encoding="utf-8"?>
-<ds:datastoreItem xmlns:ds="http://schemas.openxmlformats.org/officeDocument/2006/customXml" ds:itemID="{DFFBF2A3-106E-48D1-B097-0938C7AC349F}">
+<ds:datastoreItem xmlns:ds="http://schemas.openxmlformats.org/officeDocument/2006/customXml" ds:itemID="{1A8DAC6C-0A93-45AF-868B-EFF448287E3A}">
   <ds:schemaRefs>
-    <ds:schemaRef ds:uri="http://schemas.openxmlformats.org/officeDocument/2006/bibliography"/>
+    <ds:schemaRef ds:uri="http://schemas.microsoft.com/sharepoint/v3/contenttype/forms"/>
   </ds:schemaRefs>
 </ds:datastoreItem>
 </file>
@@ -10039,9 +9939,9 @@
 </file>
 
 <file path=customXml/itemProps5.xml><?xml version="1.0" encoding="utf-8"?>
-<ds:datastoreItem xmlns:ds="http://schemas.openxmlformats.org/officeDocument/2006/customXml" ds:itemID="{1A8DAC6C-0A93-45AF-868B-EFF448287E3A}">
+<ds:datastoreItem xmlns:ds="http://schemas.openxmlformats.org/officeDocument/2006/customXml" ds:itemID="{DFFBF2A3-106E-48D1-B097-0938C7AC349F}">
   <ds:schemaRefs>
-    <ds:schemaRef ds:uri="http://schemas.microsoft.com/sharepoint/v3/contenttype/forms"/>
+    <ds:schemaRef ds:uri="http://schemas.openxmlformats.org/officeDocument/2006/bibliography"/>
   </ds:schemaRefs>
 </ds:datastoreItem>
 </file>
</xml_diff>